<commit_message>
Uppdateringar från Kajsa 2025-01-10
</commit_message>
<xml_diff>
--- a/docs/Fördjupningsfrågor_community.docx
+++ b/docs/Fördjupningsfrågor_community.docx
@@ -1,6 +1,6 @@
 
 <file path=word/document.xml><?xml version="1.0" encoding="utf-8"?>
-<w:document xmlns:wpc="http://schemas.microsoft.com/office/word/2010/wordprocessingCanvas" xmlns:cx="http://schemas.microsoft.com/office/drawing/2014/chartex" xmlns:cx1="http://schemas.microsoft.com/office/drawing/2015/9/8/chartex" xmlns:cx2="http://schemas.microsoft.com/office/drawing/2015/10/21/chartex" xmlns:cx3="http://schemas.microsoft.com/office/drawing/2016/5/9/chartex" xmlns:cx4="http://schemas.microsoft.com/office/drawing/2016/5/10/chartex" xmlns:cx5="http://schemas.microsoft.com/office/drawing/2016/5/11/chartex" xmlns:cx6="http://schemas.microsoft.com/office/drawing/2016/5/12/chartex" xmlns:cx7="http://schemas.microsoft.com/office/drawing/2016/5/13/chartex" xmlns:cx8="http://schemas.microsoft.com/office/drawing/2016/5/14/chartex" xmlns:mc="http://schemas.openxmlformats.org/markup-compatibility/2006" xmlns:aink="http://schemas.microsoft.com/office/drawing/2016/ink" xmlns:am3d="http://schemas.microsoft.com/office/drawing/2017/model3d" xmlns:o="urn:schemas-microsoft-com:office:office" xmlns:oel="http://schemas.microsoft.com/office/2019/extlst" xmlns:r="http://schemas.openxmlformats.org/officeDocument/2006/relationships" xmlns:m="http://schemas.openxmlformats.org/officeDocument/2006/math" xmlns:v="urn:schemas-microsoft-com:vml" xmlns:wp14="http://schemas.microsoft.com/office/word/2010/wordprocessingDrawing" xmlns:wp="http://schemas.openxmlformats.org/drawingml/2006/wordprocessingDrawing" xmlns:w10="urn:schemas-microsoft-com:office:word" xmlns:w="http://schemas.openxmlformats.org/wordprocessingml/2006/main" xmlns:w14="http://schemas.microsoft.com/office/word/2010/wordml" xmlns:w15="http://schemas.microsoft.com/office/word/2012/wordml" xmlns:w16cex="http://schemas.microsoft.com/office/word/2018/wordml/cex" xmlns:w16cid="http://schemas.microsoft.com/office/word/2016/wordml/cid" xmlns:w16="http://schemas.microsoft.com/office/word/2018/wordml" xmlns:w16sdtdh="http://schemas.microsoft.com/office/word/2020/wordml/sdtdatahash" xmlns:w16se="http://schemas.microsoft.com/office/word/2015/wordml/symex" xmlns:wpg="http://schemas.microsoft.com/office/word/2010/wordprocessingGroup" xmlns:wpi="http://schemas.microsoft.com/office/word/2010/wordprocessingInk" xmlns:wne="http://schemas.microsoft.com/office/word/2006/wordml" xmlns:wps="http://schemas.microsoft.com/office/word/2010/wordprocessingShape" mc:Ignorable="w14 w15 w16se w16cid w16 w16cex w16sdtdh wp14">
+<w:document xmlns:wpc="http://schemas.microsoft.com/office/word/2010/wordprocessingCanvas" xmlns:cx="http://schemas.microsoft.com/office/drawing/2014/chartex" xmlns:cx1="http://schemas.microsoft.com/office/drawing/2015/9/8/chartex" xmlns:cx2="http://schemas.microsoft.com/office/drawing/2015/10/21/chartex" xmlns:cx3="http://schemas.microsoft.com/office/drawing/2016/5/9/chartex" xmlns:cx4="http://schemas.microsoft.com/office/drawing/2016/5/10/chartex" xmlns:cx5="http://schemas.microsoft.com/office/drawing/2016/5/11/chartex" xmlns:cx6="http://schemas.microsoft.com/office/drawing/2016/5/12/chartex" xmlns:cx7="http://schemas.microsoft.com/office/drawing/2016/5/13/chartex" xmlns:cx8="http://schemas.microsoft.com/office/drawing/2016/5/14/chartex" xmlns:mc="http://schemas.openxmlformats.org/markup-compatibility/2006" xmlns:aink="http://schemas.microsoft.com/office/drawing/2016/ink" xmlns:am3d="http://schemas.microsoft.com/office/drawing/2017/model3d" xmlns:o="urn:schemas-microsoft-com:office:office" xmlns:oel="http://schemas.microsoft.com/office/2019/extlst" xmlns:r="http://schemas.openxmlformats.org/officeDocument/2006/relationships" xmlns:m="http://schemas.openxmlformats.org/officeDocument/2006/math" xmlns:v="urn:schemas-microsoft-com:vml" xmlns:wp14="http://schemas.microsoft.com/office/word/2010/wordprocessingDrawing" xmlns:wp="http://schemas.openxmlformats.org/drawingml/2006/wordprocessingDrawing" xmlns:w10="urn:schemas-microsoft-com:office:word" xmlns:w="http://schemas.openxmlformats.org/wordprocessingml/2006/main" xmlns:w14="http://schemas.microsoft.com/office/word/2010/wordml" xmlns:w15="http://schemas.microsoft.com/office/word/2012/wordml" xmlns:w16cex="http://schemas.microsoft.com/office/word/2018/wordml/cex" xmlns:w16cid="http://schemas.microsoft.com/office/word/2016/wordml/cid" xmlns:w16="http://schemas.microsoft.com/office/word/2018/wordml" xmlns:w16du="http://schemas.microsoft.com/office/word/2023/wordml/word16du" xmlns:w16sdtdh="http://schemas.microsoft.com/office/word/2020/wordml/sdtdatahash" xmlns:w16se="http://schemas.microsoft.com/office/word/2015/wordml/symex" xmlns:wpg="http://schemas.microsoft.com/office/word/2010/wordprocessingGroup" xmlns:wpi="http://schemas.microsoft.com/office/word/2010/wordprocessingInk" xmlns:wne="http://schemas.microsoft.com/office/word/2006/wordml" xmlns:wps="http://schemas.microsoft.com/office/word/2010/wordprocessingShape" mc:Ignorable="w14 w15 w16se w16cid w16 w16cex w16sdtdh w16du wp14">
   <w:body>
     <w:p>
       <w:pPr>
@@ -192,7 +192,7 @@
     </w:p>
     <w:p>
       <w:pPr>
-        <w:pStyle w:val="Rubrik2"/>
+        <w:pStyle w:val="Rubrik3"/>
       </w:pPr>
       <w:r>
         <w:lastRenderedPageBreak/>
@@ -344,981 +344,7 @@
         <mc:AlternateContent>
           <mc:Choice Requires="wps">
             <w:drawing>
-              <wp:anchor distT="0" distB="0" distL="114300" distR="114300" simplePos="0" relativeHeight="251794432" behindDoc="0" locked="0" layoutInCell="1" allowOverlap="1" wp14:anchorId="5B290F55" wp14:editId="38B66B61">
-                <wp:simplePos x="0" y="0"/>
-                <wp:positionH relativeFrom="margin">
-                  <wp:posOffset>-13104</wp:posOffset>
-                </wp:positionH>
-                <wp:positionV relativeFrom="paragraph">
-                  <wp:posOffset>47048</wp:posOffset>
-                </wp:positionV>
-                <wp:extent cx="5600700" cy="1191491"/>
-                <wp:effectExtent l="0" t="0" r="12700" b="15240"/>
-                <wp:wrapNone/>
-                <wp:docPr id="30" name="Textruta 30"/>
-                <wp:cNvGraphicFramePr>
-                  <a:graphicFrameLocks xmlns:a="http://schemas.openxmlformats.org/drawingml/2006/main"/>
-                </wp:cNvGraphicFramePr>
-                <a:graphic xmlns:a="http://schemas.openxmlformats.org/drawingml/2006/main">
-                  <a:graphicData uri="http://schemas.microsoft.com/office/word/2010/wordprocessingShape">
-                    <wps:wsp>
-                      <wps:cNvSpPr txBox="1">
-                        <a:spLocks/>
-                      </wps:cNvSpPr>
-                      <wps:spPr>
-                        <a:xfrm>
-                          <a:off x="0" y="0"/>
-                          <a:ext cx="5600700" cy="1191491"/>
-                        </a:xfrm>
-                        <a:prstGeom prst="rect">
-                          <a:avLst/>
-                        </a:prstGeom>
-                        <a:solidFill>
-                          <a:schemeClr val="lt1"/>
-                        </a:solidFill>
-                        <a:ln w="6350">
-                          <a:solidFill>
-                            <a:prstClr val="black"/>
-                          </a:solidFill>
-                        </a:ln>
-                      </wps:spPr>
-                      <wps:txbx>
-                        <w:txbxContent>
-                          <w:p/>
-                        </w:txbxContent>
-                      </wps:txbx>
-                      <wps:bodyPr rot="0" spcFirstLastPara="0" vertOverflow="overflow" horzOverflow="overflow" vert="horz" wrap="square" lIns="91440" tIns="45720" rIns="91440" bIns="45720" numCol="1" spcCol="0" rtlCol="0" fromWordArt="0" anchor="t" anchorCtr="0" forceAA="0" compatLnSpc="1">
-                        <a:prstTxWarp prst="textNoShape">
-                          <a:avLst/>
-                        </a:prstTxWarp>
-                        <a:noAutofit/>
-                      </wps:bodyPr>
-                    </wps:wsp>
-                  </a:graphicData>
-                </a:graphic>
-                <wp14:sizeRelH relativeFrom="margin">
-                  <wp14:pctWidth>0</wp14:pctWidth>
-                </wp14:sizeRelH>
-                <wp14:sizeRelV relativeFrom="margin">
-                  <wp14:pctHeight>0</wp14:pctHeight>
-                </wp14:sizeRelV>
-              </wp:anchor>
-            </w:drawing>
-          </mc:Choice>
-          <mc:Fallback>
-            <w:pict>
-              <v:shapetype w14:anchorId="5B290F55" id="_x0000_t202" coordsize="21600,21600" o:spt="202" path="m,l,21600r21600,l21600,xe">
-                <v:stroke joinstyle="miter"/>
-                <v:path gradientshapeok="t" o:connecttype="rect"/>
-              </v:shapetype>
-              <v:shape id="Textruta 30" o:spid="_x0000_s1026" type="#_x0000_t202" style="position:absolute;margin-left:-1.05pt;margin-top:3.7pt;width:441pt;height:93.8pt;z-index:251794432;visibility:visible;mso-wrap-style:square;mso-width-percent:0;mso-height-percent:0;mso-wrap-distance-left:9pt;mso-wrap-distance-top:0;mso-wrap-distance-right:9pt;mso-wrap-distance-bottom:0;mso-position-horizontal:absolute;mso-position-horizontal-relative:margin;mso-position-vertical:absolute;mso-position-vertical-relative:text;mso-width-percent:0;mso-height-percent:0;mso-width-relative:margin;mso-height-relative:margin;v-text-anchor:top" o:gfxdata="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" fillcolor="white [3201]" strokeweight=".5pt">
-                <v:path arrowok="t"/>
-                <v:textbox>
-                  <w:txbxContent>
-                    <w:p/>
-                  </w:txbxContent>
-                </v:textbox>
-                <w10:wrap anchorx="margin"/>
-              </v:shape>
-            </w:pict>
-          </mc:Fallback>
-        </mc:AlternateContent>
-      </w:r>
-    </w:p>
-    <w:p>
-      <w:pPr>
-        <w:spacing w:after="240"/>
-        <w:rPr>
-          <w:rFonts w:asciiTheme="minorHAnsi" w:hAnsiTheme="minorHAnsi"/>
-          <w:sz w:val="28"/>
-          <w:szCs w:val="28"/>
-          <w14:ligatures w14:val="none"/>
-        </w:rPr>
-      </w:pPr>
-    </w:p>
-    <w:p>
-      <w:pPr>
-        <w:spacing w:after="240"/>
-        <w:rPr>
-          <w:rFonts w:asciiTheme="minorHAnsi" w:hAnsiTheme="minorHAnsi"/>
-          <w:sz w:val="28"/>
-          <w:szCs w:val="28"/>
-          <w14:ligatures w14:val="none"/>
-        </w:rPr>
-      </w:pPr>
-    </w:p>
-    <w:p>
-      <w:pPr>
-        <w:rPr>
-          <w:rFonts w:asciiTheme="minorHAnsi" w:hAnsiTheme="minorHAnsi"/>
-          <w:sz w:val="28"/>
-          <w:szCs w:val="28"/>
-          <w14:ligatures w14:val="none"/>
-        </w:rPr>
-      </w:pPr>
-    </w:p>
-    <w:p>
-      <w:pPr>
-        <w:rPr>
-          <w:rFonts w:asciiTheme="minorHAnsi" w:hAnsiTheme="minorHAnsi"/>
-          <w:sz w:val="28"/>
-          <w:szCs w:val="28"/>
-          <w14:ligatures w14:val="none"/>
-        </w:rPr>
-      </w:pPr>
-    </w:p>
-    <w:p>
-      <w:pPr>
-        <w:rPr>
-          <w:rFonts w:asciiTheme="minorHAnsi" w:hAnsiTheme="minorHAnsi"/>
-          <w:sz w:val="28"/>
-          <w:szCs w:val="28"/>
-          <w14:ligatures w14:val="none"/>
-        </w:rPr>
-      </w:pPr>
-      <w:r>
-        <w:rPr>
-          <w:rFonts w:asciiTheme="minorHAnsi" w:hAnsiTheme="minorHAnsi"/>
-          <w:sz w:val="28"/>
-          <w:szCs w:val="28"/>
-          <w14:ligatures w14:val="none"/>
-        </w:rPr>
-        <w:t xml:space="preserve">Hur inkluderas barn och ungdomars synpunkter och behov i utformningen av upplägg och innehåll? </w:t>
-      </w:r>
-    </w:p>
-    <w:p>
-      <w:r>
-        <w:rPr>
-          <w:noProof/>
-        </w:rPr>
-        <mc:AlternateContent>
-          <mc:Choice Requires="wps">
-            <w:drawing>
-              <wp:anchor distT="0" distB="0" distL="114300" distR="114300" simplePos="0" relativeHeight="251862016" behindDoc="0" locked="0" layoutInCell="1" allowOverlap="1" wp14:anchorId="1ED25DD8" wp14:editId="59D90ECC">
-                <wp:simplePos x="0" y="0"/>
-                <wp:positionH relativeFrom="column">
-                  <wp:posOffset>-13104</wp:posOffset>
-                </wp:positionH>
-                <wp:positionV relativeFrom="paragraph">
-                  <wp:posOffset>176184</wp:posOffset>
-                </wp:positionV>
-                <wp:extent cx="5600700" cy="1422400"/>
-                <wp:effectExtent l="0" t="0" r="12700" b="12700"/>
-                <wp:wrapNone/>
-                <wp:docPr id="151555102" name="Textruta 151555102"/>
-                <wp:cNvGraphicFramePr>
-                  <a:graphicFrameLocks xmlns:a="http://schemas.openxmlformats.org/drawingml/2006/main"/>
-                </wp:cNvGraphicFramePr>
-                <a:graphic xmlns:a="http://schemas.openxmlformats.org/drawingml/2006/main">
-                  <a:graphicData uri="http://schemas.microsoft.com/office/word/2010/wordprocessingShape">
-                    <wps:wsp>
-                      <wps:cNvSpPr txBox="1">
-                        <a:spLocks/>
-                      </wps:cNvSpPr>
-                      <wps:spPr>
-                        <a:xfrm>
-                          <a:off x="0" y="0"/>
-                          <a:ext cx="5600700" cy="1422400"/>
-                        </a:xfrm>
-                        <a:prstGeom prst="rect">
-                          <a:avLst/>
-                        </a:prstGeom>
-                        <a:solidFill>
-                          <a:schemeClr val="lt1"/>
-                        </a:solidFill>
-                        <a:ln w="6350">
-                          <a:solidFill>
-                            <a:prstClr val="black"/>
-                          </a:solidFill>
-                        </a:ln>
-                      </wps:spPr>
-                      <wps:txbx>
-                        <w:txbxContent>
-                          <w:p/>
-                        </w:txbxContent>
-                      </wps:txbx>
-                      <wps:bodyPr rot="0" spcFirstLastPara="0" vertOverflow="overflow" horzOverflow="overflow" vert="horz" wrap="square" lIns="91440" tIns="45720" rIns="91440" bIns="45720" numCol="1" spcCol="0" rtlCol="0" fromWordArt="0" anchor="t" anchorCtr="0" forceAA="0" compatLnSpc="1">
-                        <a:prstTxWarp prst="textNoShape">
-                          <a:avLst/>
-                        </a:prstTxWarp>
-                        <a:noAutofit/>
-                      </wps:bodyPr>
-                    </wps:wsp>
-                  </a:graphicData>
-                </a:graphic>
-                <wp14:sizeRelH relativeFrom="margin">
-                  <wp14:pctWidth>0</wp14:pctWidth>
-                </wp14:sizeRelH>
-                <wp14:sizeRelV relativeFrom="margin">
-                  <wp14:pctHeight>0</wp14:pctHeight>
-                </wp14:sizeRelV>
-              </wp:anchor>
-            </w:drawing>
-          </mc:Choice>
-          <mc:Fallback>
-            <w:pict>
-              <v:shape w14:anchorId="1ED25DD8" id="Textruta 151555102" o:spid="_x0000_s1027" type="#_x0000_t202" style="position:absolute;margin-left:-1.05pt;margin-top:13.85pt;width:441pt;height:112pt;z-index:251862016;visibility:visible;mso-wrap-style:square;mso-width-percent:0;mso-height-percent:0;mso-wrap-distance-left:9pt;mso-wrap-distance-top:0;mso-wrap-distance-right:9pt;mso-wrap-distance-bottom:0;mso-position-horizontal:absolute;mso-position-horizontal-relative:text;mso-position-vertical:absolute;mso-position-vertical-relative:text;mso-width-percent:0;mso-height-percent:0;mso-width-relative:margin;mso-height-relative:margin;v-text-anchor:top" o:gfxdata="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" fillcolor="white [3201]" strokeweight=".5pt">
-                <v:path arrowok="t"/>
-                <v:textbox>
-                  <w:txbxContent>
-                    <w:p/>
-                  </w:txbxContent>
-                </v:textbox>
-              </v:shape>
-            </w:pict>
-          </mc:Fallback>
-        </mc:AlternateContent>
-      </w:r>
-    </w:p>
-    <w:p>
-      <w:pPr>
-        <w:pStyle w:val="Liststycke"/>
-      </w:pPr>
-    </w:p>
-    <w:p>
-      <w:pPr>
-        <w:pStyle w:val="Liststycke"/>
-      </w:pPr>
-    </w:p>
-    <w:p>
-      <w:pPr>
-        <w:pStyle w:val="Liststycke"/>
-      </w:pPr>
-    </w:p>
-    <w:p>
-      <w:pPr>
-        <w:pStyle w:val="Liststycke"/>
-      </w:pPr>
-    </w:p>
-    <w:p>
-      <w:pPr>
-        <w:pStyle w:val="Liststycke"/>
-      </w:pPr>
-    </w:p>
-    <w:p>
-      <w:pPr>
-        <w:pStyle w:val="Liststycke"/>
-      </w:pPr>
-    </w:p>
-    <w:p>
-      <w:pPr>
-        <w:pStyle w:val="Liststycke"/>
-      </w:pPr>
-    </w:p>
-    <w:p>
-      <w:pPr>
-        <w:pStyle w:val="Liststycke"/>
-      </w:pPr>
-    </w:p>
-    <w:p>
-      <w:pPr>
-        <w:pStyle w:val="Liststycke"/>
-      </w:pPr>
-    </w:p>
-    <w:p>
-      <w:pPr>
-        <w:rPr>
-          <w:rFonts w:asciiTheme="minorHAnsi" w:hAnsiTheme="minorHAnsi"/>
-          <w:sz w:val="28"/>
-          <w:szCs w:val="28"/>
-          <w14:ligatures w14:val="none"/>
-        </w:rPr>
-      </w:pPr>
-      <w:r>
-        <w:rPr>
-          <w:rFonts w:asciiTheme="minorHAnsi" w:hAnsiTheme="minorHAnsi"/>
-          <w:sz w:val="28"/>
-          <w:szCs w:val="28"/>
-          <w14:ligatures w14:val="none"/>
-        </w:rPr>
-        <w:t>Hur görs</w:t>
-      </w:r>
-      <w:r>
-        <w:rPr>
-          <w:rFonts w:asciiTheme="minorHAnsi" w:hAnsiTheme="minorHAnsi"/>
-          <w:sz w:val="28"/>
-          <w:szCs w:val="28"/>
-          <w14:ligatures w14:val="none"/>
-        </w:rPr>
-        <w:t xml:space="preserve"> målgruppsanalys utifrån områden i kommunen och målgrupper som särskilt ska nås? </w:t>
-      </w:r>
-      <w:r>
-        <w:rPr>
-          <w:rFonts w:asciiTheme="minorHAnsi" w:hAnsiTheme="minorHAnsi"/>
-          <w:sz w:val="28"/>
-          <w:szCs w:val="28"/>
-          <w14:ligatures w14:val="none"/>
-        </w:rPr>
-        <w:t xml:space="preserve">Finns det en planering för hur ni kommer att inkludera målgrupper som inte deltar? </w:t>
-      </w:r>
-    </w:p>
-    <w:p>
-      <w:pPr>
-        <w:rPr>
-          <w:rFonts w:asciiTheme="minorHAnsi" w:hAnsiTheme="minorHAnsi"/>
-          <w:sz w:val="28"/>
-          <w:szCs w:val="28"/>
-          <w14:ligatures w14:val="none"/>
-        </w:rPr>
-      </w:pPr>
-      <w:r>
-        <w:br/>
-      </w:r>
-      <w:r>
-        <w:rPr>
-          <w:rFonts w:asciiTheme="minorHAnsi" w:hAnsiTheme="minorHAnsi"/>
-          <w:i/>
-          <w:iCs/>
-        </w:rPr>
-        <w:t>M</w:t>
-      </w:r>
-      <w:r>
-        <w:rPr>
-          <w:rFonts w:asciiTheme="minorHAnsi" w:hAnsiTheme="minorHAnsi"/>
-          <w:i/>
-          <w:iCs/>
-        </w:rPr>
-        <w:t>ålgruppsanalys: Kön, Könsöverskridande identitet, Etnisk tillhörighet, Religion, Funktionsnedsättning, Sexuell läggning, Ålder, Socioekonomi.</w:t>
-      </w:r>
-    </w:p>
-    <w:p>
-      <w:pPr>
-        <w:ind w:left="360"/>
-      </w:pPr>
-      <w:r>
-        <w:rPr>
-          <w:noProof/>
-        </w:rPr>
-        <mc:AlternateContent>
-          <mc:Choice Requires="wps">
-            <w:drawing>
-              <wp:anchor distT="0" distB="0" distL="114300" distR="114300" simplePos="0" relativeHeight="251864064" behindDoc="0" locked="0" layoutInCell="1" allowOverlap="1" wp14:anchorId="6D00A4BA" wp14:editId="5B11B7AA">
-                <wp:simplePos x="0" y="0"/>
-                <wp:positionH relativeFrom="margin">
-                  <wp:posOffset>5369</wp:posOffset>
-                </wp:positionH>
-                <wp:positionV relativeFrom="paragraph">
-                  <wp:posOffset>157711</wp:posOffset>
-                </wp:positionV>
-                <wp:extent cx="5600700" cy="1154545"/>
-                <wp:effectExtent l="0" t="0" r="12700" b="13970"/>
-                <wp:wrapNone/>
-                <wp:docPr id="1786536976" name="Textruta 1786536976"/>
-                <wp:cNvGraphicFramePr>
-                  <a:graphicFrameLocks xmlns:a="http://schemas.openxmlformats.org/drawingml/2006/main"/>
-                </wp:cNvGraphicFramePr>
-                <a:graphic xmlns:a="http://schemas.openxmlformats.org/drawingml/2006/main">
-                  <a:graphicData uri="http://schemas.microsoft.com/office/word/2010/wordprocessingShape">
-                    <wps:wsp>
-                      <wps:cNvSpPr txBox="1">
-                        <a:spLocks/>
-                      </wps:cNvSpPr>
-                      <wps:spPr>
-                        <a:xfrm>
-                          <a:off x="0" y="0"/>
-                          <a:ext cx="5600700" cy="1154545"/>
-                        </a:xfrm>
-                        <a:prstGeom prst="rect">
-                          <a:avLst/>
-                        </a:prstGeom>
-                        <a:solidFill>
-                          <a:schemeClr val="lt1"/>
-                        </a:solidFill>
-                        <a:ln w="6350">
-                          <a:solidFill>
-                            <a:prstClr val="black"/>
-                          </a:solidFill>
-                        </a:ln>
-                      </wps:spPr>
-                      <wps:txbx>
-                        <w:txbxContent>
-                          <w:p/>
-                        </w:txbxContent>
-                      </wps:txbx>
-                      <wps:bodyPr rot="0" spcFirstLastPara="0" vertOverflow="overflow" horzOverflow="overflow" vert="horz" wrap="square" lIns="91440" tIns="45720" rIns="91440" bIns="45720" numCol="1" spcCol="0" rtlCol="0" fromWordArt="0" anchor="t" anchorCtr="0" forceAA="0" compatLnSpc="1">
-                        <a:prstTxWarp prst="textNoShape">
-                          <a:avLst/>
-                        </a:prstTxWarp>
-                        <a:noAutofit/>
-                      </wps:bodyPr>
-                    </wps:wsp>
-                  </a:graphicData>
-                </a:graphic>
-                <wp14:sizeRelH relativeFrom="margin">
-                  <wp14:pctWidth>0</wp14:pctWidth>
-                </wp14:sizeRelH>
-                <wp14:sizeRelV relativeFrom="margin">
-                  <wp14:pctHeight>0</wp14:pctHeight>
-                </wp14:sizeRelV>
-              </wp:anchor>
-            </w:drawing>
-          </mc:Choice>
-          <mc:Fallback>
-            <w:pict>
-              <v:shape w14:anchorId="6D00A4BA" id="Textruta 1786536976" o:spid="_x0000_s1028" type="#_x0000_t202" style="position:absolute;left:0;text-align:left;margin-left:.4pt;margin-top:12.4pt;width:441pt;height:90.9pt;z-index:251864064;visibility:visible;mso-wrap-style:square;mso-width-percent:0;mso-height-percent:0;mso-wrap-distance-left:9pt;mso-wrap-distance-top:0;mso-wrap-distance-right:9pt;mso-wrap-distance-bottom:0;mso-position-horizontal:absolute;mso-position-horizontal-relative:margin;mso-position-vertical:absolute;mso-position-vertical-relative:text;mso-width-percent:0;mso-height-percent:0;mso-width-relative:margin;mso-height-relative:margin;v-text-anchor:top" o:gfxdata="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" fillcolor="white [3201]" strokeweight=".5pt">
-                <v:path arrowok="t"/>
-                <v:textbox>
-                  <w:txbxContent>
-                    <w:p/>
-                  </w:txbxContent>
-                </v:textbox>
-                <w10:wrap anchorx="margin"/>
-              </v:shape>
-            </w:pict>
-          </mc:Fallback>
-        </mc:AlternateContent>
-      </w:r>
-    </w:p>
-    <w:p>
-      <w:pPr>
-        <w:ind w:left="360"/>
-      </w:pPr>
-    </w:p>
-    <w:p>
-      <w:pPr>
-        <w:ind w:left="360"/>
-      </w:pPr>
-    </w:p>
-    <w:p>
-      <w:pPr>
-        <w:ind w:left="360"/>
-      </w:pPr>
-    </w:p>
-    <w:p>
-      <w:pPr>
-        <w:ind w:left="360"/>
-      </w:pPr>
-    </w:p>
-    <w:p>
-      <w:pPr>
-        <w:rPr>
-          <w14:ligatures w14:val="none"/>
-        </w:rPr>
-      </w:pPr>
-    </w:p>
-    <w:p>
-      <w:pPr>
-        <w:rPr>
-          <w14:ligatures w14:val="none"/>
-        </w:rPr>
-      </w:pPr>
-    </w:p>
-    <w:p>
-      <w:pPr>
-        <w:rPr>
-          <w14:ligatures w14:val="none"/>
-        </w:rPr>
-      </w:pPr>
-    </w:p>
-    <w:p>
-      <w:pPr>
-        <w:rPr>
-          <w:rFonts w:asciiTheme="minorHAnsi" w:hAnsiTheme="minorHAnsi"/>
-          <w:sz w:val="28"/>
-          <w:szCs w:val="28"/>
-          <w14:ligatures w14:val="none"/>
-        </w:rPr>
-      </w:pPr>
-    </w:p>
-    <w:p>
-      <w:pPr>
-        <w:rPr>
-          <w:rFonts w:asciiTheme="minorHAnsi" w:hAnsiTheme="minorHAnsi"/>
-          <w:sz w:val="28"/>
-          <w:szCs w:val="28"/>
-          <w14:ligatures w14:val="none"/>
-        </w:rPr>
-      </w:pPr>
-    </w:p>
-    <w:p>
-      <w:pPr>
-        <w:rPr>
-          <w:rFonts w:asciiTheme="minorHAnsi" w:hAnsiTheme="minorHAnsi"/>
-          <w:sz w:val="28"/>
-          <w:szCs w:val="28"/>
-          <w14:ligatures w14:val="none"/>
-        </w:rPr>
-      </w:pPr>
-    </w:p>
-    <w:p>
-      <w:pPr>
-        <w:rPr>
-          <w:rFonts w:asciiTheme="minorHAnsi" w:hAnsiTheme="minorHAnsi"/>
-          <w:sz w:val="28"/>
-          <w:szCs w:val="28"/>
-          <w14:ligatures w14:val="none"/>
-        </w:rPr>
-      </w:pPr>
-    </w:p>
-    <w:p>
-      <w:pPr>
-        <w:rPr>
-          <w:rFonts w:asciiTheme="minorHAnsi" w:hAnsiTheme="minorHAnsi"/>
-          <w:sz w:val="28"/>
-          <w:szCs w:val="28"/>
-          <w14:ligatures w14:val="none"/>
-        </w:rPr>
-      </w:pPr>
-      <w:r>
-        <w:rPr>
-          <w:rFonts w:asciiTheme="minorHAnsi" w:hAnsiTheme="minorHAnsi"/>
-          <w:sz w:val="28"/>
-          <w:szCs w:val="28"/>
-          <w14:ligatures w14:val="none"/>
-        </w:rPr>
-        <w:lastRenderedPageBreak/>
-        <w:t xml:space="preserve">Hur är arbetet kopplat till kommunens åtgärdsplan för det brottsförebyggande arbete? </w:t>
-      </w:r>
-    </w:p>
-    <w:p>
-      <w:pPr>
-        <w:rPr>
-          <w14:ligatures w14:val="none"/>
-        </w:rPr>
-      </w:pPr>
-      <w:r>
-        <w:rPr>
-          <w:noProof/>
-        </w:rPr>
-        <mc:AlternateContent>
-          <mc:Choice Requires="wps">
-            <w:drawing>
-              <wp:anchor distT="0" distB="0" distL="114300" distR="114300" simplePos="0" relativeHeight="251870208" behindDoc="0" locked="0" layoutInCell="1" allowOverlap="1" wp14:anchorId="4A70933D" wp14:editId="185C8F19">
-                <wp:simplePos x="0" y="0"/>
-                <wp:positionH relativeFrom="margin">
-                  <wp:posOffset>-3868</wp:posOffset>
-                </wp:positionH>
-                <wp:positionV relativeFrom="paragraph">
-                  <wp:posOffset>171392</wp:posOffset>
-                </wp:positionV>
-                <wp:extent cx="5600700" cy="979055"/>
-                <wp:effectExtent l="0" t="0" r="12700" b="12065"/>
-                <wp:wrapNone/>
-                <wp:docPr id="713067062" name="Textruta 713067062"/>
-                <wp:cNvGraphicFramePr>
-                  <a:graphicFrameLocks xmlns:a="http://schemas.openxmlformats.org/drawingml/2006/main"/>
-                </wp:cNvGraphicFramePr>
-                <a:graphic xmlns:a="http://schemas.openxmlformats.org/drawingml/2006/main">
-                  <a:graphicData uri="http://schemas.microsoft.com/office/word/2010/wordprocessingShape">
-                    <wps:wsp>
-                      <wps:cNvSpPr txBox="1">
-                        <a:spLocks/>
-                      </wps:cNvSpPr>
-                      <wps:spPr>
-                        <a:xfrm>
-                          <a:off x="0" y="0"/>
-                          <a:ext cx="5600700" cy="979055"/>
-                        </a:xfrm>
-                        <a:prstGeom prst="rect">
-                          <a:avLst/>
-                        </a:prstGeom>
-                        <a:solidFill>
-                          <a:schemeClr val="lt1"/>
-                        </a:solidFill>
-                        <a:ln w="6350">
-                          <a:solidFill>
-                            <a:prstClr val="black"/>
-                          </a:solidFill>
-                        </a:ln>
-                      </wps:spPr>
-                      <wps:txbx>
-                        <w:txbxContent>
-                          <w:p/>
-                        </w:txbxContent>
-                      </wps:txbx>
-                      <wps:bodyPr rot="0" spcFirstLastPara="0" vertOverflow="overflow" horzOverflow="overflow" vert="horz" wrap="square" lIns="91440" tIns="45720" rIns="91440" bIns="45720" numCol="1" spcCol="0" rtlCol="0" fromWordArt="0" anchor="t" anchorCtr="0" forceAA="0" compatLnSpc="1">
-                        <a:prstTxWarp prst="textNoShape">
-                          <a:avLst/>
-                        </a:prstTxWarp>
-                        <a:noAutofit/>
-                      </wps:bodyPr>
-                    </wps:wsp>
-                  </a:graphicData>
-                </a:graphic>
-                <wp14:sizeRelH relativeFrom="margin">
-                  <wp14:pctWidth>0</wp14:pctWidth>
-                </wp14:sizeRelH>
-                <wp14:sizeRelV relativeFrom="margin">
-                  <wp14:pctHeight>0</wp14:pctHeight>
-                </wp14:sizeRelV>
-              </wp:anchor>
-            </w:drawing>
-          </mc:Choice>
-          <mc:Fallback>
-            <w:pict>
-              <v:shape w14:anchorId="4A70933D" id="Textruta 713067062" o:spid="_x0000_s1029" type="#_x0000_t202" style="position:absolute;margin-left:-.3pt;margin-top:13.5pt;width:441pt;height:77.1pt;z-index:251870208;visibility:visible;mso-wrap-style:square;mso-width-percent:0;mso-height-percent:0;mso-wrap-distance-left:9pt;mso-wrap-distance-top:0;mso-wrap-distance-right:9pt;mso-wrap-distance-bottom:0;mso-position-horizontal:absolute;mso-position-horizontal-relative:margin;mso-position-vertical:absolute;mso-position-vertical-relative:text;mso-width-percent:0;mso-height-percent:0;mso-width-relative:margin;mso-height-relative:margin;v-text-anchor:top" o:gfxdata="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" fillcolor="white [3201]" strokeweight=".5pt">
-                <v:path arrowok="t"/>
-                <v:textbox>
-                  <w:txbxContent>
-                    <w:p/>
-                  </w:txbxContent>
-                </v:textbox>
-                <w10:wrap anchorx="margin"/>
-              </v:shape>
-            </w:pict>
-          </mc:Fallback>
-        </mc:AlternateContent>
-      </w:r>
-    </w:p>
-    <w:p>
-      <w:pPr>
-        <w:rPr>
-          <w14:ligatures w14:val="none"/>
-        </w:rPr>
-      </w:pPr>
-    </w:p>
-    <w:p>
-      <w:pPr>
-        <w:rPr>
-          <w14:ligatures w14:val="none"/>
-        </w:rPr>
-      </w:pPr>
-    </w:p>
-    <w:p>
-      <w:pPr>
-        <w:rPr>
-          <w14:ligatures w14:val="none"/>
-        </w:rPr>
-      </w:pPr>
-    </w:p>
-    <w:p>
-      <w:pPr>
-        <w:rPr>
-          <w14:ligatures w14:val="none"/>
-        </w:rPr>
-      </w:pPr>
-    </w:p>
-    <w:p>
-      <w:pPr>
-        <w:rPr>
-          <w:rFonts w:asciiTheme="minorHAnsi" w:hAnsiTheme="minorHAnsi"/>
-          <w:sz w:val="28"/>
-          <w:szCs w:val="28"/>
-          <w14:ligatures w14:val="none"/>
-        </w:rPr>
-      </w:pPr>
-    </w:p>
-    <w:p>
-      <w:pPr>
-        <w:spacing w:after="240"/>
-        <w:rPr>
-          <w:rFonts w:asciiTheme="minorHAnsi" w:hAnsiTheme="minorHAnsi"/>
-          <w:sz w:val="28"/>
-          <w:szCs w:val="28"/>
-          <w14:ligatures w14:val="none"/>
-        </w:rPr>
-      </w:pPr>
-    </w:p>
-    <w:p>
-      <w:pPr>
-        <w:spacing w:after="240"/>
-        <w:rPr>
-          <w:rFonts w:asciiTheme="minorHAnsi" w:hAnsiTheme="minorHAnsi"/>
-          <w:sz w:val="28"/>
-          <w:szCs w:val="28"/>
-        </w:rPr>
-      </w:pPr>
-      <w:r>
-        <w:rPr>
-          <w:rFonts w:asciiTheme="minorHAnsi" w:hAnsiTheme="minorHAnsi"/>
-          <w:sz w:val="28"/>
-          <w:szCs w:val="28"/>
-        </w:rPr>
-        <w:t xml:space="preserve">Vilket är syftet med områdesarbetet? </w:t>
-      </w:r>
-      <w:r>
-        <w:rPr>
-          <w:rFonts w:asciiTheme="minorHAnsi" w:hAnsiTheme="minorHAnsi"/>
-          <w:sz w:val="28"/>
-          <w:szCs w:val="28"/>
-        </w:rPr>
-        <w:t xml:space="preserve">Hur följs </w:t>
-      </w:r>
-      <w:r>
-        <w:rPr>
-          <w:rFonts w:asciiTheme="minorHAnsi" w:hAnsiTheme="minorHAnsi"/>
-          <w:sz w:val="28"/>
-          <w:szCs w:val="28"/>
-        </w:rPr>
-        <w:t xml:space="preserve">resultatet </w:t>
-      </w:r>
-      <w:r>
-        <w:rPr>
-          <w:rFonts w:asciiTheme="minorHAnsi" w:hAnsiTheme="minorHAnsi"/>
-          <w:sz w:val="28"/>
-          <w:szCs w:val="28"/>
-        </w:rPr>
-        <w:t>upp?</w:t>
-      </w:r>
-      <w:r>
-        <w:rPr>
-          <w:rFonts w:asciiTheme="minorHAnsi" w:hAnsiTheme="minorHAnsi"/>
-          <w:sz w:val="28"/>
-          <w:szCs w:val="28"/>
-        </w:rPr>
-        <w:t xml:space="preserve"> Finns lämpliga indikatorer?</w:t>
-      </w:r>
-    </w:p>
-    <w:p>
-      <w:pPr>
-        <w:spacing w:after="240"/>
-        <w:rPr>
-          <w:rFonts w:asciiTheme="minorHAnsi" w:hAnsiTheme="minorHAnsi"/>
-          <w:sz w:val="28"/>
-          <w:szCs w:val="28"/>
-        </w:rPr>
-      </w:pPr>
-      <w:r>
-        <w:rPr>
-          <w:noProof/>
-        </w:rPr>
-        <mc:AlternateContent>
-          <mc:Choice Requires="wps">
-            <w:drawing>
-              <wp:anchor distT="0" distB="0" distL="114300" distR="114300" simplePos="0" relativeHeight="251906048" behindDoc="0" locked="0" layoutInCell="1" allowOverlap="1" wp14:anchorId="3C307418" wp14:editId="3AAD8BD7">
-                <wp:simplePos x="0" y="0"/>
-                <wp:positionH relativeFrom="margin">
-                  <wp:posOffset>-3868</wp:posOffset>
-                </wp:positionH>
-                <wp:positionV relativeFrom="paragraph">
-                  <wp:posOffset>-2771</wp:posOffset>
-                </wp:positionV>
-                <wp:extent cx="5600700" cy="1154546"/>
-                <wp:effectExtent l="0" t="0" r="12700" b="13970"/>
-                <wp:wrapNone/>
-                <wp:docPr id="1461767270" name="Textruta 1461767270"/>
-                <wp:cNvGraphicFramePr>
-                  <a:graphicFrameLocks xmlns:a="http://schemas.openxmlformats.org/drawingml/2006/main"/>
-                </wp:cNvGraphicFramePr>
-                <a:graphic xmlns:a="http://schemas.openxmlformats.org/drawingml/2006/main">
-                  <a:graphicData uri="http://schemas.microsoft.com/office/word/2010/wordprocessingShape">
-                    <wps:wsp>
-                      <wps:cNvSpPr txBox="1">
-                        <a:spLocks/>
-                      </wps:cNvSpPr>
-                      <wps:spPr>
-                        <a:xfrm>
-                          <a:off x="0" y="0"/>
-                          <a:ext cx="5600700" cy="1154546"/>
-                        </a:xfrm>
-                        <a:prstGeom prst="rect">
-                          <a:avLst/>
-                        </a:prstGeom>
-                        <a:solidFill>
-                          <a:schemeClr val="lt1"/>
-                        </a:solidFill>
-                        <a:ln w="6350">
-                          <a:solidFill>
-                            <a:prstClr val="black"/>
-                          </a:solidFill>
-                        </a:ln>
-                      </wps:spPr>
-                      <wps:txbx>
-                        <w:txbxContent>
-                          <w:p/>
-                        </w:txbxContent>
-                      </wps:txbx>
-                      <wps:bodyPr rot="0" spcFirstLastPara="0" vertOverflow="overflow" horzOverflow="overflow" vert="horz" wrap="square" lIns="91440" tIns="45720" rIns="91440" bIns="45720" numCol="1" spcCol="0" rtlCol="0" fromWordArt="0" anchor="t" anchorCtr="0" forceAA="0" compatLnSpc="1">
-                        <a:prstTxWarp prst="textNoShape">
-                          <a:avLst/>
-                        </a:prstTxWarp>
-                        <a:noAutofit/>
-                      </wps:bodyPr>
-                    </wps:wsp>
-                  </a:graphicData>
-                </a:graphic>
-                <wp14:sizeRelH relativeFrom="margin">
-                  <wp14:pctWidth>0</wp14:pctWidth>
-                </wp14:sizeRelH>
-                <wp14:sizeRelV relativeFrom="margin">
-                  <wp14:pctHeight>0</wp14:pctHeight>
-                </wp14:sizeRelV>
-              </wp:anchor>
-            </w:drawing>
-          </mc:Choice>
-          <mc:Fallback>
-            <w:pict>
-              <v:shape w14:anchorId="3C307418" id="Textruta 1461767270" o:spid="_x0000_s1030" type="#_x0000_t202" style="position:absolute;margin-left:-.3pt;margin-top:-.2pt;width:441pt;height:90.9pt;z-index:251906048;visibility:visible;mso-wrap-style:square;mso-width-percent:0;mso-height-percent:0;mso-wrap-distance-left:9pt;mso-wrap-distance-top:0;mso-wrap-distance-right:9pt;mso-wrap-distance-bottom:0;mso-position-horizontal:absolute;mso-position-horizontal-relative:margin;mso-position-vertical:absolute;mso-position-vertical-relative:text;mso-width-percent:0;mso-height-percent:0;mso-width-relative:margin;mso-height-relative:margin;v-text-anchor:top" o:gfxdata="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" fillcolor="white [3201]" strokeweight=".5pt">
-                <v:path arrowok="t"/>
-                <v:textbox>
-                  <w:txbxContent>
-                    <w:p/>
-                  </w:txbxContent>
-                </v:textbox>
-                <w10:wrap anchorx="margin"/>
-              </v:shape>
-            </w:pict>
-          </mc:Fallback>
-        </mc:AlternateContent>
-      </w:r>
-    </w:p>
-    <w:p>
-      <w:pPr>
-        <w:rPr>
-          <w:rFonts w:asciiTheme="minorHAnsi" w:hAnsiTheme="minorHAnsi"/>
-          <w:sz w:val="28"/>
-          <w:szCs w:val="28"/>
-          <w14:ligatures w14:val="none"/>
-        </w:rPr>
-      </w:pPr>
-    </w:p>
-    <w:p>
-      <w:pPr>
-        <w:rPr>
-          <w:rFonts w:asciiTheme="minorHAnsi" w:hAnsiTheme="minorHAnsi"/>
-          <w:sz w:val="28"/>
-          <w:szCs w:val="28"/>
-          <w14:ligatures w14:val="none"/>
-        </w:rPr>
-      </w:pPr>
-    </w:p>
-    <w:p>
-      <w:pPr>
-        <w:rPr>
-          <w:rFonts w:asciiTheme="minorHAnsi" w:hAnsiTheme="minorHAnsi"/>
-          <w:sz w:val="28"/>
-          <w:szCs w:val="28"/>
-          <w14:ligatures w14:val="none"/>
-        </w:rPr>
-      </w:pPr>
-    </w:p>
-    <w:p>
-      <w:pPr>
-        <w:rPr>
-          <w:rFonts w:asciiTheme="minorHAnsi" w:hAnsiTheme="minorHAnsi"/>
-          <w:sz w:val="28"/>
-          <w:szCs w:val="28"/>
-          <w14:ligatures w14:val="none"/>
-        </w:rPr>
-      </w:pPr>
-      <w:r>
-        <w:rPr>
-          <w:rFonts w:asciiTheme="minorHAnsi" w:hAnsiTheme="minorHAnsi"/>
-          <w:sz w:val="28"/>
-          <w:szCs w:val="28"/>
-          <w14:ligatures w14:val="none"/>
-        </w:rPr>
-        <w:br w:type="page"/>
-      </w:r>
-    </w:p>
-    <w:p>
-      <w:pPr>
-        <w:pStyle w:val="Rubrik2"/>
-      </w:pPr>
-      <w:r>
-        <w:rPr>
-          <w14:ligatures w14:val="none"/>
-        </w:rPr>
-        <w:lastRenderedPageBreak/>
-        <w:t xml:space="preserve"> </w:t>
-      </w:r>
-      <w:r>
-        <w:t>Sociala värden i samhällsplaneringsprocessen</w:t>
-      </w:r>
-    </w:p>
-    <w:p>
-      <w:pPr>
-        <w:rPr>
-          <w:rFonts w:asciiTheme="minorHAnsi" w:eastAsiaTheme="majorEastAsia" w:hAnsiTheme="minorHAnsi" w:cstheme="majorBidi"/>
-          <w:color w:val="0F4761" w:themeColor="accent1" w:themeShade="BF"/>
-          <w:kern w:val="2"/>
-          <w:sz w:val="28"/>
-          <w:szCs w:val="28"/>
-          <w:lang w:eastAsia="en-US"/>
-        </w:rPr>
-      </w:pPr>
-    </w:p>
-    <w:p>
-      <w:pPr>
-        <w:rPr>
-          <w:rFonts w:asciiTheme="minorHAnsi" w:hAnsiTheme="minorHAnsi"/>
-          <w:sz w:val="28"/>
-          <w:szCs w:val="28"/>
-          <w14:ligatures w14:val="none"/>
-        </w:rPr>
-      </w:pPr>
-      <w:r>
-        <w:rPr>
-          <w:rFonts w:asciiTheme="minorHAnsi" w:hAnsiTheme="minorHAnsi"/>
-          <w:sz w:val="28"/>
-          <w:szCs w:val="28"/>
-          <w14:ligatures w14:val="none"/>
-        </w:rPr>
-        <w:t xml:space="preserve">Hur är </w:t>
-      </w:r>
-      <w:r>
-        <w:rPr>
-          <w:rFonts w:asciiTheme="minorHAnsi" w:hAnsiTheme="minorHAnsi"/>
-          <w:sz w:val="28"/>
-          <w:szCs w:val="28"/>
-          <w14:ligatures w14:val="none"/>
-        </w:rPr>
-        <w:t>arbetet med sociala värden integrerat i samhällsplaneringen</w:t>
-      </w:r>
-      <w:r>
-        <w:rPr>
-          <w:rFonts w:asciiTheme="minorHAnsi" w:hAnsiTheme="minorHAnsi"/>
-          <w:sz w:val="28"/>
-          <w:szCs w:val="28"/>
-          <w14:ligatures w14:val="none"/>
-        </w:rPr>
-        <w:t xml:space="preserve"> (mål och syfte)? Vilka </w:t>
-      </w:r>
-      <w:r>
-        <w:rPr>
-          <w:rFonts w:asciiTheme="minorHAnsi" w:hAnsiTheme="minorHAnsi"/>
-          <w:sz w:val="28"/>
-          <w:szCs w:val="28"/>
-          <w14:ligatures w14:val="none"/>
-        </w:rPr>
-        <w:t>sociala värden</w:t>
-      </w:r>
-      <w:r>
-        <w:rPr>
-          <w:rFonts w:asciiTheme="minorHAnsi" w:hAnsiTheme="minorHAnsi"/>
-          <w:sz w:val="28"/>
-          <w:szCs w:val="28"/>
-          <w14:ligatures w14:val="none"/>
-        </w:rPr>
-        <w:t xml:space="preserve"> inkluderas i arbete</w:t>
-      </w:r>
-      <w:r>
-        <w:rPr>
-          <w:rFonts w:asciiTheme="minorHAnsi" w:hAnsiTheme="minorHAnsi"/>
-          <w:sz w:val="28"/>
-          <w:szCs w:val="28"/>
-          <w14:ligatures w14:val="none"/>
-        </w:rPr>
-        <w:t>t</w:t>
-      </w:r>
-      <w:r>
-        <w:rPr>
-          <w:rFonts w:asciiTheme="minorHAnsi" w:hAnsiTheme="minorHAnsi"/>
-          <w:sz w:val="28"/>
-          <w:szCs w:val="28"/>
-          <w14:ligatures w14:val="none"/>
-        </w:rPr>
-        <w:t xml:space="preserve">? </w:t>
-      </w:r>
-    </w:p>
-    <w:p>
-      <w:pPr>
-        <w:spacing w:after="240"/>
-        <w:rPr>
-          <w:rFonts w:asciiTheme="minorHAnsi" w:hAnsiTheme="minorHAnsi"/>
-          <w:sz w:val="28"/>
-          <w:szCs w:val="28"/>
-          <w14:ligatures w14:val="none"/>
-        </w:rPr>
-      </w:pPr>
-      <w:r>
-        <w:rPr>
-          <w:noProof/>
-        </w:rPr>
-        <mc:AlternateContent>
-          <mc:Choice Requires="wps">
-            <w:drawing>
-              <wp:anchor distT="0" distB="0" distL="114300" distR="114300" simplePos="0" relativeHeight="251876352" behindDoc="0" locked="0" layoutInCell="1" allowOverlap="1" wp14:anchorId="6FF27DDE" wp14:editId="44D390DB">
+              <wp:anchor distT="0" distB="0" distL="114300" distR="114300" simplePos="0" relativeHeight="251794432" behindDoc="0" locked="0" layoutInCell="1" allowOverlap="1" wp14:anchorId="5B290F55" wp14:editId="4FB0CB3C">
                 <wp:simplePos x="0" y="0"/>
                 <wp:positionH relativeFrom="margin">
                   <wp:posOffset>-14332</wp:posOffset>
@@ -1329,7 +355,7 @@
                 <wp:extent cx="5600700" cy="798653"/>
                 <wp:effectExtent l="0" t="0" r="19050" b="20955"/>
                 <wp:wrapNone/>
-                <wp:docPr id="1330314093" name="Textruta 1330314093"/>
+                <wp:docPr id="30" name="Textruta 30"/>
                 <wp:cNvGraphicFramePr>
                   <a:graphicFrameLocks xmlns:a="http://schemas.openxmlformats.org/drawingml/2006/main"/>
                 </wp:cNvGraphicFramePr>
@@ -1381,7 +407,11 @@
           </mc:Choice>
           <mc:Fallback>
             <w:pict>
-              <v:shape w14:anchorId="6FF27DDE" id="Textruta 1330314093" o:spid="_x0000_s1031" type="#_x0000_t202" style="position:absolute;margin-left:-1.15pt;margin-top:3.7pt;width:441pt;height:62.9pt;z-index:251876352;visibility:visible;mso-wrap-style:square;mso-width-percent:0;mso-height-percent:0;mso-wrap-distance-left:9pt;mso-wrap-distance-top:0;mso-wrap-distance-right:9pt;mso-wrap-distance-bottom:0;mso-position-horizontal:absolute;mso-position-horizontal-relative:margin;mso-position-vertical:absolute;mso-position-vertical-relative:text;mso-width-percent:0;mso-height-percent:0;mso-width-relative:margin;mso-height-relative:margin;v-text-anchor:top" o:gfxdata="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" fillcolor="white [3201]" strokeweight=".5pt">
+              <v:shapetype w14:anchorId="5B290F55" id="_x0000_t202" coordsize="21600,21600" o:spt="202" path="m,l,21600r21600,l21600,xe">
+                <v:stroke joinstyle="miter"/>
+                <v:path gradientshapeok="t" o:connecttype="rect"/>
+              </v:shapetype>
+              <v:shape id="Textruta 30" o:spid="_x0000_s1026" type="#_x0000_t202" style="position:absolute;margin-left:-1.15pt;margin-top:3.7pt;width:441pt;height:62.9pt;z-index:251794432;visibility:visible;mso-wrap-style:square;mso-width-percent:0;mso-height-percent:0;mso-wrap-distance-left:9pt;mso-wrap-distance-top:0;mso-wrap-distance-right:9pt;mso-wrap-distance-bottom:0;mso-position-horizontal:absolute;mso-position-horizontal-relative:margin;mso-position-vertical:absolute;mso-position-vertical-relative:text;mso-width-percent:0;mso-height-percent:0;mso-width-relative:margin;mso-height-relative:margin;v-text-anchor:top" o:gfxdata="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" fillcolor="white [3201]" strokeweight=".5pt">
                 <v:path arrowok="t"/>
                 <v:textbox>
                   <w:txbxContent>
@@ -1408,60 +438,41 @@
     </w:p>
     <w:p>
       <w:pPr>
-        <w:rPr>
-          <w:rFonts w:asciiTheme="minorHAnsi" w:hAnsiTheme="minorHAnsi"/>
-          <w:sz w:val="28"/>
-          <w:szCs w:val="28"/>
-          <w14:ligatures w14:val="none"/>
-        </w:rPr>
-      </w:pPr>
-    </w:p>
-    <w:p>
-      <w:pPr>
-        <w:rPr>
-          <w:rFonts w:asciiTheme="minorHAnsi" w:hAnsiTheme="minorHAnsi"/>
-          <w:sz w:val="28"/>
-          <w:szCs w:val="28"/>
-          <w14:ligatures w14:val="none"/>
-        </w:rPr>
-      </w:pPr>
-    </w:p>
-    <w:p>
-      <w:pPr>
-        <w:rPr>
-          <w:rFonts w:asciiTheme="minorHAnsi" w:hAnsiTheme="minorHAnsi"/>
-          <w:sz w:val="28"/>
-          <w:szCs w:val="28"/>
-          <w14:ligatures w14:val="none"/>
-        </w:rPr>
-      </w:pPr>
-    </w:p>
-    <w:p>
-      <w:pPr>
-        <w:rPr>
-          <w:rFonts w:asciiTheme="minorHAnsi" w:hAnsiTheme="minorHAnsi"/>
-          <w:sz w:val="28"/>
-          <w:szCs w:val="28"/>
-          <w14:ligatures w14:val="none"/>
-        </w:rPr>
-      </w:pPr>
-      <w:r>
-        <w:rPr>
-          <w:rFonts w:asciiTheme="minorHAnsi" w:hAnsiTheme="minorHAnsi"/>
-          <w:sz w:val="28"/>
-          <w:szCs w:val="28"/>
-          <w14:ligatures w14:val="none"/>
-        </w:rPr>
-        <w:t xml:space="preserve">Hur inkluderas barn och ungdomars synpunkter och behov i </w:t>
-      </w:r>
-      <w:r>
-        <w:rPr>
-          <w:rFonts w:asciiTheme="minorHAnsi" w:hAnsiTheme="minorHAnsi"/>
-          <w:sz w:val="28"/>
-          <w:szCs w:val="28"/>
-          <w14:ligatures w14:val="none"/>
-        </w:rPr>
-        <w:t>samhällsplaneringen</w:t>
+        <w:spacing w:after="240"/>
+        <w:rPr>
+          <w:rFonts w:asciiTheme="minorHAnsi" w:hAnsiTheme="minorHAnsi"/>
+          <w:sz w:val="28"/>
+          <w:szCs w:val="28"/>
+          <w14:ligatures w14:val="none"/>
+        </w:rPr>
+      </w:pPr>
+    </w:p>
+    <w:p>
+      <w:pPr>
+        <w:rPr>
+          <w:rFonts w:asciiTheme="minorHAnsi" w:hAnsiTheme="minorHAnsi"/>
+          <w:sz w:val="28"/>
+          <w:szCs w:val="28"/>
+          <w14:ligatures w14:val="none"/>
+        </w:rPr>
+      </w:pPr>
+      <w:r>
+        <w:rPr>
+          <w:rFonts w:asciiTheme="minorHAnsi" w:hAnsiTheme="minorHAnsi"/>
+          <w:sz w:val="28"/>
+          <w:szCs w:val="28"/>
+          <w14:ligatures w14:val="none"/>
+        </w:rPr>
+        <w:t xml:space="preserve">Hur inkluderas barn och ungdomars synpunkter och behov i utformningen av </w:t>
+      </w:r>
+      <w:r>
+        <w:rPr>
+          <w:rFonts w:asciiTheme="minorHAnsi" w:hAnsiTheme="minorHAnsi"/>
+          <w:sz w:val="28"/>
+          <w:szCs w:val="28"/>
+          <w14:ligatures w14:val="none"/>
+        </w:rPr>
+        <w:t>områdesarbetet</w:t>
       </w:r>
       <w:r>
         <w:rPr>
@@ -1481,18 +492,18 @@
         <mc:AlternateContent>
           <mc:Choice Requires="wps">
             <w:drawing>
-              <wp:anchor distT="0" distB="0" distL="114300" distR="114300" simplePos="0" relativeHeight="251877376" behindDoc="0" locked="0" layoutInCell="1" allowOverlap="1" wp14:anchorId="0368E7EC" wp14:editId="4771DD50">
+              <wp:anchor distT="0" distB="0" distL="114300" distR="114300" simplePos="0" relativeHeight="251862016" behindDoc="0" locked="0" layoutInCell="1" allowOverlap="1" wp14:anchorId="1ED25DD8" wp14:editId="4E7ED497">
                 <wp:simplePos x="0" y="0"/>
                 <wp:positionH relativeFrom="column">
-                  <wp:posOffset>-3868</wp:posOffset>
+                  <wp:posOffset>-4850</wp:posOffset>
                 </wp:positionH>
                 <wp:positionV relativeFrom="paragraph">
-                  <wp:posOffset>177453</wp:posOffset>
+                  <wp:posOffset>153684</wp:posOffset>
                 </wp:positionV>
-                <wp:extent cx="5600700" cy="960581"/>
-                <wp:effectExtent l="0" t="0" r="12700" b="17780"/>
+                <wp:extent cx="5600700" cy="1060314"/>
+                <wp:effectExtent l="0" t="0" r="12700" b="6985"/>
                 <wp:wrapNone/>
-                <wp:docPr id="1664396385" name="Textruta 1664396385"/>
+                <wp:docPr id="151555102" name="Textruta 151555102"/>
                 <wp:cNvGraphicFramePr>
                   <a:graphicFrameLocks xmlns:a="http://schemas.openxmlformats.org/drawingml/2006/main"/>
                 </wp:cNvGraphicFramePr>
@@ -1505,7 +516,7 @@
                       <wps:spPr>
                         <a:xfrm>
                           <a:off x="0" y="0"/>
-                          <a:ext cx="5600700" cy="960581"/>
+                          <a:ext cx="5600700" cy="1060314"/>
                         </a:xfrm>
                         <a:prstGeom prst="rect">
                           <a:avLst/>
@@ -1544,7 +555,11 @@
           </mc:Choice>
           <mc:Fallback>
             <w:pict>
-              <v:shape w14:anchorId="0368E7EC" id="Textruta 1664396385" o:spid="_x0000_s1032" type="#_x0000_t202" style="position:absolute;margin-left:-.3pt;margin-top:13.95pt;width:441pt;height:75.65pt;z-index:251877376;visibility:visible;mso-wrap-style:square;mso-width-percent:0;mso-height-percent:0;mso-wrap-distance-left:9pt;mso-wrap-distance-top:0;mso-wrap-distance-right:9pt;mso-wrap-distance-bottom:0;mso-position-horizontal:absolute;mso-position-horizontal-relative:text;mso-position-vertical:absolute;mso-position-vertical-relative:text;mso-width-percent:0;mso-height-percent:0;mso-width-relative:margin;mso-height-relative:margin;v-text-anchor:top" o:gfxdata="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" fillcolor="white [3201]" strokeweight=".5pt">
+              <v:shapetype w14:anchorId="1ED25DD8" id="_x0000_t202" coordsize="21600,21600" o:spt="202" path="m,l,21600r21600,l21600,xe">
+                <v:stroke joinstyle="miter"/>
+                <v:path gradientshapeok="t" o:connecttype="rect"/>
+              </v:shapetype>
+              <v:shape id="Textruta 151555102" o:spid="_x0000_s1027" type="#_x0000_t202" style="position:absolute;margin-left:-.4pt;margin-top:12.1pt;width:441pt;height:83.5pt;z-index:251862016;visibility:visible;mso-wrap-style:square;mso-width-percent:0;mso-height-percent:0;mso-wrap-distance-left:9pt;mso-wrap-distance-top:0;mso-wrap-distance-right:9pt;mso-wrap-distance-bottom:0;mso-position-horizontal:absolute;mso-position-horizontal-relative:text;mso-position-vertical:absolute;mso-position-vertical-relative:text;mso-width-percent:0;mso-height-percent:0;mso-width-relative:margin;mso-height-relative:margin;v-text-anchor:top" o:gfxdata="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" fillcolor="white [3201]" strokeweight=".5pt">
                 <v:path arrowok="t"/>
                 <v:textbox>
                   <w:txbxContent>
@@ -1572,114 +587,98 @@
         <w:pStyle w:val="Liststycke"/>
       </w:pPr>
     </w:p>
-    <w:p/>
+    <w:p>
+      <w:pPr>
+        <w:pStyle w:val="Liststycke"/>
+      </w:pPr>
+    </w:p>
+    <w:p>
+      <w:pPr>
+        <w:pStyle w:val="Liststycke"/>
+      </w:pPr>
+    </w:p>
+    <w:p>
+      <w:pPr>
+        <w:rPr>
+          <w:rFonts w:asciiTheme="minorHAnsi" w:hAnsiTheme="minorHAnsi"/>
+          <w:sz w:val="28"/>
+          <w:szCs w:val="28"/>
+          <w14:ligatures w14:val="none"/>
+        </w:rPr>
+      </w:pPr>
+    </w:p>
+    <w:p>
+      <w:pPr>
+        <w:rPr>
+          <w:rFonts w:asciiTheme="minorHAnsi" w:hAnsiTheme="minorHAnsi"/>
+          <w:sz w:val="28"/>
+          <w:szCs w:val="28"/>
+          <w14:ligatures w14:val="none"/>
+        </w:rPr>
+      </w:pPr>
+    </w:p>
+    <w:p>
+      <w:pPr>
+        <w:rPr>
+          <w:rFonts w:asciiTheme="minorHAnsi" w:hAnsiTheme="minorHAnsi"/>
+          <w:sz w:val="28"/>
+          <w:szCs w:val="28"/>
+          <w14:ligatures w14:val="none"/>
+        </w:rPr>
+      </w:pPr>
+      <w:r>
+        <w:rPr>
+          <w:rFonts w:asciiTheme="minorHAnsi" w:hAnsiTheme="minorHAnsi"/>
+          <w:sz w:val="28"/>
+          <w:szCs w:val="28"/>
+          <w14:ligatures w14:val="none"/>
+        </w:rPr>
+        <w:t>Hur görs</w:t>
+      </w:r>
+      <w:r>
+        <w:rPr>
+          <w:rFonts w:asciiTheme="minorHAnsi" w:hAnsiTheme="minorHAnsi"/>
+          <w:sz w:val="28"/>
+          <w:szCs w:val="28"/>
+          <w14:ligatures w14:val="none"/>
+        </w:rPr>
+        <w:t xml:space="preserve"> målgruppsanalys utifrån områden i kommunen och målgrupper som särskilt ska nås? </w:t>
+      </w:r>
+      <w:r>
+        <w:rPr>
+          <w:rFonts w:asciiTheme="minorHAnsi" w:hAnsiTheme="minorHAnsi"/>
+          <w:sz w:val="28"/>
+          <w:szCs w:val="28"/>
+          <w14:ligatures w14:val="none"/>
+        </w:rPr>
+        <w:t xml:space="preserve">Finns det en planering för hur ni kommer att inkludera målgrupper som inte deltar? </w:t>
+      </w:r>
+    </w:p>
+    <w:p>
+      <w:pPr>
+        <w:spacing w:after="240"/>
+      </w:pPr>
+      <w:r>
+        <w:br/>
+      </w:r>
+      <w:r>
+        <w:rPr>
+          <w:i/>
+          <w:iCs/>
+        </w:rPr>
+        <w:t>M</w:t>
+      </w:r>
+      <w:r>
+        <w:rPr>
+          <w:i/>
+          <w:iCs/>
+        </w:rPr>
+        <w:t>ålgruppsanalys: Kön, Könsöverskridande identitet, Etnisk tillhörighet, Religion, Funktionsnedsättning, Sexuell läggning, Ålder, Socioekonomi.</w:t>
+      </w:r>
+    </w:p>
     <w:p>
       <w:pPr>
         <w:ind w:left="360"/>
-      </w:pPr>
-    </w:p>
-    <w:p>
-      <w:pPr>
-        <w:ind w:left="360"/>
-      </w:pPr>
-    </w:p>
-    <w:p/>
-    <w:p>
-      <w:pPr>
-        <w:rPr>
-          <w:rFonts w:asciiTheme="minorHAnsi" w:hAnsiTheme="minorHAnsi"/>
-          <w:sz w:val="28"/>
-          <w:szCs w:val="28"/>
-          <w14:ligatures w14:val="none"/>
-        </w:rPr>
-      </w:pPr>
-      <w:r>
-        <w:rPr>
-          <w:rFonts w:asciiTheme="minorHAnsi" w:hAnsiTheme="minorHAnsi"/>
-          <w:sz w:val="28"/>
-          <w:szCs w:val="28"/>
-          <w14:ligatures w14:val="none"/>
-        </w:rPr>
-        <w:t>Hur följs effekter</w:t>
-      </w:r>
-      <w:r>
-        <w:rPr>
-          <w:rFonts w:asciiTheme="minorHAnsi" w:hAnsiTheme="minorHAnsi"/>
-          <w:sz w:val="28"/>
-          <w:szCs w:val="28"/>
-          <w14:ligatures w14:val="none"/>
-        </w:rPr>
-        <w:t xml:space="preserve"> av sociala värden i samhällsplaneringen upp?</w:t>
-      </w:r>
-      <w:r>
-        <w:rPr>
-          <w:rFonts w:asciiTheme="minorHAnsi" w:hAnsiTheme="minorHAnsi"/>
-          <w:sz w:val="28"/>
-          <w:szCs w:val="28"/>
-          <w14:ligatures w14:val="none"/>
-        </w:rPr>
-        <w:t xml:space="preserve"> </w:t>
-      </w:r>
-      <w:r>
-        <w:rPr>
-          <w:rFonts w:asciiTheme="minorHAnsi" w:hAnsiTheme="minorHAnsi"/>
-          <w:sz w:val="28"/>
-          <w:szCs w:val="28"/>
-          <w14:ligatures w14:val="none"/>
-        </w:rPr>
-        <w:t>Finns</w:t>
-      </w:r>
-      <w:r>
-        <w:rPr>
-          <w:rFonts w:asciiTheme="minorHAnsi" w:hAnsiTheme="minorHAnsi"/>
-          <w:sz w:val="28"/>
-          <w:szCs w:val="28"/>
-          <w14:ligatures w14:val="none"/>
-        </w:rPr>
-        <w:t xml:space="preserve"> </w:t>
-      </w:r>
-      <w:r>
-        <w:rPr>
-          <w:rFonts w:asciiTheme="minorHAnsi" w:hAnsiTheme="minorHAnsi"/>
-          <w:sz w:val="28"/>
-          <w:szCs w:val="28"/>
-          <w14:ligatures w14:val="none"/>
-        </w:rPr>
-        <w:t>lämpliga</w:t>
-      </w:r>
-      <w:r>
-        <w:rPr>
-          <w:rFonts w:asciiTheme="minorHAnsi" w:hAnsiTheme="minorHAnsi"/>
-          <w:sz w:val="28"/>
-          <w:szCs w:val="28"/>
-          <w14:ligatures w14:val="none"/>
-        </w:rPr>
-        <w:t xml:space="preserve"> indikatorer för att mäta </w:t>
-      </w:r>
-      <w:r>
-        <w:rPr>
-          <w:rFonts w:asciiTheme="minorHAnsi" w:hAnsiTheme="minorHAnsi"/>
-          <w:sz w:val="28"/>
-          <w:szCs w:val="28"/>
-          <w14:ligatures w14:val="none"/>
-        </w:rPr>
-        <w:t>detta</w:t>
-      </w:r>
-      <w:r>
-        <w:rPr>
-          <w:rFonts w:asciiTheme="minorHAnsi" w:hAnsiTheme="minorHAnsi"/>
-          <w:sz w:val="28"/>
-          <w:szCs w:val="28"/>
-          <w14:ligatures w14:val="none"/>
-        </w:rPr>
-        <w:t>?</w:t>
-      </w:r>
-    </w:p>
-    <w:p>
-      <w:pPr>
-        <w:rPr>
-          <w14:ligatures w14:val="none"/>
-        </w:rPr>
       </w:pPr>
       <w:r>
         <w:rPr>
@@ -1688,18 +687,18 @@
         <mc:AlternateContent>
           <mc:Choice Requires="wps">
             <w:drawing>
-              <wp:anchor distT="0" distB="0" distL="114300" distR="114300" simplePos="0" relativeHeight="251881472" behindDoc="0" locked="0" layoutInCell="1" allowOverlap="1" wp14:anchorId="1A94DB09" wp14:editId="76C9E934">
+              <wp:anchor distT="0" distB="0" distL="114300" distR="114300" simplePos="0" relativeHeight="251864064" behindDoc="0" locked="0" layoutInCell="1" allowOverlap="1" wp14:anchorId="6D00A4BA" wp14:editId="517A2DA1">
                 <wp:simplePos x="0" y="0"/>
                 <wp:positionH relativeFrom="margin">
-                  <wp:posOffset>-3868</wp:posOffset>
+                  <wp:posOffset>-4850</wp:posOffset>
                 </wp:positionH>
                 <wp:positionV relativeFrom="paragraph">
-                  <wp:posOffset>175029</wp:posOffset>
+                  <wp:posOffset>-1229</wp:posOffset>
                 </wp:positionV>
-                <wp:extent cx="5600700" cy="1108364"/>
-                <wp:effectExtent l="0" t="0" r="12700" b="9525"/>
+                <wp:extent cx="5600700" cy="1089497"/>
+                <wp:effectExtent l="0" t="0" r="12700" b="15875"/>
                 <wp:wrapNone/>
-                <wp:docPr id="2012019708" name="Textruta 2012019708"/>
+                <wp:docPr id="1786536976" name="Textruta 1786536976"/>
                 <wp:cNvGraphicFramePr>
                   <a:graphicFrameLocks xmlns:a="http://schemas.openxmlformats.org/drawingml/2006/main"/>
                 </wp:cNvGraphicFramePr>
@@ -1712,7 +711,7 @@
                       <wps:spPr>
                         <a:xfrm>
                           <a:off x="0" y="0"/>
-                          <a:ext cx="5600700" cy="1108364"/>
+                          <a:ext cx="5600700" cy="1089497"/>
                         </a:xfrm>
                         <a:prstGeom prst="rect">
                           <a:avLst/>
@@ -1751,7 +750,7 @@
           </mc:Choice>
           <mc:Fallback>
             <w:pict>
-              <v:shape w14:anchorId="1A94DB09" id="Textruta 2012019708" o:spid="_x0000_s1033" type="#_x0000_t202" style="position:absolute;margin-left:-.3pt;margin-top:13.8pt;width:441pt;height:87.25pt;z-index:251881472;visibility:visible;mso-wrap-style:square;mso-width-percent:0;mso-height-percent:0;mso-wrap-distance-left:9pt;mso-wrap-distance-top:0;mso-wrap-distance-right:9pt;mso-wrap-distance-bottom:0;mso-position-horizontal:absolute;mso-position-horizontal-relative:margin;mso-position-vertical:absolute;mso-position-vertical-relative:text;mso-width-percent:0;mso-height-percent:0;mso-width-relative:margin;mso-height-relative:margin;v-text-anchor:top" o:gfxdata="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" fillcolor="white [3201]" strokeweight=".5pt">
+              <v:shape w14:anchorId="6D00A4BA" id="Textruta 1786536976" o:spid="_x0000_s1028" type="#_x0000_t202" style="position:absolute;left:0;text-align:left;margin-left:-.4pt;margin-top:-.1pt;width:441pt;height:85.8pt;z-index:251864064;visibility:visible;mso-wrap-style:square;mso-width-percent:0;mso-height-percent:0;mso-wrap-distance-left:9pt;mso-wrap-distance-top:0;mso-wrap-distance-right:9pt;mso-wrap-distance-bottom:0;mso-position-horizontal:absolute;mso-position-horizontal-relative:margin;mso-position-vertical:absolute;mso-position-vertical-relative:text;mso-width-percent:0;mso-height-percent:0;mso-width-relative:margin;mso-height-relative:margin;v-text-anchor:top" o:gfxdata="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" fillcolor="white [3201]" strokeweight=".5pt">
                 <v:path arrowok="t"/>
                 <v:textbox>
                   <w:txbxContent>
@@ -1767,203 +766,67 @@
     </w:p>
     <w:p>
       <w:pPr>
-        <w:rPr>
-          <w14:ligatures w14:val="none"/>
-        </w:rPr>
-      </w:pPr>
-    </w:p>
-    <w:p>
-      <w:pPr>
-        <w:rPr>
-          <w14:ligatures w14:val="none"/>
-        </w:rPr>
-      </w:pPr>
-    </w:p>
-    <w:p>
-      <w:pPr>
-        <w:rPr>
-          <w14:ligatures w14:val="none"/>
-        </w:rPr>
-      </w:pPr>
-    </w:p>
-    <w:p>
-      <w:pPr>
-        <w:rPr>
-          <w14:ligatures w14:val="none"/>
-        </w:rPr>
-      </w:pPr>
-    </w:p>
-    <w:p>
-      <w:pPr>
-        <w:rPr>
-          <w14:ligatures w14:val="none"/>
-        </w:rPr>
-      </w:pPr>
-    </w:p>
-    <w:p>
-      <w:pPr>
-        <w:rPr>
-          <w:rFonts w:asciiTheme="minorHAnsi" w:hAnsiTheme="minorHAnsi"/>
-          <w:sz w:val="28"/>
-          <w:szCs w:val="28"/>
-          <w14:ligatures w14:val="none"/>
-        </w:rPr>
-      </w:pPr>
-    </w:p>
-    <w:p>
-      <w:pPr>
-        <w:rPr>
-          <w:rFonts w:asciiTheme="minorHAnsi" w:eastAsiaTheme="majorEastAsia" w:hAnsiTheme="minorHAnsi" w:cstheme="majorBidi"/>
-          <w:color w:val="0F4761" w:themeColor="accent1" w:themeShade="BF"/>
-          <w:kern w:val="2"/>
-          <w:sz w:val="28"/>
-          <w:szCs w:val="28"/>
-          <w:lang w:eastAsia="en-US"/>
-        </w:rPr>
-      </w:pPr>
-    </w:p>
-    <w:p>
-      <w:pPr>
-        <w:rPr>
-          <w:rFonts w:asciiTheme="minorHAnsi" w:eastAsiaTheme="majorEastAsia" w:hAnsiTheme="minorHAnsi" w:cstheme="majorBidi"/>
-          <w:color w:val="0F4761" w:themeColor="accent1" w:themeShade="BF"/>
-          <w:kern w:val="2"/>
-          <w:sz w:val="28"/>
-          <w:szCs w:val="28"/>
-          <w:lang w:eastAsia="en-US"/>
-        </w:rPr>
-      </w:pPr>
-    </w:p>
-    <w:p>
-      <w:pPr>
-        <w:rPr>
-          <w:rFonts w:asciiTheme="minorHAnsi" w:eastAsiaTheme="majorEastAsia" w:hAnsiTheme="minorHAnsi" w:cstheme="majorBidi"/>
-          <w:color w:val="0F4761" w:themeColor="accent1" w:themeShade="BF"/>
-          <w:kern w:val="2"/>
-          <w:sz w:val="28"/>
-          <w:szCs w:val="28"/>
-          <w:lang w:eastAsia="en-US"/>
-        </w:rPr>
-      </w:pPr>
-    </w:p>
-    <w:p>
-      <w:pPr>
-        <w:rPr>
-          <w:rFonts w:asciiTheme="minorHAnsi" w:eastAsiaTheme="majorEastAsia" w:hAnsiTheme="minorHAnsi" w:cstheme="majorBidi"/>
-          <w:color w:val="0F4761" w:themeColor="accent1" w:themeShade="BF"/>
-          <w:kern w:val="2"/>
-          <w:sz w:val="28"/>
-          <w:szCs w:val="28"/>
-          <w:lang w:eastAsia="en-US"/>
-        </w:rPr>
-      </w:pPr>
-    </w:p>
-    <w:p>
-      <w:pPr>
-        <w:rPr>
-          <w:rFonts w:asciiTheme="minorHAnsi" w:eastAsiaTheme="majorEastAsia" w:hAnsiTheme="minorHAnsi" w:cstheme="majorBidi"/>
-          <w:color w:val="0F4761" w:themeColor="accent1" w:themeShade="BF"/>
-          <w:kern w:val="2"/>
-          <w:sz w:val="28"/>
-          <w:szCs w:val="28"/>
-          <w:lang w:eastAsia="en-US"/>
-        </w:rPr>
-      </w:pPr>
-      <w:r>
-        <w:rPr>
-          <w:rFonts w:asciiTheme="minorHAnsi" w:eastAsiaTheme="majorEastAsia" w:hAnsiTheme="minorHAnsi" w:cstheme="majorBidi"/>
-          <w:color w:val="0F4761" w:themeColor="accent1" w:themeShade="BF"/>
-          <w:kern w:val="2"/>
-          <w:sz w:val="28"/>
-          <w:szCs w:val="28"/>
-          <w:lang w:eastAsia="en-US"/>
-        </w:rPr>
-        <w:br w:type="page"/>
-      </w:r>
-    </w:p>
-    <w:p>
-      <w:pPr>
-        <w:pStyle w:val="Rubrik2"/>
-      </w:pPr>
-      <w:r>
-        <w:lastRenderedPageBreak/>
-        <w:t>Insatser för att stärka tillit</w:t>
-      </w:r>
-    </w:p>
-    <w:p>
-      <w:pPr>
-        <w:rPr>
-          <w:rFonts w:asciiTheme="minorHAnsi" w:eastAsiaTheme="majorEastAsia" w:hAnsiTheme="minorHAnsi" w:cstheme="majorBidi"/>
-          <w:color w:val="0F4761" w:themeColor="accent1" w:themeShade="BF"/>
-          <w:kern w:val="2"/>
-          <w:sz w:val="28"/>
-          <w:szCs w:val="28"/>
-          <w:lang w:eastAsia="en-US"/>
-        </w:rPr>
-      </w:pPr>
-    </w:p>
-    <w:p>
-      <w:pPr>
-        <w:rPr>
-          <w:rFonts w:asciiTheme="minorHAnsi" w:hAnsiTheme="minorHAnsi"/>
-          <w:sz w:val="28"/>
-          <w:szCs w:val="28"/>
-          <w14:ligatures w14:val="none"/>
-        </w:rPr>
-      </w:pPr>
-      <w:r>
-        <w:rPr>
-          <w:rFonts w:asciiTheme="minorHAnsi" w:hAnsiTheme="minorHAnsi"/>
-          <w:sz w:val="28"/>
-          <w:szCs w:val="28"/>
-          <w14:ligatures w14:val="none"/>
-        </w:rPr>
-        <w:t xml:space="preserve">Hur är </w:t>
-      </w:r>
-      <w:r>
-        <w:rPr>
-          <w:rFonts w:asciiTheme="minorHAnsi" w:hAnsiTheme="minorHAnsi"/>
-          <w:sz w:val="28"/>
-          <w:szCs w:val="28"/>
-          <w14:ligatures w14:val="none"/>
-        </w:rPr>
-        <w:t>arbetet med tillitsskapande arbete</w:t>
-      </w:r>
-      <w:r>
-        <w:rPr>
-          <w:rFonts w:asciiTheme="minorHAnsi" w:hAnsiTheme="minorHAnsi"/>
-          <w:sz w:val="28"/>
-          <w:szCs w:val="28"/>
-          <w14:ligatures w14:val="none"/>
-        </w:rPr>
-        <w:t xml:space="preserve"> utformat (mål och syfte</w:t>
-      </w:r>
-      <w:r>
-        <w:rPr>
-          <w:rFonts w:asciiTheme="minorHAnsi" w:hAnsiTheme="minorHAnsi"/>
-          <w:sz w:val="28"/>
-          <w:szCs w:val="28"/>
-          <w14:ligatures w14:val="none"/>
-        </w:rPr>
-        <w:t>, arbetssätt</w:t>
-      </w:r>
-      <w:r>
-        <w:rPr>
-          <w:rFonts w:asciiTheme="minorHAnsi" w:hAnsiTheme="minorHAnsi"/>
-          <w:sz w:val="28"/>
-          <w:szCs w:val="28"/>
-          <w14:ligatures w14:val="none"/>
-        </w:rPr>
-        <w:t xml:space="preserve">)? Vilka frågor inkluderas i detta arbete? </w:t>
-      </w:r>
-    </w:p>
-    <w:p>
-      <w:pPr>
-        <w:spacing w:after="240"/>
-        <w:rPr>
-          <w:rFonts w:asciiTheme="minorHAnsi" w:hAnsiTheme="minorHAnsi"/>
-          <w:sz w:val="28"/>
-          <w:szCs w:val="28"/>
+        <w:ind w:left="360"/>
+      </w:pPr>
+    </w:p>
+    <w:p>
+      <w:pPr>
+        <w:ind w:left="360"/>
+      </w:pPr>
+    </w:p>
+    <w:p>
+      <w:pPr>
+        <w:ind w:left="360"/>
+      </w:pPr>
+    </w:p>
+    <w:p>
+      <w:pPr>
+        <w:ind w:left="360"/>
+      </w:pPr>
+    </w:p>
+    <w:p>
+      <w:pPr>
+        <w:rPr>
+          <w14:ligatures w14:val="none"/>
+        </w:rPr>
+      </w:pPr>
+    </w:p>
+    <w:p>
+      <w:pPr>
+        <w:rPr>
+          <w14:ligatures w14:val="none"/>
+        </w:rPr>
+      </w:pPr>
+    </w:p>
+    <w:p>
+      <w:pPr>
+        <w:rPr>
+          <w14:ligatures w14:val="none"/>
+        </w:rPr>
+      </w:pPr>
+    </w:p>
+    <w:p>
+      <w:pPr>
+        <w:rPr>
+          <w:rFonts w:asciiTheme="minorHAnsi" w:hAnsiTheme="minorHAnsi"/>
+          <w:sz w:val="28"/>
+          <w:szCs w:val="28"/>
+          <w14:ligatures w14:val="none"/>
+        </w:rPr>
+      </w:pPr>
+      <w:r>
+        <w:rPr>
+          <w:rFonts w:asciiTheme="minorHAnsi" w:hAnsiTheme="minorHAnsi"/>
+          <w:sz w:val="28"/>
+          <w:szCs w:val="28"/>
+          <w14:ligatures w14:val="none"/>
+        </w:rPr>
+        <w:t xml:space="preserve">Hur är arbetet kopplat till kommunens åtgärdsplan för det brottsförebyggande arbete? </w:t>
+      </w:r>
+    </w:p>
+    <w:p>
+      <w:pPr>
+        <w:rPr>
           <w14:ligatures w14:val="none"/>
         </w:rPr>
       </w:pPr>
@@ -1974,18 +837,18 @@
         <mc:AlternateContent>
           <mc:Choice Requires="wps">
             <w:drawing>
-              <wp:anchor distT="0" distB="0" distL="114300" distR="114300" simplePos="0" relativeHeight="251883520" behindDoc="0" locked="0" layoutInCell="1" allowOverlap="1" wp14:anchorId="33F8D100" wp14:editId="6B76B9CD">
+              <wp:anchor distT="0" distB="0" distL="114300" distR="114300" simplePos="0" relativeHeight="251870208" behindDoc="0" locked="0" layoutInCell="1" allowOverlap="1" wp14:anchorId="4A70933D" wp14:editId="6B7BD8AD">
                 <wp:simplePos x="0" y="0"/>
                 <wp:positionH relativeFrom="margin">
-                  <wp:posOffset>-14332</wp:posOffset>
+                  <wp:posOffset>-4850</wp:posOffset>
                 </wp:positionH>
                 <wp:positionV relativeFrom="paragraph">
-                  <wp:posOffset>46829</wp:posOffset>
+                  <wp:posOffset>176611</wp:posOffset>
                 </wp:positionV>
-                <wp:extent cx="5600700" cy="798653"/>
-                <wp:effectExtent l="0" t="0" r="19050" b="20955"/>
+                <wp:extent cx="5600700" cy="1050587"/>
+                <wp:effectExtent l="0" t="0" r="12700" b="16510"/>
                 <wp:wrapNone/>
-                <wp:docPr id="1635020967" name="Textruta 1635020967"/>
+                <wp:docPr id="713067062" name="Textruta 713067062"/>
                 <wp:cNvGraphicFramePr>
                   <a:graphicFrameLocks xmlns:a="http://schemas.openxmlformats.org/drawingml/2006/main"/>
                 </wp:cNvGraphicFramePr>
@@ -1998,7 +861,7 @@
                       <wps:spPr>
                         <a:xfrm>
                           <a:off x="0" y="0"/>
-                          <a:ext cx="5600700" cy="798653"/>
+                          <a:ext cx="5600700" cy="1050587"/>
                         </a:xfrm>
                         <a:prstGeom prst="rect">
                           <a:avLst/>
@@ -2037,7 +900,7 @@
           </mc:Choice>
           <mc:Fallback>
             <w:pict>
-              <v:shape w14:anchorId="33F8D100" id="Textruta 1635020967" o:spid="_x0000_s1034" type="#_x0000_t202" style="position:absolute;margin-left:-1.15pt;margin-top:3.7pt;width:441pt;height:62.9pt;z-index:251883520;visibility:visible;mso-wrap-style:square;mso-width-percent:0;mso-height-percent:0;mso-wrap-distance-left:9pt;mso-wrap-distance-top:0;mso-wrap-distance-right:9pt;mso-wrap-distance-bottom:0;mso-position-horizontal:absolute;mso-position-horizontal-relative:margin;mso-position-vertical:absolute;mso-position-vertical-relative:text;mso-width-percent:0;mso-height-percent:0;mso-width-relative:margin;mso-height-relative:margin;v-text-anchor:top" o:gfxdata="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" fillcolor="white [3201]" strokeweight=".5pt">
+              <v:shape w14:anchorId="4A70933D" id="Textruta 713067062" o:spid="_x0000_s1029" type="#_x0000_t202" style="position:absolute;margin-left:-.4pt;margin-top:13.9pt;width:441pt;height:82.7pt;z-index:251870208;visibility:visible;mso-wrap-style:square;mso-width-percent:0;mso-height-percent:0;mso-wrap-distance-left:9pt;mso-wrap-distance-top:0;mso-wrap-distance-right:9pt;mso-wrap-distance-bottom:0;mso-position-horizontal:absolute;mso-position-horizontal-relative:margin;mso-position-vertical:absolute;mso-position-vertical-relative:text;mso-width-percent:0;mso-height-percent:0;mso-width-relative:margin;mso-height-relative:margin;v-text-anchor:top" o:gfxdata="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" fillcolor="white [3201]" strokeweight=".5pt">
                 <v:path arrowok="t"/>
                 <v:textbox>
                   <w:txbxContent>
@@ -2053,6 +916,44 @@
     </w:p>
     <w:p>
       <w:pPr>
+        <w:rPr>
+          <w14:ligatures w14:val="none"/>
+        </w:rPr>
+      </w:pPr>
+    </w:p>
+    <w:p>
+      <w:pPr>
+        <w:rPr>
+          <w14:ligatures w14:val="none"/>
+        </w:rPr>
+      </w:pPr>
+    </w:p>
+    <w:p>
+      <w:pPr>
+        <w:rPr>
+          <w14:ligatures w14:val="none"/>
+        </w:rPr>
+      </w:pPr>
+    </w:p>
+    <w:p>
+      <w:pPr>
+        <w:rPr>
+          <w14:ligatures w14:val="none"/>
+        </w:rPr>
+      </w:pPr>
+    </w:p>
+    <w:p>
+      <w:pPr>
+        <w:rPr>
+          <w:rFonts w:asciiTheme="minorHAnsi" w:hAnsiTheme="minorHAnsi"/>
+          <w:sz w:val="28"/>
+          <w:szCs w:val="28"/>
+          <w14:ligatures w14:val="none"/>
+        </w:rPr>
+      </w:pPr>
+    </w:p>
+    <w:p>
+      <w:pPr>
         <w:spacing w:after="240"/>
         <w:rPr>
           <w:rFonts w:asciiTheme="minorHAnsi" w:hAnsiTheme="minorHAnsi"/>
@@ -2064,78 +965,1348 @@
     </w:p>
     <w:p>
       <w:pPr>
-        <w:rPr>
-          <w:rFonts w:asciiTheme="minorHAnsi" w:hAnsiTheme="minorHAnsi"/>
-          <w:sz w:val="28"/>
-          <w:szCs w:val="28"/>
-          <w14:ligatures w14:val="none"/>
-        </w:rPr>
-      </w:pPr>
-    </w:p>
-    <w:p>
-      <w:pPr>
-        <w:rPr>
-          <w:rFonts w:asciiTheme="minorHAnsi" w:hAnsiTheme="minorHAnsi"/>
-          <w:sz w:val="28"/>
-          <w:szCs w:val="28"/>
-          <w14:ligatures w14:val="none"/>
-        </w:rPr>
-      </w:pPr>
-      <w:r>
-        <w:rPr>
-          <w:rFonts w:asciiTheme="minorHAnsi" w:hAnsiTheme="minorHAnsi"/>
-          <w:sz w:val="28"/>
-          <w:szCs w:val="28"/>
-          <w14:ligatures w14:val="none"/>
-        </w:rPr>
-        <w:t>Vilka verksamheter och aktörer inkluderas</w:t>
-      </w:r>
-      <w:r>
-        <w:rPr>
-          <w:rFonts w:asciiTheme="minorHAnsi" w:hAnsiTheme="minorHAnsi"/>
-          <w:sz w:val="28"/>
-          <w:szCs w:val="28"/>
-          <w14:ligatures w14:val="none"/>
-        </w:rPr>
-        <w:t xml:space="preserve"> i det tillitsskapande arbetet</w:t>
-      </w:r>
-      <w:r>
-        <w:rPr>
-          <w:rFonts w:asciiTheme="minorHAnsi" w:hAnsiTheme="minorHAnsi"/>
-          <w:sz w:val="28"/>
-          <w:szCs w:val="28"/>
-          <w14:ligatures w14:val="none"/>
-        </w:rPr>
-        <w:t>? Hur är ansvar och roller fördelade?</w:t>
-      </w:r>
-    </w:p>
-    <w:p>
-      <w:pPr>
         <w:spacing w:after="240"/>
         <w:rPr>
           <w:rFonts w:asciiTheme="minorHAnsi" w:hAnsiTheme="minorHAnsi"/>
           <w:sz w:val="28"/>
           <w:szCs w:val="28"/>
-          <w14:ligatures w14:val="none"/>
         </w:rPr>
       </w:pPr>
       <w:r>
         <w:rPr>
           <w:noProof/>
         </w:rPr>
+        <w:lastRenderedPageBreak/>
         <mc:AlternateContent>
           <mc:Choice Requires="wps">
             <w:drawing>
-              <wp:anchor distT="0" distB="0" distL="114300" distR="114300" simplePos="0" relativeHeight="251899904" behindDoc="0" locked="0" layoutInCell="1" allowOverlap="1" wp14:anchorId="54F37F23" wp14:editId="5818910A">
+              <wp:anchor distT="0" distB="0" distL="114300" distR="114300" simplePos="0" relativeHeight="251906048" behindDoc="0" locked="0" layoutInCell="1" allowOverlap="1" wp14:anchorId="3C307418" wp14:editId="541E5A8A">
                 <wp:simplePos x="0" y="0"/>
                 <wp:positionH relativeFrom="margin">
-                  <wp:posOffset>-3868</wp:posOffset>
+                  <wp:posOffset>-4850</wp:posOffset>
                 </wp:positionH>
                 <wp:positionV relativeFrom="paragraph">
-                  <wp:posOffset>2194</wp:posOffset>
+                  <wp:posOffset>364801</wp:posOffset>
                 </wp:positionV>
-                <wp:extent cx="5600700" cy="1025236"/>
-                <wp:effectExtent l="0" t="0" r="12700" b="16510"/>
+                <wp:extent cx="5600700" cy="953310"/>
+                <wp:effectExtent l="0" t="0" r="12700" b="12065"/>
+                <wp:wrapNone/>
+                <wp:docPr id="1461767270" name="Textruta 1461767270"/>
+                <wp:cNvGraphicFramePr>
+                  <a:graphicFrameLocks xmlns:a="http://schemas.openxmlformats.org/drawingml/2006/main"/>
+                </wp:cNvGraphicFramePr>
+                <a:graphic xmlns:a="http://schemas.openxmlformats.org/drawingml/2006/main">
+                  <a:graphicData uri="http://schemas.microsoft.com/office/word/2010/wordprocessingShape">
+                    <wps:wsp>
+                      <wps:cNvSpPr txBox="1">
+                        <a:spLocks/>
+                      </wps:cNvSpPr>
+                      <wps:spPr>
+                        <a:xfrm>
+                          <a:off x="0" y="0"/>
+                          <a:ext cx="5600700" cy="953310"/>
+                        </a:xfrm>
+                        <a:prstGeom prst="rect">
+                          <a:avLst/>
+                        </a:prstGeom>
+                        <a:solidFill>
+                          <a:schemeClr val="lt1"/>
+                        </a:solidFill>
+                        <a:ln w="6350">
+                          <a:solidFill>
+                            <a:prstClr val="black"/>
+                          </a:solidFill>
+                        </a:ln>
+                      </wps:spPr>
+                      <wps:txbx>
+                        <w:txbxContent>
+                          <w:p/>
+                        </w:txbxContent>
+                      </wps:txbx>
+                      <wps:bodyPr rot="0" spcFirstLastPara="0" vertOverflow="overflow" horzOverflow="overflow" vert="horz" wrap="square" lIns="91440" tIns="45720" rIns="91440" bIns="45720" numCol="1" spcCol="0" rtlCol="0" fromWordArt="0" anchor="t" anchorCtr="0" forceAA="0" compatLnSpc="1">
+                        <a:prstTxWarp prst="textNoShape">
+                          <a:avLst/>
+                        </a:prstTxWarp>
+                        <a:noAutofit/>
+                      </wps:bodyPr>
+                    </wps:wsp>
+                  </a:graphicData>
+                </a:graphic>
+                <wp14:sizeRelH relativeFrom="margin">
+                  <wp14:pctWidth>0</wp14:pctWidth>
+                </wp14:sizeRelH>
+                <wp14:sizeRelV relativeFrom="margin">
+                  <wp14:pctHeight>0</wp14:pctHeight>
+                </wp14:sizeRelV>
+              </wp:anchor>
+            </w:drawing>
+          </mc:Choice>
+          <mc:Fallback>
+            <w:pict>
+              <v:shape w14:anchorId="3C307418" id="Textruta 1461767270" o:spid="_x0000_s1030" type="#_x0000_t202" style="position:absolute;margin-left:-.4pt;margin-top:28.7pt;width:441pt;height:75.05pt;z-index:251906048;visibility:visible;mso-wrap-style:square;mso-width-percent:0;mso-height-percent:0;mso-wrap-distance-left:9pt;mso-wrap-distance-top:0;mso-wrap-distance-right:9pt;mso-wrap-distance-bottom:0;mso-position-horizontal:absolute;mso-position-horizontal-relative:margin;mso-position-vertical:absolute;mso-position-vertical-relative:text;mso-width-percent:0;mso-height-percent:0;mso-width-relative:margin;mso-height-relative:margin;v-text-anchor:top" o:gfxdata="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" fillcolor="white [3201]" strokeweight=".5pt">
+                <v:path arrowok="t"/>
+                <v:textbox>
+                  <w:txbxContent>
+                    <w:p/>
+                  </w:txbxContent>
+                </v:textbox>
+                <w10:wrap anchorx="margin"/>
+              </v:shape>
+            </w:pict>
+          </mc:Fallback>
+        </mc:AlternateContent>
+      </w:r>
+      <w:r>
+        <w:rPr>
+          <w:rFonts w:asciiTheme="minorHAnsi" w:hAnsiTheme="minorHAnsi"/>
+          <w:sz w:val="28"/>
+          <w:szCs w:val="28"/>
+        </w:rPr>
+        <w:t xml:space="preserve">Vilket är syftet med områdesarbetet? </w:t>
+      </w:r>
+    </w:p>
+    <w:p>
+      <w:pPr>
+        <w:spacing w:after="240"/>
+        <w:rPr>
+          <w:rFonts w:asciiTheme="minorHAnsi" w:hAnsiTheme="minorHAnsi"/>
+          <w:sz w:val="28"/>
+          <w:szCs w:val="28"/>
+        </w:rPr>
+      </w:pPr>
+    </w:p>
+    <w:p>
+      <w:pPr>
+        <w:rPr>
+          <w:rFonts w:asciiTheme="minorHAnsi" w:hAnsiTheme="minorHAnsi"/>
+          <w:sz w:val="28"/>
+          <w:szCs w:val="28"/>
+          <w14:ligatures w14:val="none"/>
+        </w:rPr>
+      </w:pPr>
+    </w:p>
+    <w:p>
+      <w:pPr>
+        <w:rPr>
+          <w:rFonts w:asciiTheme="minorHAnsi" w:hAnsiTheme="minorHAnsi"/>
+          <w:sz w:val="28"/>
+          <w:szCs w:val="28"/>
+          <w14:ligatures w14:val="none"/>
+        </w:rPr>
+      </w:pPr>
+    </w:p>
+    <w:p>
+      <w:pPr>
+        <w:rPr>
+          <w:rFonts w:asciiTheme="minorHAnsi" w:hAnsiTheme="minorHAnsi"/>
+          <w:sz w:val="28"/>
+          <w:szCs w:val="28"/>
+          <w14:ligatures w14:val="none"/>
+        </w:rPr>
+      </w:pPr>
+    </w:p>
+    <w:p>
+      <w:pPr>
+        <w:spacing w:after="240"/>
+        <w:rPr>
+          <w:rFonts w:asciiTheme="minorHAnsi" w:hAnsiTheme="minorHAnsi"/>
+          <w:sz w:val="28"/>
+          <w:szCs w:val="28"/>
+        </w:rPr>
+      </w:pPr>
+    </w:p>
+    <w:p>
+      <w:pPr>
+        <w:spacing w:after="240"/>
+        <w:rPr>
+          <w:rFonts w:asciiTheme="minorHAnsi" w:hAnsiTheme="minorHAnsi"/>
+          <w:sz w:val="28"/>
+          <w:szCs w:val="28"/>
+        </w:rPr>
+      </w:pPr>
+      <w:r>
+        <w:rPr>
+          <w:noProof/>
+        </w:rPr>
+        <mc:AlternateContent>
+          <mc:Choice Requires="wps">
+            <w:drawing>
+              <wp:anchor distT="0" distB="0" distL="114300" distR="114300" simplePos="0" relativeHeight="251917312" behindDoc="0" locked="0" layoutInCell="1" allowOverlap="1" wp14:anchorId="08F28B8E" wp14:editId="50FC567F">
+                <wp:simplePos x="0" y="0"/>
+                <wp:positionH relativeFrom="margin">
+                  <wp:posOffset>-9728</wp:posOffset>
+                </wp:positionH>
+                <wp:positionV relativeFrom="paragraph">
+                  <wp:posOffset>346075</wp:posOffset>
+                </wp:positionV>
+                <wp:extent cx="5600700" cy="953310"/>
+                <wp:effectExtent l="0" t="0" r="12700" b="12065"/>
+                <wp:wrapNone/>
+                <wp:docPr id="1546322393" name="Textruta 1546322393"/>
+                <wp:cNvGraphicFramePr>
+                  <a:graphicFrameLocks xmlns:a="http://schemas.openxmlformats.org/drawingml/2006/main"/>
+                </wp:cNvGraphicFramePr>
+                <a:graphic xmlns:a="http://schemas.openxmlformats.org/drawingml/2006/main">
+                  <a:graphicData uri="http://schemas.microsoft.com/office/word/2010/wordprocessingShape">
+                    <wps:wsp>
+                      <wps:cNvSpPr txBox="1">
+                        <a:spLocks/>
+                      </wps:cNvSpPr>
+                      <wps:spPr>
+                        <a:xfrm>
+                          <a:off x="0" y="0"/>
+                          <a:ext cx="5600700" cy="953310"/>
+                        </a:xfrm>
+                        <a:prstGeom prst="rect">
+                          <a:avLst/>
+                        </a:prstGeom>
+                        <a:solidFill>
+                          <a:schemeClr val="lt1"/>
+                        </a:solidFill>
+                        <a:ln w="6350">
+                          <a:solidFill>
+                            <a:prstClr val="black"/>
+                          </a:solidFill>
+                        </a:ln>
+                      </wps:spPr>
+                      <wps:txbx>
+                        <w:txbxContent>
+                          <w:p/>
+                        </w:txbxContent>
+                      </wps:txbx>
+                      <wps:bodyPr rot="0" spcFirstLastPara="0" vertOverflow="overflow" horzOverflow="overflow" vert="horz" wrap="square" lIns="91440" tIns="45720" rIns="91440" bIns="45720" numCol="1" spcCol="0" rtlCol="0" fromWordArt="0" anchor="t" anchorCtr="0" forceAA="0" compatLnSpc="1">
+                        <a:prstTxWarp prst="textNoShape">
+                          <a:avLst/>
+                        </a:prstTxWarp>
+                        <a:noAutofit/>
+                      </wps:bodyPr>
+                    </wps:wsp>
+                  </a:graphicData>
+                </a:graphic>
+                <wp14:sizeRelH relativeFrom="margin">
+                  <wp14:pctWidth>0</wp14:pctWidth>
+                </wp14:sizeRelH>
+                <wp14:sizeRelV relativeFrom="margin">
+                  <wp14:pctHeight>0</wp14:pctHeight>
+                </wp14:sizeRelV>
+              </wp:anchor>
+            </w:drawing>
+          </mc:Choice>
+          <mc:Fallback>
+            <w:pict>
+              <v:shape w14:anchorId="08F28B8E" id="Textruta 1546322393" o:spid="_x0000_s1031" type="#_x0000_t202" style="position:absolute;margin-left:-.75pt;margin-top:27.25pt;width:441pt;height:75.05pt;z-index:251917312;visibility:visible;mso-wrap-style:square;mso-width-percent:0;mso-height-percent:0;mso-wrap-distance-left:9pt;mso-wrap-distance-top:0;mso-wrap-distance-right:9pt;mso-wrap-distance-bottom:0;mso-position-horizontal:absolute;mso-position-horizontal-relative:margin;mso-position-vertical:absolute;mso-position-vertical-relative:text;mso-width-percent:0;mso-height-percent:0;mso-width-relative:margin;mso-height-relative:margin;v-text-anchor:top" o:gfxdata="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" fillcolor="white [3201]" strokeweight=".5pt">
+                <v:path arrowok="t"/>
+                <v:textbox>
+                  <w:txbxContent>
+                    <w:p/>
+                  </w:txbxContent>
+                </v:textbox>
+                <w10:wrap anchorx="margin"/>
+              </v:shape>
+            </w:pict>
+          </mc:Fallback>
+        </mc:AlternateContent>
+      </w:r>
+      <w:r>
+        <w:rPr>
+          <w:rFonts w:asciiTheme="minorHAnsi" w:hAnsiTheme="minorHAnsi"/>
+          <w:sz w:val="28"/>
+          <w:szCs w:val="28"/>
+        </w:rPr>
+        <w:t xml:space="preserve">Hur följs </w:t>
+      </w:r>
+      <w:r>
+        <w:rPr>
+          <w:rFonts w:asciiTheme="minorHAnsi" w:hAnsiTheme="minorHAnsi"/>
+          <w:sz w:val="28"/>
+          <w:szCs w:val="28"/>
+        </w:rPr>
+        <w:t xml:space="preserve">resultatet </w:t>
+      </w:r>
+      <w:r>
+        <w:rPr>
+          <w:rFonts w:asciiTheme="minorHAnsi" w:hAnsiTheme="minorHAnsi"/>
+          <w:sz w:val="28"/>
+          <w:szCs w:val="28"/>
+        </w:rPr>
+        <w:t>upp?</w:t>
+      </w:r>
+      <w:r>
+        <w:rPr>
+          <w:rFonts w:asciiTheme="minorHAnsi" w:hAnsiTheme="minorHAnsi"/>
+          <w:sz w:val="28"/>
+          <w:szCs w:val="28"/>
+        </w:rPr>
+        <w:t xml:space="preserve"> Finns lämpliga indikatorer?</w:t>
+      </w:r>
+    </w:p>
+    <w:p>
+      <w:pPr>
+        <w:rPr>
+          <w:rFonts w:asciiTheme="minorHAnsi" w:hAnsiTheme="minorHAnsi"/>
+          <w:sz w:val="28"/>
+          <w:szCs w:val="28"/>
+          <w14:ligatures w14:val="none"/>
+        </w:rPr>
+      </w:pPr>
+    </w:p>
+    <w:p>
+      <w:pPr>
+        <w:rPr>
+          <w:rFonts w:asciiTheme="minorHAnsi" w:hAnsiTheme="minorHAnsi"/>
+          <w:sz w:val="28"/>
+          <w:szCs w:val="28"/>
+          <w14:ligatures w14:val="none"/>
+        </w:rPr>
+      </w:pPr>
+    </w:p>
+    <w:p>
+      <w:pPr>
+        <w:rPr>
+          <w:rFonts w:asciiTheme="minorHAnsi" w:hAnsiTheme="minorHAnsi"/>
+          <w:sz w:val="28"/>
+          <w:szCs w:val="28"/>
+          <w14:ligatures w14:val="none"/>
+        </w:rPr>
+      </w:pPr>
+    </w:p>
+    <w:p>
+      <w:pPr>
+        <w:rPr>
+          <w:rFonts w:asciiTheme="minorHAnsi" w:hAnsiTheme="minorHAnsi"/>
+          <w:sz w:val="28"/>
+          <w:szCs w:val="28"/>
+          <w14:ligatures w14:val="none"/>
+        </w:rPr>
+      </w:pPr>
+    </w:p>
+    <w:p>
+      <w:pPr>
+        <w:rPr>
+          <w:rFonts w:asciiTheme="minorHAnsi" w:hAnsiTheme="minorHAnsi"/>
+          <w:sz w:val="28"/>
+          <w:szCs w:val="28"/>
+          <w14:ligatures w14:val="none"/>
+        </w:rPr>
+      </w:pPr>
+    </w:p>
+    <w:p>
+      <w:pPr>
+        <w:rPr>
+          <w:rFonts w:asciiTheme="minorHAnsi" w:hAnsiTheme="minorHAnsi"/>
+          <w:sz w:val="28"/>
+          <w:szCs w:val="28"/>
+          <w14:ligatures w14:val="none"/>
+        </w:rPr>
+      </w:pPr>
+      <w:r>
+        <w:rPr>
+          <w:rFonts w:asciiTheme="minorHAnsi" w:hAnsiTheme="minorHAnsi"/>
+          <w:sz w:val="28"/>
+          <w:szCs w:val="28"/>
+          <w14:ligatures w14:val="none"/>
+        </w:rPr>
+        <w:t xml:space="preserve"> </w:t>
+      </w:r>
+    </w:p>
+    <w:p>
+      <w:pPr>
+        <w:rPr>
+          <w:rFonts w:asciiTheme="minorHAnsi" w:hAnsiTheme="minorHAnsi"/>
+          <w:sz w:val="28"/>
+          <w:szCs w:val="28"/>
+          <w14:ligatures w14:val="none"/>
+        </w:rPr>
+      </w:pPr>
+      <w:r>
+        <w:rPr>
+          <w:rFonts w:asciiTheme="minorHAnsi" w:hAnsiTheme="minorHAnsi"/>
+          <w:sz w:val="28"/>
+          <w:szCs w:val="28"/>
+          <w14:ligatures w14:val="none"/>
+        </w:rPr>
+        <w:br w:type="page"/>
+      </w:r>
+    </w:p>
+    <w:p>
+      <w:pPr>
+        <w:rPr>
+          <w:rFonts w:asciiTheme="minorHAnsi" w:eastAsiaTheme="majorEastAsia" w:hAnsiTheme="minorHAnsi" w:cstheme="majorBidi"/>
+          <w:color w:val="0F4761" w:themeColor="accent1" w:themeShade="BF"/>
+          <w:kern w:val="2"/>
+          <w:sz w:val="28"/>
+          <w:szCs w:val="28"/>
+          <w:lang w:eastAsia="en-US"/>
+        </w:rPr>
+      </w:pPr>
+      <w:r>
+        <w:rPr>
+          <w:rFonts w:asciiTheme="minorHAnsi" w:eastAsiaTheme="majorEastAsia" w:hAnsiTheme="minorHAnsi" w:cstheme="majorBidi"/>
+          <w:color w:val="0F4761" w:themeColor="accent1" w:themeShade="BF"/>
+          <w:kern w:val="2"/>
+          <w:sz w:val="28"/>
+          <w:szCs w:val="28"/>
+          <w:lang w:eastAsia="en-US"/>
+        </w:rPr>
+        <w:lastRenderedPageBreak/>
+        <w:t>Sociala värden i samhällsplaneringsprocessen</w:t>
+      </w:r>
+    </w:p>
+    <w:p>
+      <w:pPr>
+        <w:rPr>
+          <w:rFonts w:asciiTheme="minorHAnsi" w:eastAsiaTheme="majorEastAsia" w:hAnsiTheme="minorHAnsi" w:cstheme="majorBidi"/>
+          <w:color w:val="0F4761" w:themeColor="accent1" w:themeShade="BF"/>
+          <w:kern w:val="2"/>
+          <w:sz w:val="28"/>
+          <w:szCs w:val="28"/>
+          <w:lang w:eastAsia="en-US"/>
+        </w:rPr>
+      </w:pPr>
+    </w:p>
+    <w:p>
+      <w:pPr>
+        <w:rPr>
+          <w:rFonts w:asciiTheme="minorHAnsi" w:hAnsiTheme="minorHAnsi"/>
+          <w:sz w:val="28"/>
+          <w:szCs w:val="28"/>
+          <w14:ligatures w14:val="none"/>
+        </w:rPr>
+      </w:pPr>
+      <w:r>
+        <w:rPr>
+          <w:rFonts w:asciiTheme="minorHAnsi" w:hAnsiTheme="minorHAnsi"/>
+          <w:sz w:val="28"/>
+          <w:szCs w:val="28"/>
+          <w14:ligatures w14:val="none"/>
+        </w:rPr>
+        <w:t xml:space="preserve">Hur är </w:t>
+      </w:r>
+      <w:r>
+        <w:rPr>
+          <w:rFonts w:asciiTheme="minorHAnsi" w:hAnsiTheme="minorHAnsi"/>
+          <w:sz w:val="28"/>
+          <w:szCs w:val="28"/>
+          <w14:ligatures w14:val="none"/>
+        </w:rPr>
+        <w:t>arbetet med sociala värden integrerat i samhällsplaneringen</w:t>
+      </w:r>
+      <w:r>
+        <w:rPr>
+          <w:rFonts w:asciiTheme="minorHAnsi" w:hAnsiTheme="minorHAnsi"/>
+          <w:sz w:val="28"/>
+          <w:szCs w:val="28"/>
+          <w14:ligatures w14:val="none"/>
+        </w:rPr>
+        <w:t xml:space="preserve"> (mål och syfte)? Vilka </w:t>
+      </w:r>
+      <w:r>
+        <w:rPr>
+          <w:rFonts w:asciiTheme="minorHAnsi" w:hAnsiTheme="minorHAnsi"/>
+          <w:sz w:val="28"/>
+          <w:szCs w:val="28"/>
+          <w14:ligatures w14:val="none"/>
+        </w:rPr>
+        <w:t>sociala värden</w:t>
+      </w:r>
+      <w:r>
+        <w:rPr>
+          <w:rFonts w:asciiTheme="minorHAnsi" w:hAnsiTheme="minorHAnsi"/>
+          <w:sz w:val="28"/>
+          <w:szCs w:val="28"/>
+          <w14:ligatures w14:val="none"/>
+        </w:rPr>
+        <w:t xml:space="preserve"> inkluderas i arbete</w:t>
+      </w:r>
+      <w:r>
+        <w:rPr>
+          <w:rFonts w:asciiTheme="minorHAnsi" w:hAnsiTheme="minorHAnsi"/>
+          <w:sz w:val="28"/>
+          <w:szCs w:val="28"/>
+          <w14:ligatures w14:val="none"/>
+        </w:rPr>
+        <w:t>t</w:t>
+      </w:r>
+      <w:r>
+        <w:rPr>
+          <w:rFonts w:asciiTheme="minorHAnsi" w:hAnsiTheme="minorHAnsi"/>
+          <w:sz w:val="28"/>
+          <w:szCs w:val="28"/>
+          <w14:ligatures w14:val="none"/>
+        </w:rPr>
+        <w:t xml:space="preserve">? </w:t>
+      </w:r>
+    </w:p>
+    <w:p>
+      <w:pPr>
+        <w:spacing w:after="240"/>
+        <w:rPr>
+          <w:rFonts w:asciiTheme="minorHAnsi" w:hAnsiTheme="minorHAnsi"/>
+          <w:sz w:val="28"/>
+          <w:szCs w:val="28"/>
+          <w14:ligatures w14:val="none"/>
+        </w:rPr>
+      </w:pPr>
+      <w:r>
+        <w:rPr>
+          <w:noProof/>
+        </w:rPr>
+        <mc:AlternateContent>
+          <mc:Choice Requires="wps">
+            <w:drawing>
+              <wp:anchor distT="0" distB="0" distL="114300" distR="114300" simplePos="0" relativeHeight="251876352" behindDoc="0" locked="0" layoutInCell="1" allowOverlap="1" wp14:anchorId="6FF27DDE" wp14:editId="755629E0">
+                <wp:simplePos x="0" y="0"/>
+                <wp:positionH relativeFrom="margin">
+                  <wp:posOffset>-14578</wp:posOffset>
+                </wp:positionH>
+                <wp:positionV relativeFrom="paragraph">
+                  <wp:posOffset>51232</wp:posOffset>
+                </wp:positionV>
+                <wp:extent cx="5600700" cy="1001949"/>
+                <wp:effectExtent l="0" t="0" r="12700" b="14605"/>
+                <wp:wrapNone/>
+                <wp:docPr id="1330314093" name="Textruta 1330314093"/>
+                <wp:cNvGraphicFramePr>
+                  <a:graphicFrameLocks xmlns:a="http://schemas.openxmlformats.org/drawingml/2006/main"/>
+                </wp:cNvGraphicFramePr>
+                <a:graphic xmlns:a="http://schemas.openxmlformats.org/drawingml/2006/main">
+                  <a:graphicData uri="http://schemas.microsoft.com/office/word/2010/wordprocessingShape">
+                    <wps:wsp>
+                      <wps:cNvSpPr txBox="1">
+                        <a:spLocks/>
+                      </wps:cNvSpPr>
+                      <wps:spPr>
+                        <a:xfrm>
+                          <a:off x="0" y="0"/>
+                          <a:ext cx="5600700" cy="1001949"/>
+                        </a:xfrm>
+                        <a:prstGeom prst="rect">
+                          <a:avLst/>
+                        </a:prstGeom>
+                        <a:solidFill>
+                          <a:schemeClr val="lt1"/>
+                        </a:solidFill>
+                        <a:ln w="6350">
+                          <a:solidFill>
+                            <a:prstClr val="black"/>
+                          </a:solidFill>
+                        </a:ln>
+                      </wps:spPr>
+                      <wps:txbx>
+                        <w:txbxContent>
+                          <w:p/>
+                        </w:txbxContent>
+                      </wps:txbx>
+                      <wps:bodyPr rot="0" spcFirstLastPara="0" vertOverflow="overflow" horzOverflow="overflow" vert="horz" wrap="square" lIns="91440" tIns="45720" rIns="91440" bIns="45720" numCol="1" spcCol="0" rtlCol="0" fromWordArt="0" anchor="t" anchorCtr="0" forceAA="0" compatLnSpc="1">
+                        <a:prstTxWarp prst="textNoShape">
+                          <a:avLst/>
+                        </a:prstTxWarp>
+                        <a:noAutofit/>
+                      </wps:bodyPr>
+                    </wps:wsp>
+                  </a:graphicData>
+                </a:graphic>
+                <wp14:sizeRelH relativeFrom="margin">
+                  <wp14:pctWidth>0</wp14:pctWidth>
+                </wp14:sizeRelH>
+                <wp14:sizeRelV relativeFrom="margin">
+                  <wp14:pctHeight>0</wp14:pctHeight>
+                </wp14:sizeRelV>
+              </wp:anchor>
+            </w:drawing>
+          </mc:Choice>
+          <mc:Fallback>
+            <w:pict>
+              <v:shape w14:anchorId="6FF27DDE" id="Textruta 1330314093" o:spid="_x0000_s1032" type="#_x0000_t202" style="position:absolute;margin-left:-1.15pt;margin-top:4.05pt;width:441pt;height:78.9pt;z-index:251876352;visibility:visible;mso-wrap-style:square;mso-width-percent:0;mso-height-percent:0;mso-wrap-distance-left:9pt;mso-wrap-distance-top:0;mso-wrap-distance-right:9pt;mso-wrap-distance-bottom:0;mso-position-horizontal:absolute;mso-position-horizontal-relative:margin;mso-position-vertical:absolute;mso-position-vertical-relative:text;mso-width-percent:0;mso-height-percent:0;mso-width-relative:margin;mso-height-relative:margin;v-text-anchor:top" o:gfxdata="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" fillcolor="white [3201]" strokeweight=".5pt">
+                <v:path arrowok="t"/>
+                <v:textbox>
+                  <w:txbxContent>
+                    <w:p/>
+                  </w:txbxContent>
+                </v:textbox>
+                <w10:wrap anchorx="margin"/>
+              </v:shape>
+            </w:pict>
+          </mc:Fallback>
+        </mc:AlternateContent>
+      </w:r>
+    </w:p>
+    <w:p>
+      <w:pPr>
+        <w:spacing w:after="240"/>
+        <w:rPr>
+          <w:rFonts w:asciiTheme="minorHAnsi" w:hAnsiTheme="minorHAnsi"/>
+          <w:sz w:val="28"/>
+          <w:szCs w:val="28"/>
+          <w14:ligatures w14:val="none"/>
+        </w:rPr>
+      </w:pPr>
+    </w:p>
+    <w:p>
+      <w:pPr>
+        <w:rPr>
+          <w:rFonts w:asciiTheme="minorHAnsi" w:hAnsiTheme="minorHAnsi"/>
+          <w:sz w:val="28"/>
+          <w:szCs w:val="28"/>
+          <w14:ligatures w14:val="none"/>
+        </w:rPr>
+      </w:pPr>
+    </w:p>
+    <w:p>
+      <w:pPr>
+        <w:rPr>
+          <w:rFonts w:asciiTheme="minorHAnsi" w:hAnsiTheme="minorHAnsi"/>
+          <w:sz w:val="28"/>
+          <w:szCs w:val="28"/>
+          <w14:ligatures w14:val="none"/>
+        </w:rPr>
+      </w:pPr>
+    </w:p>
+    <w:p>
+      <w:pPr>
+        <w:rPr>
+          <w:rFonts w:asciiTheme="minorHAnsi" w:hAnsiTheme="minorHAnsi"/>
+          <w:sz w:val="28"/>
+          <w:szCs w:val="28"/>
+          <w14:ligatures w14:val="none"/>
+        </w:rPr>
+      </w:pPr>
+    </w:p>
+    <w:p>
+      <w:pPr>
+        <w:rPr>
+          <w:rFonts w:asciiTheme="minorHAnsi" w:hAnsiTheme="minorHAnsi"/>
+          <w:sz w:val="28"/>
+          <w:szCs w:val="28"/>
+          <w14:ligatures w14:val="none"/>
+        </w:rPr>
+      </w:pPr>
+      <w:r>
+        <w:rPr>
+          <w:rFonts w:asciiTheme="minorHAnsi" w:hAnsiTheme="minorHAnsi"/>
+          <w:sz w:val="28"/>
+          <w:szCs w:val="28"/>
+          <w14:ligatures w14:val="none"/>
+        </w:rPr>
+        <w:t xml:space="preserve">Hur inkluderas barn och ungdomars synpunkter och behov i </w:t>
+      </w:r>
+      <w:r>
+        <w:rPr>
+          <w:rFonts w:asciiTheme="minorHAnsi" w:hAnsiTheme="minorHAnsi"/>
+          <w:sz w:val="28"/>
+          <w:szCs w:val="28"/>
+          <w14:ligatures w14:val="none"/>
+        </w:rPr>
+        <w:t>samhällsplaneringen</w:t>
+      </w:r>
+      <w:r>
+        <w:rPr>
+          <w:rFonts w:asciiTheme="minorHAnsi" w:hAnsiTheme="minorHAnsi"/>
+          <w:sz w:val="28"/>
+          <w:szCs w:val="28"/>
+          <w14:ligatures w14:val="none"/>
+        </w:rPr>
+        <w:t xml:space="preserve">? </w:t>
+      </w:r>
+    </w:p>
+    <w:p>
+      <w:r>
+        <w:rPr>
+          <w:noProof/>
+        </w:rPr>
+        <mc:AlternateContent>
+          <mc:Choice Requires="wps">
+            <w:drawing>
+              <wp:anchor distT="0" distB="0" distL="114300" distR="114300" simplePos="0" relativeHeight="251877376" behindDoc="0" locked="0" layoutInCell="1" allowOverlap="1" wp14:anchorId="0368E7EC" wp14:editId="5C12BC0F">
+                <wp:simplePos x="0" y="0"/>
+                <wp:positionH relativeFrom="column">
+                  <wp:posOffset>43788</wp:posOffset>
+                </wp:positionH>
+                <wp:positionV relativeFrom="paragraph">
+                  <wp:posOffset>172408</wp:posOffset>
+                </wp:positionV>
+                <wp:extent cx="5600700" cy="826851"/>
+                <wp:effectExtent l="0" t="0" r="12700" b="11430"/>
+                <wp:wrapNone/>
+                <wp:docPr id="1664396385" name="Textruta 1664396385"/>
+                <wp:cNvGraphicFramePr>
+                  <a:graphicFrameLocks xmlns:a="http://schemas.openxmlformats.org/drawingml/2006/main"/>
+                </wp:cNvGraphicFramePr>
+                <a:graphic xmlns:a="http://schemas.openxmlformats.org/drawingml/2006/main">
+                  <a:graphicData uri="http://schemas.microsoft.com/office/word/2010/wordprocessingShape">
+                    <wps:wsp>
+                      <wps:cNvSpPr txBox="1">
+                        <a:spLocks/>
+                      </wps:cNvSpPr>
+                      <wps:spPr>
+                        <a:xfrm>
+                          <a:off x="0" y="0"/>
+                          <a:ext cx="5600700" cy="826851"/>
+                        </a:xfrm>
+                        <a:prstGeom prst="rect">
+                          <a:avLst/>
+                        </a:prstGeom>
+                        <a:solidFill>
+                          <a:schemeClr val="lt1"/>
+                        </a:solidFill>
+                        <a:ln w="6350">
+                          <a:solidFill>
+                            <a:prstClr val="black"/>
+                          </a:solidFill>
+                        </a:ln>
+                      </wps:spPr>
+                      <wps:txbx>
+                        <w:txbxContent>
+                          <w:p/>
+                        </w:txbxContent>
+                      </wps:txbx>
+                      <wps:bodyPr rot="0" spcFirstLastPara="0" vertOverflow="overflow" horzOverflow="overflow" vert="horz" wrap="square" lIns="91440" tIns="45720" rIns="91440" bIns="45720" numCol="1" spcCol="0" rtlCol="0" fromWordArt="0" anchor="t" anchorCtr="0" forceAA="0" compatLnSpc="1">
+                        <a:prstTxWarp prst="textNoShape">
+                          <a:avLst/>
+                        </a:prstTxWarp>
+                        <a:noAutofit/>
+                      </wps:bodyPr>
+                    </wps:wsp>
+                  </a:graphicData>
+                </a:graphic>
+                <wp14:sizeRelH relativeFrom="margin">
+                  <wp14:pctWidth>0</wp14:pctWidth>
+                </wp14:sizeRelH>
+                <wp14:sizeRelV relativeFrom="margin">
+                  <wp14:pctHeight>0</wp14:pctHeight>
+                </wp14:sizeRelV>
+              </wp:anchor>
+            </w:drawing>
+          </mc:Choice>
+          <mc:Fallback>
+            <w:pict>
+              <v:shape w14:anchorId="0368E7EC" id="Textruta 1664396385" o:spid="_x0000_s1033" type="#_x0000_t202" style="position:absolute;margin-left:3.45pt;margin-top:13.6pt;width:441pt;height:65.1pt;z-index:251877376;visibility:visible;mso-wrap-style:square;mso-width-percent:0;mso-height-percent:0;mso-wrap-distance-left:9pt;mso-wrap-distance-top:0;mso-wrap-distance-right:9pt;mso-wrap-distance-bottom:0;mso-position-horizontal:absolute;mso-position-horizontal-relative:text;mso-position-vertical:absolute;mso-position-vertical-relative:text;mso-width-percent:0;mso-height-percent:0;mso-width-relative:margin;mso-height-relative:margin;v-text-anchor:top" o:gfxdata="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" fillcolor="white [3201]" strokeweight=".5pt">
+                <v:path arrowok="t"/>
+                <v:textbox>
+                  <w:txbxContent>
+                    <w:p/>
+                  </w:txbxContent>
+                </v:textbox>
+              </v:shape>
+            </w:pict>
+          </mc:Fallback>
+        </mc:AlternateContent>
+      </w:r>
+    </w:p>
+    <w:p>
+      <w:pPr>
+        <w:pStyle w:val="Liststycke"/>
+      </w:pPr>
+    </w:p>
+    <w:p>
+      <w:pPr>
+        <w:pStyle w:val="Liststycke"/>
+      </w:pPr>
+    </w:p>
+    <w:p>
+      <w:pPr>
+        <w:pStyle w:val="Liststycke"/>
+      </w:pPr>
+    </w:p>
+    <w:p/>
+    <w:p>
+      <w:pPr>
+        <w:ind w:left="360"/>
+      </w:pPr>
+    </w:p>
+    <w:p>
+      <w:pPr>
+        <w:ind w:left="360"/>
+      </w:pPr>
+    </w:p>
+    <w:p/>
+    <w:p>
+      <w:pPr>
+        <w:rPr>
+          <w:rFonts w:asciiTheme="minorHAnsi" w:hAnsiTheme="minorHAnsi"/>
+          <w:sz w:val="28"/>
+          <w:szCs w:val="28"/>
+          <w14:ligatures w14:val="none"/>
+        </w:rPr>
+      </w:pPr>
+      <w:r>
+        <w:rPr>
+          <w:rFonts w:asciiTheme="minorHAnsi" w:hAnsiTheme="minorHAnsi"/>
+          <w:sz w:val="28"/>
+          <w:szCs w:val="28"/>
+          <w14:ligatures w14:val="none"/>
+        </w:rPr>
+        <w:t>Hur följs effekter</w:t>
+      </w:r>
+      <w:r>
+        <w:rPr>
+          <w:rFonts w:asciiTheme="minorHAnsi" w:hAnsiTheme="minorHAnsi"/>
+          <w:sz w:val="28"/>
+          <w:szCs w:val="28"/>
+          <w14:ligatures w14:val="none"/>
+        </w:rPr>
+        <w:t xml:space="preserve"> av sociala värden i samhällsplaneringen upp?</w:t>
+      </w:r>
+      <w:r>
+        <w:rPr>
+          <w:rFonts w:asciiTheme="minorHAnsi" w:hAnsiTheme="minorHAnsi"/>
+          <w:sz w:val="28"/>
+          <w:szCs w:val="28"/>
+          <w14:ligatures w14:val="none"/>
+        </w:rPr>
+        <w:t xml:space="preserve"> </w:t>
+      </w:r>
+      <w:r>
+        <w:rPr>
+          <w:rFonts w:asciiTheme="minorHAnsi" w:hAnsiTheme="minorHAnsi"/>
+          <w:sz w:val="28"/>
+          <w:szCs w:val="28"/>
+          <w14:ligatures w14:val="none"/>
+        </w:rPr>
+        <w:t>Finns</w:t>
+      </w:r>
+      <w:r>
+        <w:rPr>
+          <w:rFonts w:asciiTheme="minorHAnsi" w:hAnsiTheme="minorHAnsi"/>
+          <w:sz w:val="28"/>
+          <w:szCs w:val="28"/>
+          <w14:ligatures w14:val="none"/>
+        </w:rPr>
+        <w:t xml:space="preserve"> </w:t>
+      </w:r>
+      <w:r>
+        <w:rPr>
+          <w:rFonts w:asciiTheme="minorHAnsi" w:hAnsiTheme="minorHAnsi"/>
+          <w:sz w:val="28"/>
+          <w:szCs w:val="28"/>
+          <w14:ligatures w14:val="none"/>
+        </w:rPr>
+        <w:t>lämpliga</w:t>
+      </w:r>
+      <w:r>
+        <w:rPr>
+          <w:rFonts w:asciiTheme="minorHAnsi" w:hAnsiTheme="minorHAnsi"/>
+          <w:sz w:val="28"/>
+          <w:szCs w:val="28"/>
+          <w14:ligatures w14:val="none"/>
+        </w:rPr>
+        <w:t xml:space="preserve"> indikatorer för att mäta </w:t>
+      </w:r>
+      <w:r>
+        <w:rPr>
+          <w:rFonts w:asciiTheme="minorHAnsi" w:hAnsiTheme="minorHAnsi"/>
+          <w:sz w:val="28"/>
+          <w:szCs w:val="28"/>
+          <w14:ligatures w14:val="none"/>
+        </w:rPr>
+        <w:t>detta</w:t>
+      </w:r>
+      <w:r>
+        <w:rPr>
+          <w:rFonts w:asciiTheme="minorHAnsi" w:hAnsiTheme="minorHAnsi"/>
+          <w:sz w:val="28"/>
+          <w:szCs w:val="28"/>
+          <w14:ligatures w14:val="none"/>
+        </w:rPr>
+        <w:t>?</w:t>
+      </w:r>
+    </w:p>
+    <w:p>
+      <w:pPr>
+        <w:rPr>
+          <w14:ligatures w14:val="none"/>
+        </w:rPr>
+      </w:pPr>
+      <w:r>
+        <w:rPr>
+          <w:noProof/>
+        </w:rPr>
+        <mc:AlternateContent>
+          <mc:Choice Requires="wps">
+            <w:drawing>
+              <wp:anchor distT="0" distB="0" distL="114300" distR="114300" simplePos="0" relativeHeight="251881472" behindDoc="0" locked="0" layoutInCell="1" allowOverlap="1" wp14:anchorId="1A94DB09" wp14:editId="6624F58B">
+                <wp:simplePos x="0" y="0"/>
+                <wp:positionH relativeFrom="margin">
+                  <wp:posOffset>-4850</wp:posOffset>
+                </wp:positionH>
+                <wp:positionV relativeFrom="paragraph">
+                  <wp:posOffset>171950</wp:posOffset>
+                </wp:positionV>
+                <wp:extent cx="5600700" cy="1070042"/>
+                <wp:effectExtent l="0" t="0" r="12700" b="9525"/>
+                <wp:wrapNone/>
+                <wp:docPr id="2012019708" name="Textruta 2012019708"/>
+                <wp:cNvGraphicFramePr>
+                  <a:graphicFrameLocks xmlns:a="http://schemas.openxmlformats.org/drawingml/2006/main"/>
+                </wp:cNvGraphicFramePr>
+                <a:graphic xmlns:a="http://schemas.openxmlformats.org/drawingml/2006/main">
+                  <a:graphicData uri="http://schemas.microsoft.com/office/word/2010/wordprocessingShape">
+                    <wps:wsp>
+                      <wps:cNvSpPr txBox="1">
+                        <a:spLocks/>
+                      </wps:cNvSpPr>
+                      <wps:spPr>
+                        <a:xfrm>
+                          <a:off x="0" y="0"/>
+                          <a:ext cx="5600700" cy="1070042"/>
+                        </a:xfrm>
+                        <a:prstGeom prst="rect">
+                          <a:avLst/>
+                        </a:prstGeom>
+                        <a:solidFill>
+                          <a:schemeClr val="lt1"/>
+                        </a:solidFill>
+                        <a:ln w="6350">
+                          <a:solidFill>
+                            <a:prstClr val="black"/>
+                          </a:solidFill>
+                        </a:ln>
+                      </wps:spPr>
+                      <wps:txbx>
+                        <w:txbxContent>
+                          <w:p/>
+                        </w:txbxContent>
+                      </wps:txbx>
+                      <wps:bodyPr rot="0" spcFirstLastPara="0" vertOverflow="overflow" horzOverflow="overflow" vert="horz" wrap="square" lIns="91440" tIns="45720" rIns="91440" bIns="45720" numCol="1" spcCol="0" rtlCol="0" fromWordArt="0" anchor="t" anchorCtr="0" forceAA="0" compatLnSpc="1">
+                        <a:prstTxWarp prst="textNoShape">
+                          <a:avLst/>
+                        </a:prstTxWarp>
+                        <a:noAutofit/>
+                      </wps:bodyPr>
+                    </wps:wsp>
+                  </a:graphicData>
+                </a:graphic>
+                <wp14:sizeRelH relativeFrom="margin">
+                  <wp14:pctWidth>0</wp14:pctWidth>
+                </wp14:sizeRelH>
+                <wp14:sizeRelV relativeFrom="margin">
+                  <wp14:pctHeight>0</wp14:pctHeight>
+                </wp14:sizeRelV>
+              </wp:anchor>
+            </w:drawing>
+          </mc:Choice>
+          <mc:Fallback>
+            <w:pict>
+              <v:shape w14:anchorId="1A94DB09" id="Textruta 2012019708" o:spid="_x0000_s1034" type="#_x0000_t202" style="position:absolute;margin-left:-.4pt;margin-top:13.55pt;width:441pt;height:84.25pt;z-index:251881472;visibility:visible;mso-wrap-style:square;mso-width-percent:0;mso-height-percent:0;mso-wrap-distance-left:9pt;mso-wrap-distance-top:0;mso-wrap-distance-right:9pt;mso-wrap-distance-bottom:0;mso-position-horizontal:absolute;mso-position-horizontal-relative:margin;mso-position-vertical:absolute;mso-position-vertical-relative:text;mso-width-percent:0;mso-height-percent:0;mso-width-relative:margin;mso-height-relative:margin;v-text-anchor:top" o:gfxdata="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" fillcolor="white [3201]" strokeweight=".5pt">
+                <v:path arrowok="t"/>
+                <v:textbox>
+                  <w:txbxContent>
+                    <w:p/>
+                  </w:txbxContent>
+                </v:textbox>
+                <w10:wrap anchorx="margin"/>
+              </v:shape>
+            </w:pict>
+          </mc:Fallback>
+        </mc:AlternateContent>
+      </w:r>
+    </w:p>
+    <w:p>
+      <w:pPr>
+        <w:rPr>
+          <w14:ligatures w14:val="none"/>
+        </w:rPr>
+      </w:pPr>
+    </w:p>
+    <w:p>
+      <w:pPr>
+        <w:rPr>
+          <w14:ligatures w14:val="none"/>
+        </w:rPr>
+      </w:pPr>
+    </w:p>
+    <w:p>
+      <w:pPr>
+        <w:rPr>
+          <w14:ligatures w14:val="none"/>
+        </w:rPr>
+      </w:pPr>
+    </w:p>
+    <w:p>
+      <w:pPr>
+        <w:rPr>
+          <w14:ligatures w14:val="none"/>
+        </w:rPr>
+      </w:pPr>
+    </w:p>
+    <w:p>
+      <w:pPr>
+        <w:rPr>
+          <w14:ligatures w14:val="none"/>
+        </w:rPr>
+      </w:pPr>
+    </w:p>
+    <w:p>
+      <w:pPr>
+        <w:rPr>
+          <w:rFonts w:asciiTheme="minorHAnsi" w:hAnsiTheme="minorHAnsi"/>
+          <w:sz w:val="28"/>
+          <w:szCs w:val="28"/>
+          <w14:ligatures w14:val="none"/>
+        </w:rPr>
+      </w:pPr>
+    </w:p>
+    <w:p>
+      <w:pPr>
+        <w:rPr>
+          <w:rFonts w:asciiTheme="minorHAnsi" w:eastAsiaTheme="majorEastAsia" w:hAnsiTheme="minorHAnsi" w:cstheme="majorBidi"/>
+          <w:color w:val="0F4761" w:themeColor="accent1" w:themeShade="BF"/>
+          <w:kern w:val="2"/>
+          <w:sz w:val="28"/>
+          <w:szCs w:val="28"/>
+          <w:lang w:eastAsia="en-US"/>
+        </w:rPr>
+      </w:pPr>
+    </w:p>
+    <w:p>
+      <w:pPr>
+        <w:rPr>
+          <w:rFonts w:asciiTheme="minorHAnsi" w:eastAsiaTheme="majorEastAsia" w:hAnsiTheme="minorHAnsi" w:cstheme="majorBidi"/>
+          <w:color w:val="0F4761" w:themeColor="accent1" w:themeShade="BF"/>
+          <w:kern w:val="2"/>
+          <w:sz w:val="28"/>
+          <w:szCs w:val="28"/>
+          <w:lang w:eastAsia="en-US"/>
+        </w:rPr>
+      </w:pPr>
+    </w:p>
+    <w:p>
+      <w:pPr>
+        <w:rPr>
+          <w:rFonts w:asciiTheme="minorHAnsi" w:eastAsiaTheme="majorEastAsia" w:hAnsiTheme="minorHAnsi" w:cstheme="majorBidi"/>
+          <w:color w:val="0F4761" w:themeColor="accent1" w:themeShade="BF"/>
+          <w:kern w:val="2"/>
+          <w:sz w:val="28"/>
+          <w:szCs w:val="28"/>
+          <w:lang w:eastAsia="en-US"/>
+        </w:rPr>
+      </w:pPr>
+    </w:p>
+    <w:p>
+      <w:pPr>
+        <w:rPr>
+          <w:rFonts w:asciiTheme="minorHAnsi" w:eastAsiaTheme="majorEastAsia" w:hAnsiTheme="minorHAnsi" w:cstheme="majorBidi"/>
+          <w:color w:val="0F4761" w:themeColor="accent1" w:themeShade="BF"/>
+          <w:kern w:val="2"/>
+          <w:sz w:val="28"/>
+          <w:szCs w:val="28"/>
+          <w:lang w:eastAsia="en-US"/>
+        </w:rPr>
+      </w:pPr>
+    </w:p>
+    <w:p>
+      <w:pPr>
+        <w:rPr>
+          <w:rFonts w:asciiTheme="minorHAnsi" w:eastAsiaTheme="majorEastAsia" w:hAnsiTheme="minorHAnsi" w:cstheme="majorBidi"/>
+          <w:color w:val="0F4761" w:themeColor="accent1" w:themeShade="BF"/>
+          <w:kern w:val="2"/>
+          <w:sz w:val="28"/>
+          <w:szCs w:val="28"/>
+          <w:lang w:eastAsia="en-US"/>
+        </w:rPr>
+      </w:pPr>
+      <w:r>
+        <w:rPr>
+          <w:rFonts w:asciiTheme="minorHAnsi" w:eastAsiaTheme="majorEastAsia" w:hAnsiTheme="minorHAnsi" w:cstheme="majorBidi"/>
+          <w:color w:val="0F4761" w:themeColor="accent1" w:themeShade="BF"/>
+          <w:kern w:val="2"/>
+          <w:sz w:val="28"/>
+          <w:szCs w:val="28"/>
+          <w:lang w:eastAsia="en-US"/>
+        </w:rPr>
+        <w:br w:type="page"/>
+      </w:r>
+    </w:p>
+    <w:p>
+      <w:pPr>
+        <w:rPr>
+          <w:rFonts w:asciiTheme="minorHAnsi" w:eastAsiaTheme="majorEastAsia" w:hAnsiTheme="minorHAnsi" w:cstheme="majorBidi"/>
+          <w:color w:val="0F4761" w:themeColor="accent1" w:themeShade="BF"/>
+          <w:kern w:val="2"/>
+          <w:sz w:val="28"/>
+          <w:szCs w:val="28"/>
+          <w:lang w:eastAsia="en-US"/>
+        </w:rPr>
+      </w:pPr>
+      <w:r>
+        <w:rPr>
+          <w:rFonts w:asciiTheme="minorHAnsi" w:eastAsiaTheme="majorEastAsia" w:hAnsiTheme="minorHAnsi" w:cstheme="majorBidi"/>
+          <w:color w:val="0F4761" w:themeColor="accent1" w:themeShade="BF"/>
+          <w:kern w:val="2"/>
+          <w:sz w:val="28"/>
+          <w:szCs w:val="28"/>
+          <w:lang w:eastAsia="en-US"/>
+        </w:rPr>
+        <w:lastRenderedPageBreak/>
+        <w:t>Insatser för att stärka tillit</w:t>
+      </w:r>
+    </w:p>
+    <w:p>
+      <w:pPr>
+        <w:rPr>
+          <w:rFonts w:asciiTheme="minorHAnsi" w:eastAsiaTheme="majorEastAsia" w:hAnsiTheme="minorHAnsi" w:cstheme="majorBidi"/>
+          <w:color w:val="0F4761" w:themeColor="accent1" w:themeShade="BF"/>
+          <w:kern w:val="2"/>
+          <w:sz w:val="28"/>
+          <w:szCs w:val="28"/>
+          <w:lang w:eastAsia="en-US"/>
+        </w:rPr>
+      </w:pPr>
+    </w:p>
+    <w:p>
+      <w:pPr>
+        <w:rPr>
+          <w:rFonts w:asciiTheme="minorHAnsi" w:hAnsiTheme="minorHAnsi"/>
+          <w:sz w:val="28"/>
+          <w:szCs w:val="28"/>
+          <w14:ligatures w14:val="none"/>
+        </w:rPr>
+      </w:pPr>
+      <w:r>
+        <w:rPr>
+          <w:rFonts w:asciiTheme="minorHAnsi" w:hAnsiTheme="minorHAnsi"/>
+          <w:sz w:val="28"/>
+          <w:szCs w:val="28"/>
+          <w14:ligatures w14:val="none"/>
+        </w:rPr>
+        <w:t xml:space="preserve">Hur är </w:t>
+      </w:r>
+      <w:r>
+        <w:rPr>
+          <w:rFonts w:asciiTheme="minorHAnsi" w:hAnsiTheme="minorHAnsi"/>
+          <w:sz w:val="28"/>
+          <w:szCs w:val="28"/>
+          <w14:ligatures w14:val="none"/>
+        </w:rPr>
+        <w:t>arbetet med tillitsskapande arbete</w:t>
+      </w:r>
+      <w:r>
+        <w:rPr>
+          <w:rFonts w:asciiTheme="minorHAnsi" w:hAnsiTheme="minorHAnsi"/>
+          <w:sz w:val="28"/>
+          <w:szCs w:val="28"/>
+          <w14:ligatures w14:val="none"/>
+        </w:rPr>
+        <w:t xml:space="preserve"> utformat (mål och syfte</w:t>
+      </w:r>
+      <w:r>
+        <w:rPr>
+          <w:rFonts w:asciiTheme="minorHAnsi" w:hAnsiTheme="minorHAnsi"/>
+          <w:sz w:val="28"/>
+          <w:szCs w:val="28"/>
+          <w14:ligatures w14:val="none"/>
+        </w:rPr>
+        <w:t>, arbetssätt</w:t>
+      </w:r>
+      <w:r>
+        <w:rPr>
+          <w:rFonts w:asciiTheme="minorHAnsi" w:hAnsiTheme="minorHAnsi"/>
+          <w:sz w:val="28"/>
+          <w:szCs w:val="28"/>
+          <w14:ligatures w14:val="none"/>
+        </w:rPr>
+        <w:t xml:space="preserve">)? Vilka frågor inkluderas i detta arbete? </w:t>
+      </w:r>
+    </w:p>
+    <w:p>
+      <w:pPr>
+        <w:spacing w:after="240"/>
+        <w:rPr>
+          <w:rFonts w:asciiTheme="minorHAnsi" w:hAnsiTheme="minorHAnsi"/>
+          <w:sz w:val="28"/>
+          <w:szCs w:val="28"/>
+          <w14:ligatures w14:val="none"/>
+        </w:rPr>
+      </w:pPr>
+      <w:r>
+        <w:rPr>
+          <w:noProof/>
+        </w:rPr>
+        <mc:AlternateContent>
+          <mc:Choice Requires="wps">
+            <w:drawing>
+              <wp:anchor distT="0" distB="0" distL="114300" distR="114300" simplePos="0" relativeHeight="251883520" behindDoc="0" locked="0" layoutInCell="1" allowOverlap="1" wp14:anchorId="33F8D100" wp14:editId="04B7D107">
+                <wp:simplePos x="0" y="0"/>
+                <wp:positionH relativeFrom="margin">
+                  <wp:posOffset>-14578</wp:posOffset>
+                </wp:positionH>
+                <wp:positionV relativeFrom="paragraph">
+                  <wp:posOffset>51232</wp:posOffset>
+                </wp:positionV>
+                <wp:extent cx="5600700" cy="1070043"/>
+                <wp:effectExtent l="0" t="0" r="12700" b="9525"/>
+                <wp:wrapNone/>
+                <wp:docPr id="1635020967" name="Textruta 1635020967"/>
+                <wp:cNvGraphicFramePr>
+                  <a:graphicFrameLocks xmlns:a="http://schemas.openxmlformats.org/drawingml/2006/main"/>
+                </wp:cNvGraphicFramePr>
+                <a:graphic xmlns:a="http://schemas.openxmlformats.org/drawingml/2006/main">
+                  <a:graphicData uri="http://schemas.microsoft.com/office/word/2010/wordprocessingShape">
+                    <wps:wsp>
+                      <wps:cNvSpPr txBox="1">
+                        <a:spLocks/>
+                      </wps:cNvSpPr>
+                      <wps:spPr>
+                        <a:xfrm>
+                          <a:off x="0" y="0"/>
+                          <a:ext cx="5600700" cy="1070043"/>
+                        </a:xfrm>
+                        <a:prstGeom prst="rect">
+                          <a:avLst/>
+                        </a:prstGeom>
+                        <a:solidFill>
+                          <a:schemeClr val="lt1"/>
+                        </a:solidFill>
+                        <a:ln w="6350">
+                          <a:solidFill>
+                            <a:prstClr val="black"/>
+                          </a:solidFill>
+                        </a:ln>
+                      </wps:spPr>
+                      <wps:txbx>
+                        <w:txbxContent>
+                          <w:p/>
+                        </w:txbxContent>
+                      </wps:txbx>
+                      <wps:bodyPr rot="0" spcFirstLastPara="0" vertOverflow="overflow" horzOverflow="overflow" vert="horz" wrap="square" lIns="91440" tIns="45720" rIns="91440" bIns="45720" numCol="1" spcCol="0" rtlCol="0" fromWordArt="0" anchor="t" anchorCtr="0" forceAA="0" compatLnSpc="1">
+                        <a:prstTxWarp prst="textNoShape">
+                          <a:avLst/>
+                        </a:prstTxWarp>
+                        <a:noAutofit/>
+                      </wps:bodyPr>
+                    </wps:wsp>
+                  </a:graphicData>
+                </a:graphic>
+                <wp14:sizeRelH relativeFrom="margin">
+                  <wp14:pctWidth>0</wp14:pctWidth>
+                </wp14:sizeRelH>
+                <wp14:sizeRelV relativeFrom="margin">
+                  <wp14:pctHeight>0</wp14:pctHeight>
+                </wp14:sizeRelV>
+              </wp:anchor>
+            </w:drawing>
+          </mc:Choice>
+          <mc:Fallback>
+            <w:pict>
+              <v:shape w14:anchorId="33F8D100" id="Textruta 1635020967" o:spid="_x0000_s1035" type="#_x0000_t202" style="position:absolute;margin-left:-1.15pt;margin-top:4.05pt;width:441pt;height:84.25pt;z-index:251883520;visibility:visible;mso-wrap-style:square;mso-width-percent:0;mso-height-percent:0;mso-wrap-distance-left:9pt;mso-wrap-distance-top:0;mso-wrap-distance-right:9pt;mso-wrap-distance-bottom:0;mso-position-horizontal:absolute;mso-position-horizontal-relative:margin;mso-position-vertical:absolute;mso-position-vertical-relative:text;mso-width-percent:0;mso-height-percent:0;mso-width-relative:margin;mso-height-relative:margin;v-text-anchor:top" o:gfxdata="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" fillcolor="white [3201]" strokeweight=".5pt">
+                <v:path arrowok="t"/>
+                <v:textbox>
+                  <w:txbxContent>
+                    <w:p/>
+                  </w:txbxContent>
+                </v:textbox>
+                <w10:wrap anchorx="margin"/>
+              </v:shape>
+            </w:pict>
+          </mc:Fallback>
+        </mc:AlternateContent>
+      </w:r>
+    </w:p>
+    <w:p>
+      <w:pPr>
+        <w:spacing w:after="240"/>
+        <w:rPr>
+          <w:rFonts w:asciiTheme="minorHAnsi" w:hAnsiTheme="minorHAnsi"/>
+          <w:sz w:val="28"/>
+          <w:szCs w:val="28"/>
+          <w14:ligatures w14:val="none"/>
+        </w:rPr>
+      </w:pPr>
+    </w:p>
+    <w:p>
+      <w:pPr>
+        <w:rPr>
+          <w:rFonts w:asciiTheme="minorHAnsi" w:hAnsiTheme="minorHAnsi"/>
+          <w:sz w:val="28"/>
+          <w:szCs w:val="28"/>
+          <w14:ligatures w14:val="none"/>
+        </w:rPr>
+      </w:pPr>
+    </w:p>
+    <w:p>
+      <w:pPr>
+        <w:rPr>
+          <w:rFonts w:asciiTheme="minorHAnsi" w:hAnsiTheme="minorHAnsi"/>
+          <w:sz w:val="28"/>
+          <w:szCs w:val="28"/>
+          <w14:ligatures w14:val="none"/>
+        </w:rPr>
+      </w:pPr>
+    </w:p>
+    <w:p>
+      <w:pPr>
+        <w:rPr>
+          <w:rFonts w:asciiTheme="minorHAnsi" w:hAnsiTheme="minorHAnsi"/>
+          <w:sz w:val="28"/>
+          <w:szCs w:val="28"/>
+          <w14:ligatures w14:val="none"/>
+        </w:rPr>
+      </w:pPr>
+    </w:p>
+    <w:p>
+      <w:pPr>
+        <w:rPr>
+          <w:rFonts w:asciiTheme="minorHAnsi" w:hAnsiTheme="minorHAnsi"/>
+          <w:sz w:val="28"/>
+          <w:szCs w:val="28"/>
+          <w14:ligatures w14:val="none"/>
+        </w:rPr>
+      </w:pPr>
+      <w:r>
+        <w:rPr>
+          <w:rFonts w:asciiTheme="minorHAnsi" w:hAnsiTheme="minorHAnsi"/>
+          <w:sz w:val="28"/>
+          <w:szCs w:val="28"/>
+          <w14:ligatures w14:val="none"/>
+        </w:rPr>
+        <w:t>Vilka verksamheter och aktörer inkluderas</w:t>
+      </w:r>
+      <w:r>
+        <w:rPr>
+          <w:rFonts w:asciiTheme="minorHAnsi" w:hAnsiTheme="minorHAnsi"/>
+          <w:sz w:val="28"/>
+          <w:szCs w:val="28"/>
+          <w14:ligatures w14:val="none"/>
+        </w:rPr>
+        <w:t xml:space="preserve"> i det tillitsskapande arbetet</w:t>
+      </w:r>
+      <w:r>
+        <w:rPr>
+          <w:rFonts w:asciiTheme="minorHAnsi" w:hAnsiTheme="minorHAnsi"/>
+          <w:sz w:val="28"/>
+          <w:szCs w:val="28"/>
+          <w14:ligatures w14:val="none"/>
+        </w:rPr>
+        <w:t>? Hur är ansvar och roller fördelade?</w:t>
+      </w:r>
+    </w:p>
+    <w:p>
+      <w:pPr>
+        <w:spacing w:after="240"/>
+        <w:rPr>
+          <w:rFonts w:asciiTheme="minorHAnsi" w:hAnsiTheme="minorHAnsi"/>
+          <w:sz w:val="28"/>
+          <w:szCs w:val="28"/>
+          <w14:ligatures w14:val="none"/>
+        </w:rPr>
+      </w:pPr>
+      <w:r>
+        <w:rPr>
+          <w:noProof/>
+        </w:rPr>
+        <mc:AlternateContent>
+          <mc:Choice Requires="wps">
+            <w:drawing>
+              <wp:anchor distT="0" distB="0" distL="114300" distR="114300" simplePos="0" relativeHeight="251899904" behindDoc="0" locked="0" layoutInCell="1" allowOverlap="1" wp14:anchorId="54F37F23" wp14:editId="4892790F">
+                <wp:simplePos x="0" y="0"/>
+                <wp:positionH relativeFrom="margin">
+                  <wp:posOffset>-4445</wp:posOffset>
+                </wp:positionH>
+                <wp:positionV relativeFrom="paragraph">
+                  <wp:posOffset>65554</wp:posOffset>
+                </wp:positionV>
+                <wp:extent cx="5600700" cy="1089498"/>
+                <wp:effectExtent l="0" t="0" r="12700" b="15875"/>
                 <wp:wrapNone/>
                 <wp:docPr id="749689476" name="Textruta 749689476"/>
                 <wp:cNvGraphicFramePr>
@@ -2150,7 +2321,7 @@
                       <wps:spPr>
                         <a:xfrm>
                           <a:off x="0" y="0"/>
-                          <a:ext cx="5600700" cy="1025236"/>
+                          <a:ext cx="5600700" cy="1089498"/>
                         </a:xfrm>
                         <a:prstGeom prst="rect">
                           <a:avLst/>
@@ -2189,7 +2360,7 @@
           </mc:Choice>
           <mc:Fallback>
             <w:pict>
-              <v:shape w14:anchorId="54F37F23" id="Textruta 749689476" o:spid="_x0000_s1035" type="#_x0000_t202" style="position:absolute;margin-left:-.3pt;margin-top:.15pt;width:441pt;height:80.75pt;z-index:251899904;visibility:visible;mso-wrap-style:square;mso-width-percent:0;mso-height-percent:0;mso-wrap-distance-left:9pt;mso-wrap-distance-top:0;mso-wrap-distance-right:9pt;mso-wrap-distance-bottom:0;mso-position-horizontal:absolute;mso-position-horizontal-relative:margin;mso-position-vertical:absolute;mso-position-vertical-relative:text;mso-width-percent:0;mso-height-percent:0;mso-width-relative:margin;mso-height-relative:margin;v-text-anchor:top" o:gfxdata="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" fillcolor="window" strokeweight=".5pt">
+              <v:shape w14:anchorId="54F37F23" id="Textruta 749689476" o:spid="_x0000_s1036" type="#_x0000_t202" style="position:absolute;margin-left:-.35pt;margin-top:5.15pt;width:441pt;height:85.8pt;z-index:251899904;visibility:visible;mso-wrap-style:square;mso-width-percent:0;mso-height-percent:0;mso-wrap-distance-left:9pt;mso-wrap-distance-top:0;mso-wrap-distance-right:9pt;mso-wrap-distance-bottom:0;mso-position-horizontal:absolute;mso-position-horizontal-relative:margin;mso-position-vertical:absolute;mso-position-vertical-relative:text;mso-width-percent:0;mso-height-percent:0;mso-width-relative:margin;mso-height-relative:margin;v-text-anchor:top" o:gfxdata="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" fillcolor="window" strokeweight=".5pt">
                 <v:path arrowok="t"/>
                 <v:textbox>
                   <w:txbxContent>
@@ -2242,6 +2413,16 @@
           <w14:ligatures w14:val="none"/>
         </w:rPr>
       </w:pPr>
+    </w:p>
+    <w:p>
+      <w:pPr>
+        <w:rPr>
+          <w:rFonts w:asciiTheme="minorHAnsi" w:hAnsiTheme="minorHAnsi"/>
+          <w:sz w:val="28"/>
+          <w:szCs w:val="28"/>
+          <w14:ligatures w14:val="none"/>
+        </w:rPr>
+      </w:pPr>
       <w:r>
         <w:rPr>
           <w:rFonts w:asciiTheme="minorHAnsi" w:hAnsiTheme="minorHAnsi"/>
@@ -2286,16 +2467,16 @@
         <mc:AlternateContent>
           <mc:Choice Requires="wps">
             <w:drawing>
-              <wp:anchor distT="0" distB="0" distL="114300" distR="114300" simplePos="0" relativeHeight="251884544" behindDoc="0" locked="0" layoutInCell="1" allowOverlap="1" wp14:anchorId="44C2CE48" wp14:editId="35F99DB2">
+              <wp:anchor distT="0" distB="0" distL="114300" distR="114300" simplePos="0" relativeHeight="251884544" behindDoc="0" locked="0" layoutInCell="1" allowOverlap="1" wp14:anchorId="44C2CE48" wp14:editId="04E39BE4">
                 <wp:simplePos x="0" y="0"/>
                 <wp:positionH relativeFrom="column">
-                  <wp:posOffset>5369</wp:posOffset>
+                  <wp:posOffset>53516</wp:posOffset>
                 </wp:positionH>
                 <wp:positionV relativeFrom="paragraph">
-                  <wp:posOffset>19627</wp:posOffset>
+                  <wp:posOffset>17213</wp:posOffset>
                 </wp:positionV>
-                <wp:extent cx="5600700" cy="969818"/>
-                <wp:effectExtent l="0" t="0" r="12700" b="8255"/>
+                <wp:extent cx="5600700" cy="1118680"/>
+                <wp:effectExtent l="0" t="0" r="12700" b="12065"/>
                 <wp:wrapNone/>
                 <wp:docPr id="50071495" name="Textruta 50071495"/>
                 <wp:cNvGraphicFramePr>
@@ -2310,7 +2491,7 @@
                       <wps:spPr>
                         <a:xfrm>
                           <a:off x="0" y="0"/>
-                          <a:ext cx="5600700" cy="969818"/>
+                          <a:ext cx="5600700" cy="1118680"/>
                         </a:xfrm>
                         <a:prstGeom prst="rect">
                           <a:avLst/>
@@ -2349,7 +2530,7 @@
           </mc:Choice>
           <mc:Fallback>
             <w:pict>
-              <v:shape w14:anchorId="44C2CE48" id="Textruta 50071495" o:spid="_x0000_s1036" type="#_x0000_t202" style="position:absolute;left:0;text-align:left;margin-left:.4pt;margin-top:1.55pt;width:441pt;height:76.35pt;z-index:251884544;visibility:visible;mso-wrap-style:square;mso-width-percent:0;mso-height-percent:0;mso-wrap-distance-left:9pt;mso-wrap-distance-top:0;mso-wrap-distance-right:9pt;mso-wrap-distance-bottom:0;mso-position-horizontal:absolute;mso-position-horizontal-relative:text;mso-position-vertical:absolute;mso-position-vertical-relative:text;mso-width-percent:0;mso-height-percent:0;mso-width-relative:margin;mso-height-relative:margin;v-text-anchor:top" o:gfxdata="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" fillcolor="white [3201]" strokeweight=".5pt">
+              <v:shape w14:anchorId="44C2CE48" id="Textruta 50071495" o:spid="_x0000_s1037" type="#_x0000_t202" style="position:absolute;left:0;text-align:left;margin-left:4.2pt;margin-top:1.35pt;width:441pt;height:88.1pt;z-index:251884544;visibility:visible;mso-wrap-style:square;mso-width-percent:0;mso-height-percent:0;mso-wrap-distance-left:9pt;mso-wrap-distance-top:0;mso-wrap-distance-right:9pt;mso-wrap-distance-bottom:0;mso-position-horizontal:absolute;mso-position-horizontal-relative:text;mso-position-vertical:absolute;mso-position-vertical-relative:text;mso-width-percent:0;mso-height-percent:0;mso-width-relative:margin;mso-height-relative:margin;v-text-anchor:top" o:gfxdata="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" fillcolor="white [3201]" strokeweight=".5pt">
                 <v:path arrowok="t"/>
                 <v:textbox>
                   <w:txbxContent>
@@ -2421,20 +2602,23 @@
     <w:p>
       <w:pPr>
         <w:spacing w:after="240"/>
-        <w:rPr>
-          <w:rFonts w:asciiTheme="minorHAnsi" w:hAnsiTheme="minorHAnsi"/>
-        </w:rPr>
       </w:pPr>
       <w:r>
         <w:br/>
       </w:r>
       <w:r>
         <w:rPr>
-          <w:rFonts w:asciiTheme="minorHAnsi" w:hAnsiTheme="minorHAnsi"/>
           <w:i/>
           <w:iCs/>
         </w:rPr>
-        <w:t>Målgruppsanalys: Kön, Könsöverskridande identitet, Etnisk tillhörighet, Religion, Funktionsnedsättning, Sexuell läggning, Ålder, Socioekonomi.</w:t>
+        <w:t>M</w:t>
+      </w:r>
+      <w:r>
+        <w:rPr>
+          <w:i/>
+          <w:iCs/>
+        </w:rPr>
+        <w:t>ålgruppsanalys: Kön, Könsöverskridande identitet, Etnisk tillhörighet, Religion, Funktionsnedsättning, Sexuell läggning, Ålder, Socioekonomi.</w:t>
       </w:r>
     </w:p>
     <w:p>
@@ -2448,16 +2632,16 @@
         <mc:AlternateContent>
           <mc:Choice Requires="wps">
             <w:drawing>
-              <wp:anchor distT="0" distB="0" distL="114300" distR="114300" simplePos="0" relativeHeight="251885568" behindDoc="0" locked="0" layoutInCell="1" allowOverlap="1" wp14:anchorId="742D9284" wp14:editId="3626B752">
+              <wp:anchor distT="0" distB="0" distL="114300" distR="114300" simplePos="0" relativeHeight="251885568" behindDoc="0" locked="0" layoutInCell="1" allowOverlap="1" wp14:anchorId="742D9284" wp14:editId="0CEEEE5F">
                 <wp:simplePos x="0" y="0"/>
                 <wp:positionH relativeFrom="margin">
-                  <wp:posOffset>5369</wp:posOffset>
+                  <wp:posOffset>4877</wp:posOffset>
                 </wp:positionH>
                 <wp:positionV relativeFrom="paragraph">
-                  <wp:posOffset>35156</wp:posOffset>
+                  <wp:posOffset>165249</wp:posOffset>
                 </wp:positionV>
-                <wp:extent cx="5600700" cy="1062182"/>
-                <wp:effectExtent l="0" t="0" r="12700" b="17780"/>
+                <wp:extent cx="5600700" cy="1245140"/>
+                <wp:effectExtent l="0" t="0" r="12700" b="12700"/>
                 <wp:wrapNone/>
                 <wp:docPr id="1099513697" name="Textruta 1099513697"/>
                 <wp:cNvGraphicFramePr>
@@ -2472,7 +2656,7 @@
                       <wps:spPr>
                         <a:xfrm>
                           <a:off x="0" y="0"/>
-                          <a:ext cx="5600700" cy="1062182"/>
+                          <a:ext cx="5600700" cy="1245140"/>
                         </a:xfrm>
                         <a:prstGeom prst="rect">
                           <a:avLst/>
@@ -2511,7 +2695,7 @@
           </mc:Choice>
           <mc:Fallback>
             <w:pict>
-              <v:shape w14:anchorId="742D9284" id="Textruta 1099513697" o:spid="_x0000_s1037" type="#_x0000_t202" style="position:absolute;left:0;text-align:left;margin-left:.4pt;margin-top:2.75pt;width:441pt;height:83.65pt;z-index:251885568;visibility:visible;mso-wrap-style:square;mso-width-percent:0;mso-height-percent:0;mso-wrap-distance-left:9pt;mso-wrap-distance-top:0;mso-wrap-distance-right:9pt;mso-wrap-distance-bottom:0;mso-position-horizontal:absolute;mso-position-horizontal-relative:margin;mso-position-vertical:absolute;mso-position-vertical-relative:text;mso-width-percent:0;mso-height-percent:0;mso-width-relative:margin;mso-height-relative:margin;v-text-anchor:top" o:gfxdata="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" fillcolor="white [3201]" strokeweight=".5pt">
+              <v:shape w14:anchorId="742D9284" id="Textruta 1099513697" o:spid="_x0000_s1038" type="#_x0000_t202" style="position:absolute;left:0;text-align:left;margin-left:.4pt;margin-top:13pt;width:441pt;height:98.05pt;z-index:251885568;visibility:visible;mso-wrap-style:square;mso-width-percent:0;mso-height-percent:0;mso-wrap-distance-left:9pt;mso-wrap-distance-top:0;mso-wrap-distance-right:9pt;mso-wrap-distance-bottom:0;mso-position-horizontal:absolute;mso-position-horizontal-relative:margin;mso-position-vertical:absolute;mso-position-vertical-relative:text;mso-width-percent:0;mso-height-percent:0;mso-width-relative:margin;mso-height-relative:margin;v-text-anchor:top" o:gfxdata="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" fillcolor="white [3201]" strokeweight=".5pt">
                 <v:path arrowok="t"/>
                 <v:textbox>
                   <w:txbxContent>
@@ -2564,63 +2748,33 @@
           <w14:ligatures w14:val="none"/>
         </w:rPr>
       </w:pPr>
-    </w:p>
-    <w:p>
-      <w:pPr>
-        <w:rPr>
-          <w:rFonts w:asciiTheme="minorHAnsi" w:hAnsiTheme="minorHAnsi"/>
-          <w:sz w:val="28"/>
-          <w:szCs w:val="28"/>
-          <w14:ligatures w14:val="none"/>
-        </w:rPr>
-      </w:pPr>
-    </w:p>
-    <w:p>
-      <w:pPr>
-        <w:rPr>
-          <w:rFonts w:asciiTheme="minorHAnsi" w:hAnsiTheme="minorHAnsi"/>
-          <w:sz w:val="28"/>
-          <w:szCs w:val="28"/>
-          <w14:ligatures w14:val="none"/>
-        </w:rPr>
-      </w:pPr>
-    </w:p>
-    <w:p>
-      <w:pPr>
-        <w:rPr>
-          <w:rFonts w:asciiTheme="minorHAnsi" w:hAnsiTheme="minorHAnsi"/>
-          <w:sz w:val="28"/>
-          <w:szCs w:val="28"/>
-          <w14:ligatures w14:val="none"/>
-        </w:rPr>
-      </w:pPr>
-    </w:p>
-    <w:p>
-      <w:pPr>
-        <w:rPr>
-          <w:rFonts w:asciiTheme="minorHAnsi" w:hAnsiTheme="minorHAnsi"/>
-          <w:sz w:val="28"/>
-          <w:szCs w:val="28"/>
-          <w14:ligatures w14:val="none"/>
-        </w:rPr>
-      </w:pPr>
-    </w:p>
-    <w:p>
-      <w:pPr>
-        <w:rPr>
-          <w:rFonts w:asciiTheme="minorHAnsi" w:hAnsiTheme="minorHAnsi"/>
-          <w:sz w:val="28"/>
-          <w:szCs w:val="28"/>
-          <w14:ligatures w14:val="none"/>
-        </w:rPr>
-      </w:pPr>
-      <w:r>
-        <w:rPr>
-          <w:rFonts w:asciiTheme="minorHAnsi" w:hAnsiTheme="minorHAnsi"/>
-          <w:sz w:val="28"/>
-          <w:szCs w:val="28"/>
-          <w14:ligatures w14:val="none"/>
-        </w:rPr>
+      <w:r>
+        <w:rPr>
+          <w:rFonts w:asciiTheme="minorHAnsi" w:hAnsiTheme="minorHAnsi"/>
+          <w:sz w:val="28"/>
+          <w:szCs w:val="28"/>
+          <w14:ligatures w14:val="none"/>
+        </w:rPr>
+        <w:br w:type="page"/>
+      </w:r>
+    </w:p>
+    <w:p>
+      <w:pPr>
+        <w:rPr>
+          <w:rFonts w:asciiTheme="minorHAnsi" w:hAnsiTheme="minorHAnsi"/>
+          <w:sz w:val="28"/>
+          <w:szCs w:val="28"/>
+          <w14:ligatures w14:val="none"/>
+        </w:rPr>
+      </w:pPr>
+      <w:r>
+        <w:rPr>
+          <w:rFonts w:asciiTheme="minorHAnsi" w:hAnsiTheme="minorHAnsi"/>
+          <w:sz w:val="28"/>
+          <w:szCs w:val="28"/>
+          <w14:ligatures w14:val="none"/>
+        </w:rPr>
+        <w:lastRenderedPageBreak/>
         <w:t>Finns det målgrupper</w:t>
       </w:r>
       <w:r>
@@ -2666,7 +2820,25 @@
           <w:szCs w:val="28"/>
           <w14:ligatures w14:val="none"/>
         </w:rPr>
-        <w:t xml:space="preserve"> Finns det en planering för hur ni kommer att inkludera målgrupper som inte deltar? </w:t>
+        <w:t xml:space="preserve"> Finns det en planering för hur ni k</w:t>
+      </w:r>
+      <w:r>
+        <w:rPr>
+          <w:rFonts w:asciiTheme="minorHAnsi" w:hAnsiTheme="minorHAnsi"/>
+          <w:sz w:val="28"/>
+          <w:szCs w:val="28"/>
+          <w14:ligatures w14:val="none"/>
+        </w:rPr>
+        <w:t>an</w:t>
+      </w:r>
+      <w:r>
+        <w:rPr>
+          <w:rFonts w:asciiTheme="minorHAnsi" w:hAnsiTheme="minorHAnsi"/>
+          <w:sz w:val="28"/>
+          <w:szCs w:val="28"/>
+          <w14:ligatures w14:val="none"/>
+        </w:rPr>
+        <w:t xml:space="preserve"> inkludera målgrupper som inte deltar? </w:t>
       </w:r>
     </w:p>
     <w:p>
@@ -2680,18 +2852,18 @@
         <mc:AlternateContent>
           <mc:Choice Requires="wps">
             <w:drawing>
-              <wp:anchor distT="0" distB="0" distL="114300" distR="114300" simplePos="0" relativeHeight="251917312" behindDoc="0" locked="0" layoutInCell="1" allowOverlap="1" wp14:anchorId="000B6B99" wp14:editId="0CE2C0AC">
+              <wp:anchor distT="0" distB="0" distL="114300" distR="114300" simplePos="0" relativeHeight="251919360" behindDoc="0" locked="0" layoutInCell="1" allowOverlap="1" wp14:anchorId="17BA8C08" wp14:editId="0380D306">
                 <wp:simplePos x="0" y="0"/>
                 <wp:positionH relativeFrom="margin">
-                  <wp:posOffset>-3868</wp:posOffset>
+                  <wp:posOffset>-4850</wp:posOffset>
                 </wp:positionH>
                 <wp:positionV relativeFrom="paragraph">
-                  <wp:posOffset>148821</wp:posOffset>
+                  <wp:posOffset>154197</wp:posOffset>
                 </wp:positionV>
-                <wp:extent cx="5600700" cy="942109"/>
-                <wp:effectExtent l="0" t="0" r="12700" b="10795"/>
+                <wp:extent cx="5600700" cy="963038"/>
+                <wp:effectExtent l="0" t="0" r="12700" b="15240"/>
                 <wp:wrapNone/>
-                <wp:docPr id="1325529512" name="Textruta 1325529512"/>
+                <wp:docPr id="963450877" name="Textruta 963450877"/>
                 <wp:cNvGraphicFramePr>
                   <a:graphicFrameLocks xmlns:a="http://schemas.openxmlformats.org/drawingml/2006/main"/>
                 </wp:cNvGraphicFramePr>
@@ -2704,7 +2876,7 @@
                       <wps:spPr>
                         <a:xfrm>
                           <a:off x="0" y="0"/>
-                          <a:ext cx="5600700" cy="942109"/>
+                          <a:ext cx="5600700" cy="963038"/>
                         </a:xfrm>
                         <a:prstGeom prst="rect">
                           <a:avLst/>
@@ -2743,7 +2915,7 @@
           </mc:Choice>
           <mc:Fallback>
             <w:pict>
-              <v:shape w14:anchorId="000B6B99" id="Textruta 1325529512" o:spid="_x0000_s1038" type="#_x0000_t202" style="position:absolute;left:0;text-align:left;margin-left:-.3pt;margin-top:11.7pt;width:441pt;height:74.2pt;z-index:251917312;visibility:visible;mso-wrap-style:square;mso-width-percent:0;mso-height-percent:0;mso-wrap-distance-left:9pt;mso-wrap-distance-top:0;mso-wrap-distance-right:9pt;mso-wrap-distance-bottom:0;mso-position-horizontal:absolute;mso-position-horizontal-relative:margin;mso-position-vertical:absolute;mso-position-vertical-relative:text;mso-width-percent:0;mso-height-percent:0;mso-width-relative:margin;mso-height-relative:margin;v-text-anchor:top" o:gfxdata="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" fillcolor="white [3201]" strokeweight=".5pt">
+              <v:shape w14:anchorId="17BA8C08" id="Textruta 963450877" o:spid="_x0000_s1039" type="#_x0000_t202" style="position:absolute;left:0;text-align:left;margin-left:-.4pt;margin-top:12.15pt;width:441pt;height:75.85pt;z-index:251919360;visibility:visible;mso-wrap-style:square;mso-width-percent:0;mso-height-percent:0;mso-wrap-distance-left:9pt;mso-wrap-distance-top:0;mso-wrap-distance-right:9pt;mso-wrap-distance-bottom:0;mso-position-horizontal:absolute;mso-position-horizontal-relative:margin;mso-position-vertical:absolute;mso-position-vertical-relative:text;mso-width-percent:0;mso-height-percent:0;mso-width-relative:margin;mso-height-relative:margin;v-text-anchor:top" o:gfxdata="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" fillcolor="white [3201]" strokeweight=".5pt">
                 <v:path arrowok="t"/>
                 <v:textbox>
                   <w:txbxContent>
@@ -2758,36 +2930,9 @@
       </w:r>
     </w:p>
     <w:p/>
-    <w:p>
-      <w:pPr>
-        <w:rPr>
-          <w:rFonts w:asciiTheme="minorHAnsi" w:hAnsiTheme="minorHAnsi"/>
-          <w:sz w:val="28"/>
-          <w:szCs w:val="28"/>
-          <w14:ligatures w14:val="none"/>
-        </w:rPr>
-      </w:pPr>
-    </w:p>
-    <w:p>
-      <w:pPr>
-        <w:rPr>
-          <w:rFonts w:asciiTheme="minorHAnsi" w:hAnsiTheme="minorHAnsi"/>
-          <w:sz w:val="28"/>
-          <w:szCs w:val="28"/>
-          <w14:ligatures w14:val="none"/>
-        </w:rPr>
-      </w:pPr>
-    </w:p>
-    <w:p>
-      <w:pPr>
-        <w:rPr>
-          <w:rFonts w:asciiTheme="minorHAnsi" w:hAnsiTheme="minorHAnsi"/>
-          <w:sz w:val="28"/>
-          <w:szCs w:val="28"/>
-          <w14:ligatures w14:val="none"/>
-        </w:rPr>
-      </w:pPr>
-    </w:p>
+    <w:p/>
+    <w:p/>
+    <w:p/>
     <w:p>
       <w:pPr>
         <w:rPr>
@@ -2876,16 +3021,16 @@
         <mc:AlternateContent>
           <mc:Choice Requires="wps">
             <w:drawing>
-              <wp:anchor distT="0" distB="0" distL="114300" distR="114300" simplePos="0" relativeHeight="251888640" behindDoc="0" locked="0" layoutInCell="1" allowOverlap="1" wp14:anchorId="1BF87FF1" wp14:editId="18EC3CA9">
+              <wp:anchor distT="0" distB="0" distL="114300" distR="114300" simplePos="0" relativeHeight="251888640" behindDoc="0" locked="0" layoutInCell="1" allowOverlap="1" wp14:anchorId="1BF87FF1" wp14:editId="14D65281">
                 <wp:simplePos x="0" y="0"/>
                 <wp:positionH relativeFrom="margin">
-                  <wp:posOffset>-3868</wp:posOffset>
+                  <wp:posOffset>-4850</wp:posOffset>
                 </wp:positionH>
                 <wp:positionV relativeFrom="paragraph">
-                  <wp:posOffset>172200</wp:posOffset>
+                  <wp:posOffset>170558</wp:posOffset>
                 </wp:positionV>
-                <wp:extent cx="5600700" cy="1126837"/>
-                <wp:effectExtent l="0" t="0" r="12700" b="16510"/>
+                <wp:extent cx="5600700" cy="1099226"/>
+                <wp:effectExtent l="0" t="0" r="12700" b="18415"/>
                 <wp:wrapNone/>
                 <wp:docPr id="2128546575" name="Textruta 2128546575"/>
                 <wp:cNvGraphicFramePr>
@@ -2900,7 +3045,7 @@
                       <wps:spPr>
                         <a:xfrm>
                           <a:off x="0" y="0"/>
-                          <a:ext cx="5600700" cy="1126837"/>
+                          <a:ext cx="5600700" cy="1099226"/>
                         </a:xfrm>
                         <a:prstGeom prst="rect">
                           <a:avLst/>
@@ -2939,7 +3084,7 @@
           </mc:Choice>
           <mc:Fallback>
             <w:pict>
-              <v:shape w14:anchorId="1BF87FF1" id="Textruta 2128546575" o:spid="_x0000_s1039" type="#_x0000_t202" style="position:absolute;margin-left:-.3pt;margin-top:13.55pt;width:441pt;height:88.75pt;z-index:251888640;visibility:visible;mso-wrap-style:square;mso-width-percent:0;mso-height-percent:0;mso-wrap-distance-left:9pt;mso-wrap-distance-top:0;mso-wrap-distance-right:9pt;mso-wrap-distance-bottom:0;mso-position-horizontal:absolute;mso-position-horizontal-relative:margin;mso-position-vertical:absolute;mso-position-vertical-relative:text;mso-width-percent:0;mso-height-percent:0;mso-width-relative:margin;mso-height-relative:margin;v-text-anchor:top" o:gfxdata="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" fillcolor="white [3201]" strokeweight=".5pt">
+              <v:shape w14:anchorId="1BF87FF1" id="Textruta 2128546575" o:spid="_x0000_s1040" type="#_x0000_t202" style="position:absolute;margin-left:-.4pt;margin-top:13.45pt;width:441pt;height:86.55pt;z-index:251888640;visibility:visible;mso-wrap-style:square;mso-width-percent:0;mso-height-percent:0;mso-wrap-distance-left:9pt;mso-wrap-distance-top:0;mso-wrap-distance-right:9pt;mso-wrap-distance-bottom:0;mso-position-horizontal:absolute;mso-position-horizontal-relative:margin;mso-position-vertical:absolute;mso-position-vertical-relative:text;mso-width-percent:0;mso-height-percent:0;mso-width-relative:margin;mso-height-relative:margin;v-text-anchor:top" o:gfxdata="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" fillcolor="white [3201]" strokeweight=".5pt">
                 <v:path arrowok="t"/>
                 <v:textbox>
                   <w:txbxContent>
@@ -3038,15 +3183,6 @@
     </w:p>
     <w:p>
       <w:pPr>
-        <w:pStyle w:val="Rubrik2"/>
-      </w:pPr>
-      <w:r>
-        <w:lastRenderedPageBreak/>
-        <w:t>Socialt fältarbete</w:t>
-      </w:r>
-    </w:p>
-    <w:p>
-      <w:pPr>
         <w:rPr>
           <w:rFonts w:ascii="Segoe UI" w:hAnsi="Segoe UI" w:cs="Segoe UI"/>
           <w:color w:val="014446"/>
@@ -3054,20 +3190,34 @@
           <w:szCs w:val="26"/>
         </w:rPr>
       </w:pPr>
-    </w:p>
-    <w:p>
-      <w:pPr>
-        <w:rPr>
-          <w:rFonts w:asciiTheme="minorHAnsi" w:hAnsiTheme="minorHAnsi"/>
-          <w:sz w:val="28"/>
-          <w:szCs w:val="28"/>
-        </w:rPr>
-      </w:pPr>
-      <w:r>
-        <w:rPr>
-          <w:rFonts w:asciiTheme="minorHAnsi" w:hAnsiTheme="minorHAnsi"/>
-          <w:sz w:val="28"/>
-          <w:szCs w:val="28"/>
+      <w:r>
+        <w:rPr>
+          <w:rFonts w:ascii="Segoe UI" w:hAnsi="Segoe UI" w:cs="Segoe UI"/>
+          <w:color w:val="014446"/>
+          <w:sz w:val="26"/>
+          <w:szCs w:val="26"/>
+        </w:rPr>
+        <w:lastRenderedPageBreak/>
+        <w:t>Socialt fältarbete</w:t>
+      </w:r>
+    </w:p>
+    <w:p>
+      <w:pPr>
+        <w:rPr>
+          <w:rFonts w:ascii="Segoe UI" w:hAnsi="Segoe UI" w:cs="Segoe UI"/>
+          <w:color w:val="014446"/>
+          <w:sz w:val="26"/>
+          <w:szCs w:val="26"/>
+        </w:rPr>
+      </w:pPr>
+    </w:p>
+    <w:p>
+      <w:r>
+        <w:rPr>
+          <w:rFonts w:asciiTheme="minorHAnsi" w:hAnsiTheme="minorHAnsi"/>
+          <w:sz w:val="28"/>
+          <w:szCs w:val="28"/>
+          <w14:ligatures w14:val="none"/>
         </w:rPr>
         <w:t xml:space="preserve">Vilka målsättningar och riktlinjer finns för det sociala fältarbetet? </w:t>
       </w:r>
@@ -3083,13 +3233,13 @@
         <mc:AlternateContent>
           <mc:Choice Requires="wps">
             <w:drawing>
-              <wp:anchor distT="0" distB="0" distL="114300" distR="114300" simplePos="0" relativeHeight="251914240" behindDoc="0" locked="0" layoutInCell="1" allowOverlap="1" wp14:anchorId="10C289C4" wp14:editId="1AE1CF76">
+              <wp:anchor distT="0" distB="0" distL="114300" distR="114300" simplePos="0" relativeHeight="251914240" behindDoc="0" locked="0" layoutInCell="1" allowOverlap="1" wp14:anchorId="10C289C4" wp14:editId="05E80C78">
                 <wp:simplePos x="0" y="0"/>
                 <wp:positionH relativeFrom="column">
-                  <wp:posOffset>45027</wp:posOffset>
+                  <wp:posOffset>193202</wp:posOffset>
                 </wp:positionH>
                 <wp:positionV relativeFrom="paragraph">
-                  <wp:posOffset>140855</wp:posOffset>
+                  <wp:posOffset>76200</wp:posOffset>
                 </wp:positionV>
                 <wp:extent cx="5600700" cy="1038860"/>
                 <wp:effectExtent l="0" t="0" r="0" b="8890"/>
@@ -3146,7 +3296,7 @@
           </mc:Choice>
           <mc:Fallback>
             <w:pict>
-              <v:shape w14:anchorId="10C289C4" id="Textruta 1708194185" o:spid="_x0000_s1040" type="#_x0000_t202" style="position:absolute;left:0;text-align:left;margin-left:3.55pt;margin-top:11.1pt;width:441pt;height:81.8pt;z-index:251914240;visibility:visible;mso-wrap-style:square;mso-width-percent:0;mso-height-percent:0;mso-wrap-distance-left:9pt;mso-wrap-distance-top:0;mso-wrap-distance-right:9pt;mso-wrap-distance-bottom:0;mso-position-horizontal:absolute;mso-position-horizontal-relative:text;mso-position-vertical:absolute;mso-position-vertical-relative:text;mso-width-percent:0;mso-height-percent:0;mso-width-relative:margin;mso-height-relative:margin;v-text-anchor:top" o:gfxdata="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" fillcolor="white [3201]" strokeweight=".5pt">
+              <v:shape w14:anchorId="10C289C4" id="Textruta 1708194185" o:spid="_x0000_s1041" type="#_x0000_t202" style="position:absolute;left:0;text-align:left;margin-left:15.2pt;margin-top:6pt;width:441pt;height:81.8pt;z-index:251914240;visibility:visible;mso-wrap-style:square;mso-width-percent:0;mso-height-percent:0;mso-wrap-distance-left:9pt;mso-wrap-distance-top:0;mso-wrap-distance-right:9pt;mso-wrap-distance-bottom:0;mso-position-horizontal:absolute;mso-position-horizontal-relative:text;mso-position-vertical:absolute;mso-position-vertical-relative:text;mso-width-percent:0;mso-height-percent:0;mso-width-relative:margin;mso-height-relative:margin;v-text-anchor:top" o:gfxdata="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" fillcolor="white [3201]" strokeweight=".5pt">
                 <v:path arrowok="t"/>
                 <v:textbox>
                   <w:txbxContent>
@@ -3187,28 +3337,23 @@
     <w:p>
       <w:pPr>
         <w:pStyle w:val="Liststycke"/>
-        <w:ind w:left="0"/>
-      </w:pPr>
-    </w:p>
-    <w:p>
-      <w:pPr>
-        <w:pStyle w:val="Liststycke"/>
-        <w:ind w:left="0"/>
-      </w:pPr>
-    </w:p>
-    <w:p>
-      <w:pPr>
-        <w:pStyle w:val="Liststycke"/>
-        <w:ind w:left="0"/>
-        <w:rPr>
-          <w:sz w:val="28"/>
-          <w:szCs w:val="28"/>
-        </w:rPr>
-      </w:pPr>
-      <w:r>
-        <w:rPr>
-          <w:sz w:val="28"/>
-          <w:szCs w:val="28"/>
+      </w:pPr>
+    </w:p>
+    <w:p>
+      <w:pPr>
+        <w:rPr>
+          <w:rFonts w:asciiTheme="minorHAnsi" w:hAnsiTheme="minorHAnsi"/>
+          <w:sz w:val="28"/>
+          <w:szCs w:val="28"/>
+          <w14:ligatures w14:val="none"/>
+        </w:rPr>
+      </w:pPr>
+      <w:r>
+        <w:rPr>
+          <w:rFonts w:asciiTheme="minorHAnsi" w:hAnsiTheme="minorHAnsi"/>
+          <w:sz w:val="28"/>
+          <w:szCs w:val="28"/>
+          <w14:ligatures w14:val="none"/>
         </w:rPr>
         <w:t>Vilka verksamheter bedriver socialt fältarbete? På vilka arenor?</w:t>
       </w:r>
@@ -3229,10 +3374,10 @@
         <mc:AlternateContent>
           <mc:Choice Requires="wps">
             <w:drawing>
-              <wp:anchor distT="0" distB="0" distL="114300" distR="114300" simplePos="0" relativeHeight="251909120" behindDoc="0" locked="0" layoutInCell="1" allowOverlap="1" wp14:anchorId="37965908" wp14:editId="1AA8A141">
+              <wp:anchor distT="0" distB="0" distL="114300" distR="114300" simplePos="0" relativeHeight="251909120" behindDoc="0" locked="0" layoutInCell="1" allowOverlap="1" wp14:anchorId="37965908" wp14:editId="5C0F7823">
                 <wp:simplePos x="0" y="0"/>
                 <wp:positionH relativeFrom="column">
-                  <wp:posOffset>46182</wp:posOffset>
+                  <wp:posOffset>186987</wp:posOffset>
                 </wp:positionH>
                 <wp:positionV relativeFrom="paragraph">
                   <wp:posOffset>10160</wp:posOffset>
@@ -3292,7 +3437,7 @@
           </mc:Choice>
           <mc:Fallback>
             <w:pict>
-              <v:shape w14:anchorId="37965908" id="Textruta 58" o:spid="_x0000_s1041" type="#_x0000_t202" style="position:absolute;left:0;text-align:left;margin-left:3.65pt;margin-top:.8pt;width:441pt;height:81.8pt;z-index:251909120;visibility:visible;mso-wrap-style:square;mso-width-percent:0;mso-height-percent:0;mso-wrap-distance-left:9pt;mso-wrap-distance-top:0;mso-wrap-distance-right:9pt;mso-wrap-distance-bottom:0;mso-position-horizontal:absolute;mso-position-horizontal-relative:text;mso-position-vertical:absolute;mso-position-vertical-relative:text;mso-width-percent:0;mso-height-percent:0;mso-width-relative:margin;mso-height-relative:margin;v-text-anchor:top" o:gfxdata="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" fillcolor="white [3201]" strokeweight=".5pt">
+              <v:shape w14:anchorId="37965908" id="Textruta 58" o:spid="_x0000_s1042" type="#_x0000_t202" style="position:absolute;left:0;text-align:left;margin-left:14.7pt;margin-top:.8pt;width:441pt;height:81.8pt;z-index:251909120;visibility:visible;mso-wrap-style:square;mso-width-percent:0;mso-height-percent:0;mso-wrap-distance-left:9pt;mso-wrap-distance-top:0;mso-wrap-distance-right:9pt;mso-wrap-distance-bottom:0;mso-position-horizontal:absolute;mso-position-horizontal-relative:text;mso-position-vertical:absolute;mso-position-vertical-relative:text;mso-width-percent:0;mso-height-percent:0;mso-width-relative:margin;mso-height-relative:margin;v-text-anchor:top" o:gfxdata="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" fillcolor="white [3201]" strokeweight=".5pt">
                 <v:path arrowok="t"/>
                 <v:textbox>
                   <w:txbxContent>
@@ -3323,30 +3468,50 @@
     <w:p/>
     <w:p/>
     <w:p/>
-    <w:p/>
-    <w:p>
-      <w:pPr>
-        <w:pStyle w:val="Liststycke"/>
-      </w:pPr>
-    </w:p>
-    <w:p>
-      <w:pPr>
-        <w:pStyle w:val="Liststycke"/>
-        <w:ind w:left="0"/>
-        <w:rPr>
-          <w:rFonts w:eastAsiaTheme="majorEastAsia" w:cstheme="majorBidi"/>
-          <w:color w:val="0F4761" w:themeColor="accent1" w:themeShade="BF"/>
-        </w:rPr>
-      </w:pPr>
-      <w:r>
-        <w:rPr>
-          <w:color w:val="444444"/>
-          <w:spacing w:val="2"/>
-          <w:sz w:val="28"/>
-          <w:szCs w:val="28"/>
-          <w:shd w:val="clear" w:color="auto" w:fill="FFFFFF"/>
-        </w:rPr>
-        <w:t xml:space="preserve">Vilken kompetensutveckling eller fortbildning ges till fältarbetarna? Till exempel rörande genusperspektiv, jämställdhet, hbtqi, funktionsnedsättning/ funktionsrätt. </w:t>
+    <w:p>
+      <w:pPr>
+        <w:rPr>
+          <w:rFonts w:asciiTheme="minorHAnsi" w:hAnsiTheme="minorHAnsi"/>
+          <w:sz w:val="28"/>
+          <w:szCs w:val="28"/>
+          <w14:ligatures w14:val="none"/>
+        </w:rPr>
+      </w:pPr>
+    </w:p>
+    <w:p>
+      <w:pPr>
+        <w:rPr>
+          <w:rFonts w:asciiTheme="minorHAnsi" w:hAnsiTheme="minorHAnsi"/>
+          <w:sz w:val="28"/>
+          <w:szCs w:val="28"/>
+          <w14:ligatures w14:val="none"/>
+        </w:rPr>
+      </w:pPr>
+      <w:r>
+        <w:rPr>
+          <w:rFonts w:asciiTheme="minorHAnsi" w:hAnsiTheme="minorHAnsi"/>
+          <w:sz w:val="28"/>
+          <w:szCs w:val="28"/>
+          <w14:ligatures w14:val="none"/>
+        </w:rPr>
+        <w:t xml:space="preserve">Vilken kompetensutveckling eller fortbildning ges till fältarbetarna? </w:t>
+      </w:r>
+    </w:p>
+    <w:p>
+      <w:pPr>
+        <w:rPr>
+          <w:rFonts w:asciiTheme="minorHAnsi" w:eastAsiaTheme="minorHAnsi" w:hAnsiTheme="minorHAnsi" w:cstheme="minorBidi"/>
+          <w:i/>
+          <w:iCs/>
+        </w:rPr>
+      </w:pPr>
+      <w:r>
+        <w:rPr>
+          <w:rFonts w:asciiTheme="minorHAnsi" w:hAnsiTheme="minorHAnsi"/>
+          <w:i/>
+          <w:iCs/>
+        </w:rPr>
+        <w:t xml:space="preserve">Till exempel rörande genusperspektiv, jämställdhet, hbtqi, funktionsnedsättning/ funktionsrätt. </w:t>
       </w:r>
     </w:p>
     <w:p>
@@ -3375,10 +3540,10 @@
         <mc:AlternateContent>
           <mc:Choice Requires="wps">
             <w:drawing>
-              <wp:anchor distT="0" distB="0" distL="114300" distR="114300" simplePos="0" relativeHeight="251913216" behindDoc="0" locked="0" layoutInCell="1" allowOverlap="1" wp14:anchorId="0CBEFCC0" wp14:editId="07D13C8F">
+              <wp:anchor distT="0" distB="0" distL="114300" distR="114300" simplePos="0" relativeHeight="251913216" behindDoc="0" locked="0" layoutInCell="1" allowOverlap="1" wp14:anchorId="0CBEFCC0" wp14:editId="6FB62191">
                 <wp:simplePos x="0" y="0"/>
                 <wp:positionH relativeFrom="column">
-                  <wp:posOffset>46009</wp:posOffset>
+                  <wp:posOffset>189271</wp:posOffset>
                 </wp:positionH>
                 <wp:positionV relativeFrom="paragraph">
                   <wp:posOffset>26670</wp:posOffset>
@@ -3438,7 +3603,7 @@
           </mc:Choice>
           <mc:Fallback>
             <w:pict>
-              <v:shape w14:anchorId="0CBEFCC0" id="Textruta 1708194178" o:spid="_x0000_s1042" type="#_x0000_t202" style="position:absolute;left:0;text-align:left;margin-left:3.6pt;margin-top:2.1pt;width:441pt;height:81.8pt;z-index:251913216;visibility:visible;mso-wrap-style:square;mso-width-percent:0;mso-height-percent:0;mso-wrap-distance-left:9pt;mso-wrap-distance-top:0;mso-wrap-distance-right:9pt;mso-wrap-distance-bottom:0;mso-position-horizontal:absolute;mso-position-horizontal-relative:text;mso-position-vertical:absolute;mso-position-vertical-relative:text;mso-width-percent:0;mso-height-percent:0;mso-width-relative:margin;mso-height-relative:margin;v-text-anchor:top" o:gfxdata="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" fillcolor="white [3201]" strokeweight=".5pt">
+              <v:shape w14:anchorId="0CBEFCC0" id="Textruta 1708194178" o:spid="_x0000_s1043" type="#_x0000_t202" style="position:absolute;left:0;text-align:left;margin-left:14.9pt;margin-top:2.1pt;width:441pt;height:81.8pt;z-index:251913216;visibility:visible;mso-wrap-style:square;mso-width-percent:0;mso-height-percent:0;mso-wrap-distance-left:9pt;mso-wrap-distance-top:0;mso-wrap-distance-right:9pt;mso-wrap-distance-bottom:0;mso-position-horizontal:absolute;mso-position-horizontal-relative:text;mso-position-vertical:absolute;mso-position-vertical-relative:text;mso-width-percent:0;mso-height-percent:0;mso-width-relative:margin;mso-height-relative:margin;v-text-anchor:top" o:gfxdata="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" fillcolor="white [3201]" strokeweight=".5pt">
                 <v:path arrowok="t"/>
                 <v:textbox>
                   <w:txbxContent>
@@ -3460,8 +3625,6 @@
     <w:p/>
     <w:p>
       <w:pPr>
-        <w:pStyle w:val="Liststycke"/>
-        <w:ind w:left="0"/>
         <w:rPr>
           <w:i/>
           <w:iCs/>
@@ -3470,13 +3633,16 @@
       </w:pPr>
       <w:r>
         <w:rPr>
-          <w:sz w:val="28"/>
-          <w:szCs w:val="28"/>
+          <w:rFonts w:asciiTheme="minorHAnsi" w:hAnsiTheme="minorHAnsi"/>
+          <w:sz w:val="28"/>
+          <w:szCs w:val="28"/>
+          <w14:ligatures w14:val="none"/>
         </w:rPr>
         <w:t xml:space="preserve">Finns det målgrupper som inte nås inte genom befintligt fältarbete? </w:t>
       </w:r>
       <w:r>
         <w:rPr>
+          <w:rFonts w:asciiTheme="minorHAnsi" w:hAnsiTheme="minorHAnsi"/>
           <w:i/>
           <w:iCs/>
         </w:rPr>
@@ -3496,10 +3662,10 @@
         <mc:AlternateContent>
           <mc:Choice Requires="wps">
             <w:drawing>
-              <wp:anchor distT="0" distB="0" distL="114300" distR="114300" simplePos="0" relativeHeight="251910144" behindDoc="0" locked="0" layoutInCell="1" allowOverlap="1" wp14:anchorId="25C64322" wp14:editId="69308B62">
+              <wp:anchor distT="0" distB="0" distL="114300" distR="114300" simplePos="0" relativeHeight="251910144" behindDoc="0" locked="0" layoutInCell="1" allowOverlap="1" wp14:anchorId="25C64322" wp14:editId="186E5F68">
                 <wp:simplePos x="0" y="0"/>
                 <wp:positionH relativeFrom="column">
-                  <wp:posOffset>93692</wp:posOffset>
+                  <wp:posOffset>121204</wp:posOffset>
                 </wp:positionH>
                 <wp:positionV relativeFrom="paragraph">
                   <wp:posOffset>174625</wp:posOffset>
@@ -3559,7 +3725,7 @@
           </mc:Choice>
           <mc:Fallback>
             <w:pict>
-              <v:shape w14:anchorId="25C64322" id="Textruta 1708194180" o:spid="_x0000_s1043" type="#_x0000_t202" style="position:absolute;margin-left:7.4pt;margin-top:13.75pt;width:441pt;height:81.8pt;z-index:251910144;visibility:visible;mso-wrap-style:square;mso-width-percent:0;mso-height-percent:0;mso-wrap-distance-left:9pt;mso-wrap-distance-top:0;mso-wrap-distance-right:9pt;mso-wrap-distance-bottom:0;mso-position-horizontal:absolute;mso-position-horizontal-relative:text;mso-position-vertical:absolute;mso-position-vertical-relative:text;mso-width-percent:0;mso-height-percent:0;mso-width-relative:margin;mso-height-relative:margin;v-text-anchor:top" o:gfxdata="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" fillcolor="white [3201]" strokeweight=".5pt">
+              <v:shape w14:anchorId="25C64322" id="Textruta 1708194180" o:spid="_x0000_s1044" type="#_x0000_t202" style="position:absolute;margin-left:9.55pt;margin-top:13.75pt;width:441pt;height:81.8pt;z-index:251910144;visibility:visible;mso-wrap-style:square;mso-width-percent:0;mso-height-percent:0;mso-wrap-distance-left:9pt;mso-wrap-distance-top:0;mso-wrap-distance-right:9pt;mso-wrap-distance-bottom:0;mso-position-horizontal:absolute;mso-position-horizontal-relative:text;mso-position-vertical:absolute;mso-position-vertical-relative:text;mso-width-percent:0;mso-height-percent:0;mso-width-relative:margin;mso-height-relative:margin;v-text-anchor:top" o:gfxdata="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" fillcolor="white [3201]" strokeweight=".5pt">
                 <v:path arrowok="t"/>
                 <v:textbox>
                   <w:txbxContent>
@@ -3580,19 +3746,24 @@
     <w:p/>
     <w:p/>
     <w:p/>
-    <w:p>
-      <w:pPr>
-        <w:rPr>
-          <w:rFonts w:asciiTheme="minorHAnsi" w:hAnsiTheme="minorHAnsi"/>
-          <w:sz w:val="28"/>
-          <w:szCs w:val="28"/>
-        </w:rPr>
-      </w:pPr>
-      <w:r>
-        <w:rPr>
-          <w:rFonts w:asciiTheme="minorHAnsi" w:hAnsiTheme="minorHAnsi"/>
-          <w:sz w:val="28"/>
-          <w:szCs w:val="28"/>
+    <w:p/>
+    <w:p/>
+    <w:p/>
+    <w:p>
+      <w:pPr>
+        <w:rPr>
+          <w:rFonts w:asciiTheme="minorHAnsi" w:hAnsiTheme="minorHAnsi"/>
+          <w:sz w:val="28"/>
+          <w:szCs w:val="28"/>
+          <w14:ligatures w14:val="none"/>
+        </w:rPr>
+      </w:pPr>
+      <w:r>
+        <w:rPr>
+          <w:rFonts w:asciiTheme="minorHAnsi" w:hAnsiTheme="minorHAnsi"/>
+          <w:sz w:val="28"/>
+          <w:szCs w:val="28"/>
+          <w14:ligatures w14:val="none"/>
         </w:rPr>
         <w:lastRenderedPageBreak/>
         <w:t>Finns det särskilda strategier för att nå fler målgrupper? Hur görs detta?</w:t>
@@ -3600,15 +3771,19 @@
     </w:p>
     <w:p>
       <w:pPr>
-        <w:rPr>
-          <w:rFonts w:asciiTheme="minorHAnsi" w:hAnsiTheme="minorHAnsi"/>
+        <w:pStyle w:val="Liststycke"/>
+        <w:numPr>
+          <w:ilvl w:val="0"/>
+          <w:numId w:val="2"/>
+        </w:numPr>
+        <w:ind w:left="1080"/>
+        <w:rPr>
           <w:i/>
           <w:iCs/>
         </w:rPr>
       </w:pPr>
       <w:r>
         <w:rPr>
-          <w:rFonts w:asciiTheme="minorHAnsi" w:hAnsiTheme="minorHAnsi"/>
           <w:i/>
           <w:iCs/>
         </w:rPr>
@@ -3629,10 +3804,10 @@
         <mc:AlternateContent>
           <mc:Choice Requires="wps">
             <w:drawing>
-              <wp:anchor distT="0" distB="0" distL="114300" distR="114300" simplePos="0" relativeHeight="251911168" behindDoc="0" locked="0" layoutInCell="1" allowOverlap="1" wp14:anchorId="1E565D9B" wp14:editId="33BC5241">
+              <wp:anchor distT="0" distB="0" distL="114300" distR="114300" simplePos="0" relativeHeight="251911168" behindDoc="0" locked="0" layoutInCell="1" allowOverlap="1" wp14:anchorId="1E565D9B" wp14:editId="05A61275">
                 <wp:simplePos x="0" y="0"/>
                 <wp:positionH relativeFrom="column">
-                  <wp:posOffset>-2887</wp:posOffset>
+                  <wp:posOffset>148401</wp:posOffset>
                 </wp:positionH>
                 <wp:positionV relativeFrom="paragraph">
                   <wp:posOffset>89535</wp:posOffset>
@@ -3692,7 +3867,7 @@
           </mc:Choice>
           <mc:Fallback>
             <w:pict>
-              <v:shape w14:anchorId="1E565D9B" id="Textruta 1708194182" o:spid="_x0000_s1044" type="#_x0000_t202" style="position:absolute;margin-left:-.25pt;margin-top:7.05pt;width:441pt;height:101.5pt;z-index:251911168;visibility:visible;mso-wrap-style:square;mso-width-percent:0;mso-height-percent:0;mso-wrap-distance-left:9pt;mso-wrap-distance-top:0;mso-wrap-distance-right:9pt;mso-wrap-distance-bottom:0;mso-position-horizontal:absolute;mso-position-horizontal-relative:text;mso-position-vertical:absolute;mso-position-vertical-relative:text;mso-width-percent:0;mso-height-percent:0;mso-width-relative:margin;mso-height-relative:margin;v-text-anchor:top" o:gfxdata="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" fillcolor="white [3201]" strokeweight=".5pt">
+              <v:shape w14:anchorId="1E565D9B" id="Textruta 1708194182" o:spid="_x0000_s1045" type="#_x0000_t202" style="position:absolute;margin-left:11.7pt;margin-top:7.05pt;width:441pt;height:101.5pt;z-index:251911168;visibility:visible;mso-wrap-style:square;mso-width-percent:0;mso-height-percent:0;mso-wrap-distance-left:9pt;mso-wrap-distance-top:0;mso-wrap-distance-right:9pt;mso-wrap-distance-bottom:0;mso-position-horizontal:absolute;mso-position-horizontal-relative:text;mso-position-vertical:absolute;mso-position-vertical-relative:text;mso-width-percent:0;mso-height-percent:0;mso-width-relative:margin;mso-height-relative:margin;v-text-anchor:top" o:gfxdata="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" fillcolor="white [3201]" strokeweight=".5pt">
                 <v:path arrowok="t"/>
                 <v:textbox>
                   <w:txbxContent>
@@ -3755,22 +3930,52 @@
         <w:pStyle w:val="Liststycke"/>
       </w:pPr>
     </w:p>
-    <w:p/>
-    <w:p>
-      <w:pPr>
-        <w:pStyle w:val="Liststycke"/>
-        <w:ind w:left="0"/>
-        <w:rPr>
-          <w:sz w:val="28"/>
-          <w:szCs w:val="28"/>
-        </w:rPr>
-      </w:pPr>
-      <w:r>
-        <w:rPr>
-          <w:sz w:val="28"/>
-          <w:szCs w:val="28"/>
-        </w:rPr>
-        <w:t>Hur inkluderas målgruppens synpunkter och behov i utformningen av fältarbetet? Dialoger? Befintlig forskning eller rapporter?</w:t>
+    <w:p>
+      <w:pPr>
+        <w:rPr>
+          <w:rFonts w:asciiTheme="minorHAnsi" w:hAnsiTheme="minorHAnsi"/>
+          <w:sz w:val="28"/>
+          <w:szCs w:val="28"/>
+          <w14:ligatures w14:val="none"/>
+        </w:rPr>
+      </w:pPr>
+    </w:p>
+    <w:p>
+      <w:pPr>
+        <w:rPr>
+          <w:rFonts w:asciiTheme="minorHAnsi" w:hAnsiTheme="minorHAnsi"/>
+          <w:sz w:val="28"/>
+          <w:szCs w:val="28"/>
+          <w14:ligatures w14:val="none"/>
+        </w:rPr>
+      </w:pPr>
+      <w:r>
+        <w:rPr>
+          <w:rFonts w:asciiTheme="minorHAnsi" w:hAnsiTheme="minorHAnsi"/>
+          <w:sz w:val="28"/>
+          <w:szCs w:val="28"/>
+          <w14:ligatures w14:val="none"/>
+        </w:rPr>
+        <w:t xml:space="preserve">Hur inkluderas målgruppens synpunkter och behov i utformningen av fältarbetet? Dialoger? </w:t>
+      </w:r>
+    </w:p>
+    <w:p>
+      <w:pPr>
+        <w:rPr>
+          <w:rFonts w:asciiTheme="minorHAnsi" w:hAnsiTheme="minorHAnsi"/>
+          <w:sz w:val="28"/>
+          <w:szCs w:val="28"/>
+          <w14:ligatures w14:val="none"/>
+        </w:rPr>
+      </w:pPr>
+      <w:r>
+        <w:rPr>
+          <w:rFonts w:asciiTheme="minorHAnsi" w:hAnsiTheme="minorHAnsi"/>
+          <w:sz w:val="28"/>
+          <w:szCs w:val="28"/>
+          <w14:ligatures w14:val="none"/>
+        </w:rPr>
+        <w:t>Befintlig forskning eller rapporter?</w:t>
       </w:r>
     </w:p>
     <w:p>
@@ -3789,10 +3994,10 @@
         <mc:AlternateContent>
           <mc:Choice Requires="wps">
             <w:drawing>
-              <wp:anchor distT="0" distB="0" distL="114300" distR="114300" simplePos="0" relativeHeight="251912192" behindDoc="0" locked="0" layoutInCell="1" allowOverlap="1" wp14:anchorId="471149D5" wp14:editId="0CF4F745">
+              <wp:anchor distT="0" distB="0" distL="114300" distR="114300" simplePos="0" relativeHeight="251912192" behindDoc="0" locked="0" layoutInCell="1" allowOverlap="1" wp14:anchorId="471149D5" wp14:editId="7F46C5B0">
                 <wp:simplePos x="0" y="0"/>
                 <wp:positionH relativeFrom="column">
-                  <wp:posOffset>-7909</wp:posOffset>
+                  <wp:posOffset>150387</wp:posOffset>
                 </wp:positionH>
                 <wp:positionV relativeFrom="paragraph">
                   <wp:posOffset>177165</wp:posOffset>
@@ -3852,7 +4057,7 @@
           </mc:Choice>
           <mc:Fallback>
             <w:pict>
-              <v:shape w14:anchorId="471149D5" id="Textruta 1708194183" o:spid="_x0000_s1045" type="#_x0000_t202" style="position:absolute;margin-left:-.6pt;margin-top:13.95pt;width:441pt;height:81.8pt;z-index:251912192;visibility:visible;mso-wrap-style:square;mso-width-percent:0;mso-height-percent:0;mso-wrap-distance-left:9pt;mso-wrap-distance-top:0;mso-wrap-distance-right:9pt;mso-wrap-distance-bottom:0;mso-position-horizontal:absolute;mso-position-horizontal-relative:text;mso-position-vertical:absolute;mso-position-vertical-relative:text;mso-width-percent:0;mso-height-percent:0;mso-width-relative:margin;mso-height-relative:margin;v-text-anchor:top" o:gfxdata="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" fillcolor="white [3201]" strokeweight=".5pt">
+              <v:shape w14:anchorId="471149D5" id="Textruta 1708194183" o:spid="_x0000_s1046" type="#_x0000_t202" style="position:absolute;margin-left:11.85pt;margin-top:13.95pt;width:441pt;height:81.8pt;z-index:251912192;visibility:visible;mso-wrap-style:square;mso-width-percent:0;mso-height-percent:0;mso-wrap-distance-left:9pt;mso-wrap-distance-top:0;mso-wrap-distance-right:9pt;mso-wrap-distance-bottom:0;mso-position-horizontal:absolute;mso-position-horizontal-relative:text;mso-position-vertical:absolute;mso-position-vertical-relative:text;mso-width-percent:0;mso-height-percent:0;mso-width-relative:margin;mso-height-relative:margin;v-text-anchor:top" o:gfxdata="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" fillcolor="white [3201]" strokeweight=".5pt">
                 <v:path arrowok="t"/>
                 <v:textbox>
                   <w:txbxContent>
@@ -3927,13 +4132,19 @@
     </w:p>
     <w:p>
       <w:pPr>
-        <w:pStyle w:val="Liststycke"/>
-        <w:ind w:left="0"/>
-      </w:pPr>
-      <w:r>
-        <w:rPr>
-          <w:sz w:val="28"/>
-          <w:szCs w:val="28"/>
+        <w:rPr>
+          <w:rFonts w:asciiTheme="minorHAnsi" w:hAnsiTheme="minorHAnsi"/>
+          <w:sz w:val="28"/>
+          <w:szCs w:val="28"/>
+          <w14:ligatures w14:val="none"/>
+        </w:rPr>
+      </w:pPr>
+      <w:r>
+        <w:rPr>
+          <w:rFonts w:asciiTheme="minorHAnsi" w:hAnsiTheme="minorHAnsi"/>
+          <w:sz w:val="28"/>
+          <w:szCs w:val="28"/>
+          <w14:ligatures w14:val="none"/>
         </w:rPr>
         <w:t>Hur och till vilka kommunicerar fältverksamheten identifierade behov av stöd och insatser?</w:t>
       </w:r>
@@ -3946,10 +4157,10 @@
         <mc:AlternateContent>
           <mc:Choice Requires="wps">
             <w:drawing>
-              <wp:anchor distT="0" distB="0" distL="114300" distR="114300" simplePos="0" relativeHeight="251915264" behindDoc="0" locked="0" layoutInCell="1" allowOverlap="1" wp14:anchorId="2835FF30" wp14:editId="3136426D">
+              <wp:anchor distT="0" distB="0" distL="114300" distR="114300" simplePos="0" relativeHeight="251915264" behindDoc="0" locked="0" layoutInCell="1" allowOverlap="1" wp14:anchorId="2835FF30" wp14:editId="344CD47C">
                 <wp:simplePos x="0" y="0"/>
                 <wp:positionH relativeFrom="column">
-                  <wp:posOffset>-5715</wp:posOffset>
+                  <wp:posOffset>214778</wp:posOffset>
                 </wp:positionH>
                 <wp:positionV relativeFrom="paragraph">
                   <wp:posOffset>30480</wp:posOffset>
@@ -4009,7 +4220,7 @@
           </mc:Choice>
           <mc:Fallback>
             <w:pict>
-              <v:shape w14:anchorId="2835FF30" id="Textruta 1708194184" o:spid="_x0000_s1046" type="#_x0000_t202" style="position:absolute;margin-left:-.45pt;margin-top:2.4pt;width:441pt;height:116.5pt;z-index:251915264;visibility:visible;mso-wrap-style:square;mso-width-percent:0;mso-height-percent:0;mso-wrap-distance-left:9pt;mso-wrap-distance-top:0;mso-wrap-distance-right:9pt;mso-wrap-distance-bottom:0;mso-position-horizontal:absolute;mso-position-horizontal-relative:text;mso-position-vertical:absolute;mso-position-vertical-relative:text;mso-width-percent:0;mso-height-percent:0;mso-width-relative:margin;mso-height-relative:margin;v-text-anchor:top" o:gfxdata="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" fillcolor="white [3201]" strokeweight=".5pt">
+              <v:shape w14:anchorId="2835FF30" id="Textruta 1708194184" o:spid="_x0000_s1047" type="#_x0000_t202" style="position:absolute;margin-left:16.9pt;margin-top:2.4pt;width:441pt;height:116.5pt;z-index:251915264;visibility:visible;mso-wrap-style:square;mso-width-percent:0;mso-height-percent:0;mso-wrap-distance-left:9pt;mso-wrap-distance-top:0;mso-wrap-distance-right:9pt;mso-wrap-distance-bottom:0;mso-position-horizontal:absolute;mso-position-horizontal-relative:text;mso-position-vertical:absolute;mso-position-vertical-relative:text;mso-width-percent:0;mso-height-percent:0;mso-width-relative:margin;mso-height-relative:margin;v-text-anchor:top" o:gfxdata="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" fillcolor="white [3201]" strokeweight=".5pt">
                 <v:path arrowok="t"/>
                 <v:textbox>
                   <w:txbxContent>
@@ -4069,20 +4280,28 @@
     </w:p>
     <w:p>
       <w:pPr>
-        <w:pStyle w:val="Liststycke"/>
-        <w:ind w:left="0"/>
-      </w:pPr>
-      <w:r>
-        <w:rPr>
-          <w:sz w:val="28"/>
-          <w:szCs w:val="28"/>
+        <w:rPr>
+          <w:rFonts w:asciiTheme="minorHAnsi" w:hAnsiTheme="minorHAnsi"/>
+          <w:sz w:val="28"/>
+          <w:szCs w:val="28"/>
+          <w14:ligatures w14:val="none"/>
+        </w:rPr>
+      </w:pPr>
+      <w:r>
+        <w:rPr>
+          <w:rFonts w:asciiTheme="minorHAnsi" w:hAnsiTheme="minorHAnsi"/>
+          <w:sz w:val="28"/>
+          <w:szCs w:val="28"/>
+          <w14:ligatures w14:val="none"/>
         </w:rPr>
         <w:t>Hur följs effekterna av det sociala fältarbetet upp?</w:t>
       </w:r>
       <w:r>
         <w:rPr>
-          <w:sz w:val="28"/>
-          <w:szCs w:val="28"/>
+          <w:rFonts w:asciiTheme="minorHAnsi" w:hAnsiTheme="minorHAnsi"/>
+          <w:sz w:val="28"/>
+          <w:szCs w:val="28"/>
+          <w14:ligatures w14:val="none"/>
         </w:rPr>
         <w:t xml:space="preserve"> Finns lämpliga indikatorer?</w:t>
       </w:r>
@@ -4233,16 +4452,6 @@
     </w:p>
     <w:p>
       <w:pPr>
-        <w:rPr>
-          <w:rFonts w:asciiTheme="minorHAnsi" w:hAnsiTheme="minorHAnsi"/>
-          <w:sz w:val="28"/>
-          <w:szCs w:val="28"/>
-          <w14:ligatures w14:val="none"/>
-        </w:rPr>
-      </w:pPr>
-    </w:p>
-    <w:p>
-      <w:pPr>
         <w:spacing w:after="240"/>
         <w:rPr>
           <w:rFonts w:asciiTheme="minorHAnsi" w:hAnsiTheme="minorHAnsi"/>
@@ -4263,7 +4472,7 @@
 </file>
 
 <file path=word/numbering.xml><?xml version="1.0" encoding="utf-8"?>
-<w:numbering xmlns:wpc="http://schemas.microsoft.com/office/word/2010/wordprocessingCanvas" xmlns:cx="http://schemas.microsoft.com/office/drawing/2014/chartex" xmlns:cx1="http://schemas.microsoft.com/office/drawing/2015/9/8/chartex" xmlns:cx2="http://schemas.microsoft.com/office/drawing/2015/10/21/chartex" xmlns:cx3="http://schemas.microsoft.com/office/drawing/2016/5/9/chartex" xmlns:cx4="http://schemas.microsoft.com/office/drawing/2016/5/10/chartex" xmlns:cx5="http://schemas.microsoft.com/office/drawing/2016/5/11/chartex" xmlns:cx6="http://schemas.microsoft.com/office/drawing/2016/5/12/chartex" xmlns:cx7="http://schemas.microsoft.com/office/drawing/2016/5/13/chartex" xmlns:cx8="http://schemas.microsoft.com/office/drawing/2016/5/14/chartex" xmlns:mc="http://schemas.openxmlformats.org/markup-compatibility/2006" xmlns:aink="http://schemas.microsoft.com/office/drawing/2016/ink" xmlns:am3d="http://schemas.microsoft.com/office/drawing/2017/model3d" xmlns:o="urn:schemas-microsoft-com:office:office" xmlns:oel="http://schemas.microsoft.com/office/2019/extlst" xmlns:r="http://schemas.openxmlformats.org/officeDocument/2006/relationships" xmlns:m="http://schemas.openxmlformats.org/officeDocument/2006/math" xmlns:v="urn:schemas-microsoft-com:vml" xmlns:wp14="http://schemas.microsoft.com/office/word/2010/wordprocessingDrawing" xmlns:wp="http://schemas.openxmlformats.org/drawingml/2006/wordprocessingDrawing" xmlns:w10="urn:schemas-microsoft-com:office:word" xmlns:w="http://schemas.openxmlformats.org/wordprocessingml/2006/main" xmlns:w14="http://schemas.microsoft.com/office/word/2010/wordml" xmlns:w15="http://schemas.microsoft.com/office/word/2012/wordml" xmlns:w16cex="http://schemas.microsoft.com/office/word/2018/wordml/cex" xmlns:w16cid="http://schemas.microsoft.com/office/word/2016/wordml/cid" xmlns:w16="http://schemas.microsoft.com/office/word/2018/wordml" xmlns:w16sdtdh="http://schemas.microsoft.com/office/word/2020/wordml/sdtdatahash" xmlns:w16se="http://schemas.microsoft.com/office/word/2015/wordml/symex" xmlns:wpg="http://schemas.microsoft.com/office/word/2010/wordprocessingGroup" xmlns:wpi="http://schemas.microsoft.com/office/word/2010/wordprocessingInk" xmlns:wne="http://schemas.microsoft.com/office/word/2006/wordml" xmlns:wps="http://schemas.microsoft.com/office/word/2010/wordprocessingShape" mc:Ignorable="w14 w15 w16se w16cid w16 w16cex w16sdtdh wp14">
+<w:numbering xmlns:wpc="http://schemas.microsoft.com/office/word/2010/wordprocessingCanvas" xmlns:cx="http://schemas.microsoft.com/office/drawing/2014/chartex" xmlns:cx1="http://schemas.microsoft.com/office/drawing/2015/9/8/chartex" xmlns:cx2="http://schemas.microsoft.com/office/drawing/2015/10/21/chartex" xmlns:cx3="http://schemas.microsoft.com/office/drawing/2016/5/9/chartex" xmlns:cx4="http://schemas.microsoft.com/office/drawing/2016/5/10/chartex" xmlns:cx5="http://schemas.microsoft.com/office/drawing/2016/5/11/chartex" xmlns:cx6="http://schemas.microsoft.com/office/drawing/2016/5/12/chartex" xmlns:cx7="http://schemas.microsoft.com/office/drawing/2016/5/13/chartex" xmlns:cx8="http://schemas.microsoft.com/office/drawing/2016/5/14/chartex" xmlns:mc="http://schemas.openxmlformats.org/markup-compatibility/2006" xmlns:aink="http://schemas.microsoft.com/office/drawing/2016/ink" xmlns:am3d="http://schemas.microsoft.com/office/drawing/2017/model3d" xmlns:o="urn:schemas-microsoft-com:office:office" xmlns:oel="http://schemas.microsoft.com/office/2019/extlst" xmlns:r="http://schemas.openxmlformats.org/officeDocument/2006/relationships" xmlns:m="http://schemas.openxmlformats.org/officeDocument/2006/math" xmlns:v="urn:schemas-microsoft-com:vml" xmlns:wp14="http://schemas.microsoft.com/office/word/2010/wordprocessingDrawing" xmlns:wp="http://schemas.openxmlformats.org/drawingml/2006/wordprocessingDrawing" xmlns:w10="urn:schemas-microsoft-com:office:word" xmlns:w="http://schemas.openxmlformats.org/wordprocessingml/2006/main" xmlns:w14="http://schemas.microsoft.com/office/word/2010/wordml" xmlns:w15="http://schemas.microsoft.com/office/word/2012/wordml" xmlns:w16cex="http://schemas.microsoft.com/office/word/2018/wordml/cex" xmlns:w16cid="http://schemas.microsoft.com/office/word/2016/wordml/cid" xmlns:w16="http://schemas.microsoft.com/office/word/2018/wordml" xmlns:w16du="http://schemas.microsoft.com/office/word/2023/wordml/word16du" xmlns:w16sdtdh="http://schemas.microsoft.com/office/word/2020/wordml/sdtdatahash" xmlns:w16se="http://schemas.microsoft.com/office/word/2015/wordml/symex" xmlns:wpg="http://schemas.microsoft.com/office/word/2010/wordprocessingGroup" xmlns:wpi="http://schemas.microsoft.com/office/word/2010/wordprocessingInk" xmlns:wne="http://schemas.microsoft.com/office/word/2006/wordml" xmlns:wps="http://schemas.microsoft.com/office/word/2010/wordprocessingShape" mc:Ignorable="w14 w15 w16se w16cid w16 w16cex w16sdtdh w16du wp14">
   <w:abstractNum w:abstractNumId="0" w15:restartNumberingAfterBreak="0">
     <w:nsid w:val="02632BCB"/>
     <w:multiLevelType w:val="hybridMultilevel"/>
@@ -4537,7 +4746,7 @@
 </file>
 
 <file path=word/styles.xml><?xml version="1.0" encoding="utf-8"?>
-<w:styles xmlns:mc="http://schemas.openxmlformats.org/markup-compatibility/2006" xmlns:r="http://schemas.openxmlformats.org/officeDocument/2006/relationships" xmlns:w="http://schemas.openxmlformats.org/wordprocessingml/2006/main" xmlns:w14="http://schemas.microsoft.com/office/word/2010/wordml" xmlns:w15="http://schemas.microsoft.com/office/word/2012/wordml" xmlns:w16cex="http://schemas.microsoft.com/office/word/2018/wordml/cex" xmlns:w16cid="http://schemas.microsoft.com/office/word/2016/wordml/cid" xmlns:w16="http://schemas.microsoft.com/office/word/2018/wordml" xmlns:w16sdtdh="http://schemas.microsoft.com/office/word/2020/wordml/sdtdatahash" xmlns:w16se="http://schemas.microsoft.com/office/word/2015/wordml/symex" mc:Ignorable="w14 w15 w16se w16cid w16 w16cex w16sdtdh">
+<w:styles xmlns:mc="http://schemas.openxmlformats.org/markup-compatibility/2006" xmlns:r="http://schemas.openxmlformats.org/officeDocument/2006/relationships" xmlns:w="http://schemas.openxmlformats.org/wordprocessingml/2006/main" xmlns:w14="http://schemas.microsoft.com/office/word/2010/wordml" xmlns:w15="http://schemas.microsoft.com/office/word/2012/wordml" xmlns:w16cex="http://schemas.microsoft.com/office/word/2018/wordml/cex" xmlns:w16cid="http://schemas.microsoft.com/office/word/2016/wordml/cid" xmlns:w16="http://schemas.microsoft.com/office/word/2018/wordml" xmlns:w16du="http://schemas.microsoft.com/office/word/2023/wordml/word16du" xmlns:w16sdtdh="http://schemas.microsoft.com/office/word/2020/wordml/sdtdatahash" xmlns:w16se="http://schemas.microsoft.com/office/word/2015/wordml/symex" mc:Ignorable="w14 w15 w16se w16cid w16 w16cex w16sdtdh w16du">
   <w:docDefaults>
     <w:rPrDefault>
       <w:rPr>

</xml_diff>

<commit_message>
Uppdatering av Excelfiler och infogat bild
</commit_message>
<xml_diff>
--- a/docs/Fördjupningsfrågor_community.docx
+++ b/docs/Fördjupningsfrågor_community.docx
@@ -1,6 +1,6 @@
 
 <file path=word/document.xml><?xml version="1.0" encoding="utf-8"?>
-<w:document xmlns:wpc="http://schemas.microsoft.com/office/word/2010/wordprocessingCanvas" xmlns:cx="http://schemas.microsoft.com/office/drawing/2014/chartex" xmlns:cx1="http://schemas.microsoft.com/office/drawing/2015/9/8/chartex" xmlns:cx2="http://schemas.microsoft.com/office/drawing/2015/10/21/chartex" xmlns:cx3="http://schemas.microsoft.com/office/drawing/2016/5/9/chartex" xmlns:cx4="http://schemas.microsoft.com/office/drawing/2016/5/10/chartex" xmlns:cx5="http://schemas.microsoft.com/office/drawing/2016/5/11/chartex" xmlns:cx6="http://schemas.microsoft.com/office/drawing/2016/5/12/chartex" xmlns:cx7="http://schemas.microsoft.com/office/drawing/2016/5/13/chartex" xmlns:cx8="http://schemas.microsoft.com/office/drawing/2016/5/14/chartex" xmlns:mc="http://schemas.openxmlformats.org/markup-compatibility/2006" xmlns:aink="http://schemas.microsoft.com/office/drawing/2016/ink" xmlns:am3d="http://schemas.microsoft.com/office/drawing/2017/model3d" xmlns:o="urn:schemas-microsoft-com:office:office" xmlns:oel="http://schemas.microsoft.com/office/2019/extlst" xmlns:r="http://schemas.openxmlformats.org/officeDocument/2006/relationships" xmlns:m="http://schemas.openxmlformats.org/officeDocument/2006/math" xmlns:v="urn:schemas-microsoft-com:vml" xmlns:wp14="http://schemas.microsoft.com/office/word/2010/wordprocessingDrawing" xmlns:wp="http://schemas.openxmlformats.org/drawingml/2006/wordprocessingDrawing" xmlns:w10="urn:schemas-microsoft-com:office:word" xmlns:w="http://schemas.openxmlformats.org/wordprocessingml/2006/main" xmlns:w14="http://schemas.microsoft.com/office/word/2010/wordml" xmlns:w15="http://schemas.microsoft.com/office/word/2012/wordml" xmlns:w16cex="http://schemas.microsoft.com/office/word/2018/wordml/cex" xmlns:w16cid="http://schemas.microsoft.com/office/word/2016/wordml/cid" xmlns:w16="http://schemas.microsoft.com/office/word/2018/wordml" xmlns:w16du="http://schemas.microsoft.com/office/word/2023/wordml/word16du" xmlns:w16sdtdh="http://schemas.microsoft.com/office/word/2020/wordml/sdtdatahash" xmlns:w16se="http://schemas.microsoft.com/office/word/2015/wordml/symex" xmlns:wpg="http://schemas.microsoft.com/office/word/2010/wordprocessingGroup" xmlns:wpi="http://schemas.microsoft.com/office/word/2010/wordprocessingInk" xmlns:wne="http://schemas.microsoft.com/office/word/2006/wordml" xmlns:wps="http://schemas.microsoft.com/office/word/2010/wordprocessingShape" mc:Ignorable="w14 w15 w16se w16cid w16 w16cex w16sdtdh w16du wp14">
+<w:document xmlns:wpc="http://schemas.microsoft.com/office/word/2010/wordprocessingCanvas" xmlns:cx="http://schemas.microsoft.com/office/drawing/2014/chartex" xmlns:cx1="http://schemas.microsoft.com/office/drawing/2015/9/8/chartex" xmlns:cx2="http://schemas.microsoft.com/office/drawing/2015/10/21/chartex" xmlns:cx3="http://schemas.microsoft.com/office/drawing/2016/5/9/chartex" xmlns:cx4="http://schemas.microsoft.com/office/drawing/2016/5/10/chartex" xmlns:cx5="http://schemas.microsoft.com/office/drawing/2016/5/11/chartex" xmlns:cx6="http://schemas.microsoft.com/office/drawing/2016/5/12/chartex" xmlns:cx7="http://schemas.microsoft.com/office/drawing/2016/5/13/chartex" xmlns:cx8="http://schemas.microsoft.com/office/drawing/2016/5/14/chartex" xmlns:mc="http://schemas.openxmlformats.org/markup-compatibility/2006" xmlns:aink="http://schemas.microsoft.com/office/drawing/2016/ink" xmlns:am3d="http://schemas.microsoft.com/office/drawing/2017/model3d" xmlns:o="urn:schemas-microsoft-com:office:office" xmlns:oel="http://schemas.microsoft.com/office/2019/extlst" xmlns:r="http://schemas.openxmlformats.org/officeDocument/2006/relationships" xmlns:m="http://schemas.openxmlformats.org/officeDocument/2006/math" xmlns:v="urn:schemas-microsoft-com:vml" xmlns:wp14="http://schemas.microsoft.com/office/word/2010/wordprocessingDrawing" xmlns:wp="http://schemas.openxmlformats.org/drawingml/2006/wordprocessingDrawing" xmlns:w10="urn:schemas-microsoft-com:office:word" xmlns:w="http://schemas.openxmlformats.org/wordprocessingml/2006/main" xmlns:w14="http://schemas.microsoft.com/office/word/2010/wordml" xmlns:w15="http://schemas.microsoft.com/office/word/2012/wordml" xmlns:w16cex="http://schemas.microsoft.com/office/word/2018/wordml/cex" xmlns:w16cid="http://schemas.microsoft.com/office/word/2016/wordml/cid" xmlns:w16="http://schemas.microsoft.com/office/word/2018/wordml" xmlns:w16du="http://schemas.microsoft.com/office/word/2023/wordml/word16du" xmlns:w16sdtdh="http://schemas.microsoft.com/office/word/2020/wordml/sdtdatahash" xmlns:w16sdtfl="http://schemas.microsoft.com/office/word/2024/wordml/sdtformatlock" xmlns:w16se="http://schemas.microsoft.com/office/word/2015/wordml/symex" xmlns:wpg="http://schemas.microsoft.com/office/word/2010/wordprocessingGroup" xmlns:wpi="http://schemas.microsoft.com/office/word/2010/wordprocessingInk" xmlns:wne="http://schemas.microsoft.com/office/word/2006/wordml" xmlns:wps="http://schemas.microsoft.com/office/word/2010/wordprocessingShape" mc:Ignorable="w14 w15 w16se w16cid w16 w16cex w16sdtdh w16sdtfl w16du wp14">
   <w:body>
     <w:p>
       <w:pPr>
@@ -75,13 +75,6 @@
           <w:szCs w:val="72"/>
         </w:rPr>
         <w:t>Fördjupningsfrågor</w:t>
-      </w:r>
-      <w:r>
-        <w:rPr>
-          <w:sz w:val="72"/>
-          <w:szCs w:val="72"/>
-        </w:rPr>
-        <w:t xml:space="preserve"> kring basutbud</w:t>
       </w:r>
       <w:r>
         <w:fldChar w:fldCharType="begin"/>
@@ -4294,16 +4287,7 @@
           <w:szCs w:val="28"/>
           <w14:ligatures w14:val="none"/>
         </w:rPr>
-        <w:t>Hur följs effekterna av det sociala fältarbetet upp?</w:t>
-      </w:r>
-      <w:r>
-        <w:rPr>
-          <w:rFonts w:asciiTheme="minorHAnsi" w:hAnsiTheme="minorHAnsi"/>
-          <w:sz w:val="28"/>
-          <w:szCs w:val="28"/>
-          <w14:ligatures w14:val="none"/>
-        </w:rPr>
-        <w:t xml:space="preserve"> Finns lämpliga indikatorer?</w:t>
+        <w:t>Hur följs effekterna av det sociala fältarbetet upp? Finns lämpliga indikatorer?</w:t>
       </w:r>
     </w:p>
     <w:p>
@@ -4472,7 +4456,7 @@
 </file>
 
 <file path=word/numbering.xml><?xml version="1.0" encoding="utf-8"?>
-<w:numbering xmlns:wpc="http://schemas.microsoft.com/office/word/2010/wordprocessingCanvas" xmlns:cx="http://schemas.microsoft.com/office/drawing/2014/chartex" xmlns:cx1="http://schemas.microsoft.com/office/drawing/2015/9/8/chartex" xmlns:cx2="http://schemas.microsoft.com/office/drawing/2015/10/21/chartex" xmlns:cx3="http://schemas.microsoft.com/office/drawing/2016/5/9/chartex" xmlns:cx4="http://schemas.microsoft.com/office/drawing/2016/5/10/chartex" xmlns:cx5="http://schemas.microsoft.com/office/drawing/2016/5/11/chartex" xmlns:cx6="http://schemas.microsoft.com/office/drawing/2016/5/12/chartex" xmlns:cx7="http://schemas.microsoft.com/office/drawing/2016/5/13/chartex" xmlns:cx8="http://schemas.microsoft.com/office/drawing/2016/5/14/chartex" xmlns:mc="http://schemas.openxmlformats.org/markup-compatibility/2006" xmlns:aink="http://schemas.microsoft.com/office/drawing/2016/ink" xmlns:am3d="http://schemas.microsoft.com/office/drawing/2017/model3d" xmlns:o="urn:schemas-microsoft-com:office:office" xmlns:oel="http://schemas.microsoft.com/office/2019/extlst" xmlns:r="http://schemas.openxmlformats.org/officeDocument/2006/relationships" xmlns:m="http://schemas.openxmlformats.org/officeDocument/2006/math" xmlns:v="urn:schemas-microsoft-com:vml" xmlns:wp14="http://schemas.microsoft.com/office/word/2010/wordprocessingDrawing" xmlns:wp="http://schemas.openxmlformats.org/drawingml/2006/wordprocessingDrawing" xmlns:w10="urn:schemas-microsoft-com:office:word" xmlns:w="http://schemas.openxmlformats.org/wordprocessingml/2006/main" xmlns:w14="http://schemas.microsoft.com/office/word/2010/wordml" xmlns:w15="http://schemas.microsoft.com/office/word/2012/wordml" xmlns:w16cex="http://schemas.microsoft.com/office/word/2018/wordml/cex" xmlns:w16cid="http://schemas.microsoft.com/office/word/2016/wordml/cid" xmlns:w16="http://schemas.microsoft.com/office/word/2018/wordml" xmlns:w16du="http://schemas.microsoft.com/office/word/2023/wordml/word16du" xmlns:w16sdtdh="http://schemas.microsoft.com/office/word/2020/wordml/sdtdatahash" xmlns:w16se="http://schemas.microsoft.com/office/word/2015/wordml/symex" xmlns:wpg="http://schemas.microsoft.com/office/word/2010/wordprocessingGroup" xmlns:wpi="http://schemas.microsoft.com/office/word/2010/wordprocessingInk" xmlns:wne="http://schemas.microsoft.com/office/word/2006/wordml" xmlns:wps="http://schemas.microsoft.com/office/word/2010/wordprocessingShape" mc:Ignorable="w14 w15 w16se w16cid w16 w16cex w16sdtdh w16du wp14">
+<w:numbering xmlns:wpc="http://schemas.microsoft.com/office/word/2010/wordprocessingCanvas" xmlns:cx="http://schemas.microsoft.com/office/drawing/2014/chartex" xmlns:cx1="http://schemas.microsoft.com/office/drawing/2015/9/8/chartex" xmlns:cx2="http://schemas.microsoft.com/office/drawing/2015/10/21/chartex" xmlns:cx3="http://schemas.microsoft.com/office/drawing/2016/5/9/chartex" xmlns:cx4="http://schemas.microsoft.com/office/drawing/2016/5/10/chartex" xmlns:cx5="http://schemas.microsoft.com/office/drawing/2016/5/11/chartex" xmlns:cx6="http://schemas.microsoft.com/office/drawing/2016/5/12/chartex" xmlns:cx7="http://schemas.microsoft.com/office/drawing/2016/5/13/chartex" xmlns:cx8="http://schemas.microsoft.com/office/drawing/2016/5/14/chartex" xmlns:mc="http://schemas.openxmlformats.org/markup-compatibility/2006" xmlns:aink="http://schemas.microsoft.com/office/drawing/2016/ink" xmlns:am3d="http://schemas.microsoft.com/office/drawing/2017/model3d" xmlns:o="urn:schemas-microsoft-com:office:office" xmlns:oel="http://schemas.microsoft.com/office/2019/extlst" xmlns:r="http://schemas.openxmlformats.org/officeDocument/2006/relationships" xmlns:m="http://schemas.openxmlformats.org/officeDocument/2006/math" xmlns:v="urn:schemas-microsoft-com:vml" xmlns:wp14="http://schemas.microsoft.com/office/word/2010/wordprocessingDrawing" xmlns:wp="http://schemas.openxmlformats.org/drawingml/2006/wordprocessingDrawing" xmlns:w10="urn:schemas-microsoft-com:office:word" xmlns:w="http://schemas.openxmlformats.org/wordprocessingml/2006/main" xmlns:w14="http://schemas.microsoft.com/office/word/2010/wordml" xmlns:w15="http://schemas.microsoft.com/office/word/2012/wordml" xmlns:w16cex="http://schemas.microsoft.com/office/word/2018/wordml/cex" xmlns:w16cid="http://schemas.microsoft.com/office/word/2016/wordml/cid" xmlns:w16="http://schemas.microsoft.com/office/word/2018/wordml" xmlns:w16du="http://schemas.microsoft.com/office/word/2023/wordml/word16du" xmlns:w16sdtdh="http://schemas.microsoft.com/office/word/2020/wordml/sdtdatahash" xmlns:w16sdtfl="http://schemas.microsoft.com/office/word/2024/wordml/sdtformatlock" xmlns:w16se="http://schemas.microsoft.com/office/word/2015/wordml/symex" xmlns:wpg="http://schemas.microsoft.com/office/word/2010/wordprocessingGroup" xmlns:wpi="http://schemas.microsoft.com/office/word/2010/wordprocessingInk" xmlns:wne="http://schemas.microsoft.com/office/word/2006/wordml" xmlns:wps="http://schemas.microsoft.com/office/word/2010/wordprocessingShape" mc:Ignorable="w14 w15 w16se w16cid w16 w16cex w16sdtdh w16sdtfl w16du wp14">
   <w:abstractNum w:abstractNumId="0" w15:restartNumberingAfterBreak="0">
     <w:nsid w:val="02632BCB"/>
     <w:multiLevelType w:val="hybridMultilevel"/>
@@ -4746,7 +4730,7 @@
 </file>
 
 <file path=word/styles.xml><?xml version="1.0" encoding="utf-8"?>
-<w:styles xmlns:mc="http://schemas.openxmlformats.org/markup-compatibility/2006" xmlns:r="http://schemas.openxmlformats.org/officeDocument/2006/relationships" xmlns:w="http://schemas.openxmlformats.org/wordprocessingml/2006/main" xmlns:w14="http://schemas.microsoft.com/office/word/2010/wordml" xmlns:w15="http://schemas.microsoft.com/office/word/2012/wordml" xmlns:w16cex="http://schemas.microsoft.com/office/word/2018/wordml/cex" xmlns:w16cid="http://schemas.microsoft.com/office/word/2016/wordml/cid" xmlns:w16="http://schemas.microsoft.com/office/word/2018/wordml" xmlns:w16du="http://schemas.microsoft.com/office/word/2023/wordml/word16du" xmlns:w16sdtdh="http://schemas.microsoft.com/office/word/2020/wordml/sdtdatahash" xmlns:w16se="http://schemas.microsoft.com/office/word/2015/wordml/symex" mc:Ignorable="w14 w15 w16se w16cid w16 w16cex w16sdtdh w16du">
+<w:styles xmlns:mc="http://schemas.openxmlformats.org/markup-compatibility/2006" xmlns:r="http://schemas.openxmlformats.org/officeDocument/2006/relationships" xmlns:w="http://schemas.openxmlformats.org/wordprocessingml/2006/main" xmlns:w14="http://schemas.microsoft.com/office/word/2010/wordml" xmlns:w15="http://schemas.microsoft.com/office/word/2012/wordml" xmlns:w16cex="http://schemas.microsoft.com/office/word/2018/wordml/cex" xmlns:w16cid="http://schemas.microsoft.com/office/word/2016/wordml/cid" xmlns:w16="http://schemas.microsoft.com/office/word/2018/wordml" xmlns:w16du="http://schemas.microsoft.com/office/word/2023/wordml/word16du" xmlns:w16sdtdh="http://schemas.microsoft.com/office/word/2020/wordml/sdtdatahash" xmlns:w16sdtfl="http://schemas.microsoft.com/office/word/2024/wordml/sdtformatlock" xmlns:w16se="http://schemas.microsoft.com/office/word/2015/wordml/symex" mc:Ignorable="w14 w15 w16se w16cid w16 w16cex w16sdtdh w16sdtfl w16du">
   <w:docDefaults>
     <w:rPrDefault>
       <w:rPr>

</xml_diff>